<commit_message>
add image of tabbar
</commit_message>
<xml_diff>
--- a/doc/优书购客户端设计.docx
+++ b/doc/优书购客户端设计.docx
@@ -1,64 +1,52 @@
 
 <file path=word/document.xml><?xml version="1.0" encoding="utf-8"?>
-<w:document xmlns:wpc="http://schemas.microsoft.com/office/word/2010/wordprocessingCanvas" xmlns:mc="http://schemas.openxmlformats.org/markup-compatibility/2006" xmlns:o="urn:schemas-microsoft-com:office:office" xmlns:r="http://schemas.openxmlformats.org/officeDocument/2006/relationships" xmlns:m="http://schemas.openxmlformats.org/officeDocument/2006/math" xmlns:v="urn:schemas-microsoft-com:vml" xmlns:wp14="http://schemas.microsoft.com/office/word/2010/wordprocessingDrawing" xmlns:wp="http://schemas.openxmlformats.org/drawingml/2006/wordprocessingDrawing" xmlns:w10="urn:schemas-microsoft-com:office:word" xmlns:w="http://schemas.openxmlformats.org/wordprocessingml/2006/main" xmlns:w14="http://schemas.microsoft.com/office/word/2010/wordml" xmlns:w15="http://schemas.microsoft.com/office/word/2012/wordml" xmlns:wpg="http://schemas.microsoft.com/office/word/2010/wordprocessingGroup" xmlns:wpi="http://schemas.microsoft.com/office/word/2010/wordprocessingInk" xmlns:wne="http://schemas.microsoft.com/office/word/2006/wordml" xmlns:wps="http://schemas.microsoft.com/office/word/2010/wordprocessingShape" mc:Ignorable="w14 w15 wp14">
+<w:document xmlns:wpc="http://schemas.microsoft.com/office/word/2010/wordprocessingCanvas" xmlns:mo="http://schemas.microsoft.com/office/mac/office/2008/main" xmlns:mc="http://schemas.openxmlformats.org/markup-compatibility/2006" xmlns:mv="urn:schemas-microsoft-com:mac:vml" xmlns:o="urn:schemas-microsoft-com:office:office" xmlns:r="http://schemas.openxmlformats.org/officeDocument/2006/relationships" xmlns:m="http://schemas.openxmlformats.org/officeDocument/2006/math" xmlns:v="urn:schemas-microsoft-com:vml" xmlns:wp14="http://schemas.microsoft.com/office/word/2010/wordprocessingDrawing" xmlns:wp="http://schemas.openxmlformats.org/drawingml/2006/wordprocessingDrawing" xmlns:w10="urn:schemas-microsoft-com:office:word" xmlns:w="http://schemas.openxmlformats.org/wordprocessingml/2006/main" xmlns:w14="http://schemas.microsoft.com/office/word/2010/wordml" xmlns:w15="http://schemas.microsoft.com/office/word/2012/wordml" xmlns:wpg="http://schemas.microsoft.com/office/word/2010/wordprocessingGroup" xmlns:wpi="http://schemas.microsoft.com/office/word/2010/wordprocessingInk" xmlns:wne="http://schemas.microsoft.com/office/word/2006/wordml" xmlns:wps="http://schemas.microsoft.com/office/word/2010/wordprocessingShape" mc:Ignorable="w14 w15 wp14">
   <w:body>
     <w:p>
       <w:pPr>
-        <w:pStyle w:val="1"/>
-      </w:pPr>
-      <w:r>
-        <w:rPr>
-          <w:rFonts w:hint="eastAsia"/>
-        </w:rPr>
-        <w:t>初始打开</w:t>
-      </w:r>
+        <w:ind w:firstLineChars="0"/>
+      </w:pPr>
     </w:p>
     <w:p>
       <w:pPr>
-        <w:ind w:firstLine="480"/>
-      </w:pPr>
-      <w:r>
-        <w:rPr>
-          <w:rFonts w:hint="eastAsia"/>
-        </w:rPr>
-        <w:t>采用登录</w:t>
-      </w:r>
-      <w:r>
-        <w:t>图片</w:t>
-      </w:r>
-      <w:r>
-        <w:t>，</w:t>
-      </w:r>
-      <w:r>
-        <w:rPr>
-          <w:rFonts w:hint="eastAsia"/>
-        </w:rPr>
-        <w:t>直接</w:t>
-      </w:r>
-      <w:r>
-        <w:t>进入主页。</w:t>
+        <w:pStyle w:val="1"/>
+        <w:rPr>
+          <w:rFonts w:hint="eastAsia"/>
+        </w:rPr>
+      </w:pPr>
+      <w:r>
+        <w:t>首页</w:t>
       </w:r>
     </w:p>
     <w:p>
       <w:pPr>
-        <w:pStyle w:val="a"/>
-      </w:pPr>
-      <w:r>
-        <w:t>注册</w:t>
+        <w:ind w:firstLine="480"/>
+        <w:rPr>
+          <w:rFonts w:hint="eastAsia"/>
+        </w:rPr>
+      </w:pPr>
+      <w:r>
+        <w:t>WelcomeViewControlle</w:t>
+      </w:r>
+      <w:r>
+        <w:t>r</w:t>
+      </w:r>
+      <w:r>
+        <w:t>，打开软件进入的第一个界面</w:t>
       </w:r>
     </w:p>
     <w:p>
       <w:pPr>
-        <w:ind w:firstLine="480"/>
-      </w:pPr>
-      <w:r>
-        <w:t>后期可以考虑用户密码的限制</w:t>
-      </w:r>
-      <w:r>
-        <w:rPr>
-          <w:rFonts w:hint="eastAsia"/>
-        </w:rPr>
-        <w:t>。</w:t>
+        <w:pStyle w:val="a"/>
+      </w:pPr>
+      <w:r>
+        <w:t>页</w:t>
+      </w:r>
+      <w:r>
+        <w:rPr>
+          <w:rFonts w:hint="eastAsia"/>
+        </w:rPr>
+        <w:t>控件</w:t>
       </w:r>
     </w:p>
     <w:p>
@@ -69,16 +57,10 @@
         <w:rPr>
           <w:rFonts w:hint="eastAsia"/>
         </w:rPr>
-        <w:t>（</w:t>
-      </w:r>
-      <w:r>
-        <w:t>记得检查输入文本框不为空</w:t>
-      </w:r>
-      <w:r>
-        <w:rPr>
-          <w:rFonts w:hint="eastAsia"/>
-        </w:rPr>
-        <w:t>）</w:t>
+        <w:t>动态</w:t>
+      </w:r>
+      <w:r>
+        <w:t>加载图图片</w:t>
       </w:r>
     </w:p>
     <w:p>
@@ -86,53 +68,44 @@
         <w:pStyle w:val="a"/>
       </w:pPr>
       <w:r>
-        <w:t>优惠活动界面</w:t>
+        <w:rPr>
+          <w:rFonts w:hint="eastAsia"/>
+        </w:rPr>
+        <w:t>登录</w:t>
+      </w:r>
+      <w:r>
+        <w:t>按钮</w:t>
       </w:r>
     </w:p>
     <w:p>
       <w:pPr>
         <w:ind w:firstLine="480"/>
-      </w:pPr>
-      <w:r>
-        <w:t>初始进入时向服务器请求数据</w:t>
-      </w:r>
-      <w:r>
-        <w:rPr>
-          <w:rFonts w:hint="eastAsia"/>
-        </w:rPr>
-        <w:t>，</w:t>
-      </w:r>
-      <w:r>
-        <w:rPr>
-          <w:highlight w:val="yellow"/>
-        </w:rPr>
-        <w:t>用户每刷新一次请求一次</w:t>
-      </w:r>
-      <w:r>
-        <w:rPr>
-          <w:rFonts w:hint="eastAsia"/>
-        </w:rPr>
-        <w:t>。</w:t>
+        <w:rPr>
+          <w:rFonts w:hint="eastAsia"/>
+        </w:rPr>
+      </w:pPr>
+      <w:r>
+        <w:rPr>
+          <w:rFonts w:hint="eastAsia"/>
+        </w:rPr>
+        <w:t>导航进入</w:t>
+      </w:r>
+      <w:r>
+        <w:t>登录界面</w:t>
       </w:r>
     </w:p>
     <w:p>
       <w:pPr>
         <w:pStyle w:val="a"/>
-        <w:rPr>
-          <w:rFonts w:hint="eastAsia"/>
-        </w:rPr>
-      </w:pPr>
-      <w:r>
-        <w:rPr>
-          <w:rFonts w:hint="eastAsia"/>
-        </w:rPr>
-        <w:t>活动书籍</w:t>
-      </w:r>
-      <w:r>
-        <w:rPr>
-          <w:rFonts w:hint="eastAsia"/>
-        </w:rPr>
-        <w:t>列表</w:t>
+      </w:pPr>
+      <w:r>
+        <w:rPr>
+          <w:rFonts w:hint="eastAsia"/>
+        </w:rPr>
+        <w:t>注册</w:t>
+      </w:r>
+      <w:r>
+        <w:t>按钮</w:t>
       </w:r>
     </w:p>
     <w:p>
@@ -146,45 +119,24 @@
         <w:rPr>
           <w:rFonts w:hint="eastAsia"/>
         </w:rPr>
-        <w:t>（</w:t>
-      </w:r>
-      <w:r>
-        <w:t>类似于活动随机看看</w:t>
-      </w:r>
-      <w:r>
-        <w:rPr>
-          <w:rFonts w:hint="eastAsia"/>
-        </w:rPr>
-        <w:t>，</w:t>
-      </w:r>
-      <w:r>
-        <w:t>但是服务器返回的数据和用户关注的类别或书籍相关</w:t>
-      </w:r>
-      <w:r>
-        <w:rPr>
-          <w:rFonts w:hint="eastAsia"/>
-        </w:rPr>
-        <w:t>。</w:t>
-      </w:r>
-      <w:r>
-        <w:rPr>
-          <w:rFonts w:hint="eastAsia"/>
-        </w:rPr>
-        <w:t>）</w:t>
+        <w:t>导航</w:t>
+      </w:r>
+      <w:r>
+        <w:t>进入注册界面</w:t>
       </w:r>
     </w:p>
     <w:p>
       <w:pPr>
-        <w:ind w:firstLine="480"/>
-      </w:pPr>
-      <w:r>
-        <w:t>显示内容</w:t>
-      </w:r>
-      <w:r>
-        <w:rPr>
-          <w:rFonts w:hint="eastAsia"/>
-        </w:rPr>
-        <w:t>：</w:t>
+        <w:pStyle w:val="a"/>
+      </w:pPr>
+      <w:r>
+        <w:rPr>
+          <w:rFonts w:hint="eastAsia"/>
+        </w:rPr>
+        <w:t>帮助</w:t>
+      </w:r>
+      <w:r>
+        <w:t>按钮</w:t>
       </w:r>
     </w:p>
     <w:p>
@@ -192,42 +144,27 @@
         <w:ind w:firstLine="480"/>
       </w:pPr>
       <w:r>
-        <w:t>图片</w:t>
-      </w:r>
-      <w:r>
-        <w:rPr>
-          <w:rFonts w:hint="eastAsia"/>
-        </w:rPr>
-        <w:t>，书名，</w:t>
-      </w:r>
-      <w:r>
-        <w:t>作者</w:t>
-      </w:r>
-      <w:r>
-        <w:rPr>
-          <w:rFonts w:hint="eastAsia"/>
-        </w:rPr>
-        <w:t>，</w:t>
-      </w:r>
-      <w:r>
-        <w:t>豆瓣评分</w:t>
-      </w:r>
-      <w:r>
-        <w:rPr>
-          <w:rFonts w:hint="eastAsia"/>
-        </w:rPr>
-        <w:t>，</w:t>
-      </w:r>
-      <w:r>
-        <w:t>当前定价</w:t>
+        <w:rPr>
+          <w:rFonts w:hint="eastAsia"/>
+        </w:rPr>
+        <w:t>导航</w:t>
+      </w:r>
+      <w:r>
+        <w:t>进入软件说明</w:t>
       </w:r>
     </w:p>
     <w:p>
       <w:pPr>
-        <w:pStyle w:val="a"/>
-      </w:pPr>
-      <w:r>
-        <w:t>关于搜索</w:t>
+        <w:pStyle w:val="1"/>
+      </w:pPr>
+      <w:r>
+        <w:rPr>
+          <w:rFonts w:hint="eastAsia"/>
+        </w:rPr>
+        <w:t>登录</w:t>
+      </w:r>
+      <w:r>
+        <w:t>界面</w:t>
       </w:r>
     </w:p>
     <w:p>
@@ -235,25 +172,7 @@
         <w:ind w:firstLine="480"/>
       </w:pPr>
       <w:r>
-        <w:t>用户在某个优惠活动中根据书名</w:t>
-      </w:r>
-      <w:r>
-        <w:rPr>
-          <w:rFonts w:hint="eastAsia"/>
-        </w:rPr>
-        <w:t>搜索某本书籍</w:t>
-      </w:r>
-      <w:r>
-        <w:rPr>
-          <w:rFonts w:hint="eastAsia"/>
-        </w:rPr>
-        <w:t>。</w:t>
-      </w:r>
-      <w:r>
-        <w:rPr>
-          <w:rFonts w:hint="eastAsia"/>
-        </w:rPr>
-        <w:t>若能在请求指定的促销活动中找到此书，则返回活动中此书的详细信息。否则返回书籍在各个电商网站比价信息</w:t>
+        <w:t>后期可以考虑用户密码的限制</w:t>
       </w:r>
       <w:r>
         <w:rPr>
@@ -268,140 +187,683 @@
       </w:pPr>
       <w:r>
         <w:rPr>
-          <w:highlight w:val="yellow"/>
-        </w:rPr>
-        <w:t>比价信息表中</w:t>
-      </w:r>
-      <w:r>
-        <w:rPr>
-          <w:rFonts w:hint="eastAsia"/>
-          <w:highlight w:val="yellow"/>
-        </w:rPr>
-        <w:t>，</w:t>
-      </w:r>
-      <w:r>
-        <w:rPr>
-          <w:highlight w:val="yellow"/>
-        </w:rPr>
-        <w:t>有去看看按钮</w:t>
-      </w:r>
-      <w:r>
-        <w:rPr>
-          <w:rFonts w:hint="eastAsia"/>
-          <w:highlight w:val="yellow"/>
-        </w:rPr>
-        <w:t>。</w:t>
-      </w:r>
-      <w:r>
-        <w:rPr>
-          <w:highlight w:val="yellow"/>
-        </w:rPr>
-        <w:t>若书籍有参加满减优惠活动</w:t>
-      </w:r>
-      <w:r>
-        <w:rPr>
-          <w:rFonts w:hint="eastAsia"/>
-          <w:highlight w:val="yellow"/>
+          <w:rFonts w:hint="eastAsia"/>
         </w:rPr>
         <w:t>（</w:t>
       </w:r>
       <w:r>
-        <w:rPr>
-          <w:highlight w:val="yellow"/>
-        </w:rPr>
-        <w:t>需要拼单</w:t>
-      </w:r>
-      <w:r>
-        <w:rPr>
-          <w:rFonts w:hint="eastAsia"/>
-          <w:highlight w:val="yellow"/>
-        </w:rPr>
-        <w:t>），</w:t>
-      </w:r>
-      <w:r>
-        <w:rPr>
-          <w:highlight w:val="yellow"/>
-        </w:rPr>
-        <w:t>则点击该按钮后进入的书籍详细信息有一个添加到拼购车按钮</w:t>
-      </w:r>
-      <w:r>
-        <w:rPr>
-          <w:rFonts w:hint="eastAsia"/>
-          <w:highlight w:val="yellow"/>
-        </w:rPr>
-        <w:t>。</w:t>
+        <w:t>记得检查输入文本框不为空</w:t>
+      </w:r>
+      <w:r>
+        <w:rPr>
+          <w:rFonts w:hint="eastAsia"/>
+        </w:rPr>
+        <w:t>）</w:t>
       </w:r>
     </w:p>
     <w:p>
       <w:pPr>
-        <w:ind w:firstLine="480"/>
-      </w:pPr>
-      <w:r>
-        <w:t>否则直接将用户链接至书籍所在电商网页</w:t>
-      </w:r>
-      <w:r>
-        <w:rPr>
-          <w:rFonts w:hint="eastAsia"/>
-        </w:rPr>
-        <w:t>。</w:t>
+        <w:pStyle w:val="1"/>
+      </w:pPr>
+      <w:r>
+        <w:rPr>
+          <w:rFonts w:hint="eastAsia"/>
+        </w:rPr>
+        <w:t>注册</w:t>
+      </w:r>
+      <w:r>
+        <w:t>界面</w:t>
       </w:r>
     </w:p>
     <w:p>
       <w:pPr>
         <w:ind w:firstLine="480"/>
-        <w:rPr>
-          <w:rFonts w:hint="eastAsia"/>
-        </w:rPr>
-      </w:pPr>
-      <w:r>
-        <w:t>客户端根据促销活动名称来判别</w:t>
-      </w:r>
-      <w:r>
-        <w:rPr>
-          <w:rFonts w:hint="eastAsia"/>
-        </w:rPr>
-        <w:t>（</w:t>
-      </w:r>
-      <w:r>
-        <w:t>如果名称中包含满减关键字</w:t>
-      </w:r>
-      <w:r>
-        <w:rPr>
-          <w:rFonts w:hint="eastAsia"/>
-        </w:rPr>
-        <w:t>，</w:t>
-      </w:r>
-      <w:r>
-        <w:t>说明</w:t>
-      </w:r>
-      <w:r>
-        <w:rPr>
-          <w:rFonts w:hint="eastAsia"/>
-        </w:rPr>
-        <w:t>需要拼购）。</w:t>
-      </w:r>
-      <w:r>
-        <w:rPr>
-          <w:rFonts w:hint="eastAsia"/>
-        </w:rPr>
-        <w:t>（感觉还是服务器来做合适一些，毕竟最后拼购是服务器主导完成的。</w:t>
+      </w:pPr>
+      <w:r>
+        <w:rPr>
+          <w:rFonts w:hint="eastAsia"/>
+        </w:rPr>
+        <w:t>注册</w:t>
+      </w:r>
+      <w:r>
+        <w:t>成功后进入类别选择界面，让用户选择喜欢的</w:t>
+      </w:r>
+      <w:r>
+        <w:rPr>
+          <w:rFonts w:hint="eastAsia"/>
+        </w:rPr>
+        <w:t>书籍</w:t>
+      </w:r>
+      <w:r>
+        <w:t>类别。</w:t>
+      </w:r>
+      <w:r>
+        <w:rPr>
+          <w:rFonts w:hint="eastAsia"/>
+        </w:rPr>
+        <w:t>用于</w:t>
+      </w:r>
+      <w:r>
+        <w:t>日后服务器推送数据。</w:t>
       </w:r>
     </w:p>
     <w:p>
       <w:pPr>
+        <w:pStyle w:val="1"/>
+      </w:pPr>
+      <w:r>
+        <w:rPr>
+          <w:rFonts w:hint="eastAsia"/>
+        </w:rPr>
+        <w:lastRenderedPageBreak/>
+        <w:t>主页</w:t>
+      </w:r>
+    </w:p>
+    <w:p>
+      <w:pPr>
+        <w:ind w:firstLine="480"/>
+        <w:rPr>
+          <w:rFonts w:hint="eastAsia"/>
+        </w:rPr>
+      </w:pPr>
+    </w:p>
+    <w:p>
+      <w:pPr>
         <w:pStyle w:val="a"/>
       </w:pPr>
       <w:r>
+        <w:t>优惠活动</w:t>
+      </w:r>
+    </w:p>
+    <w:p>
+      <w:pPr>
+        <w:ind w:firstLine="480"/>
+      </w:pPr>
+      <w:r>
+        <w:t>初始进入时向服务器请求数据</w:t>
+      </w:r>
+      <w:r>
+        <w:rPr>
+          <w:rFonts w:hint="eastAsia"/>
+        </w:rPr>
+        <w:t>，</w:t>
+      </w:r>
+      <w:r>
+        <w:rPr>
+          <w:highlight w:val="yellow"/>
+        </w:rPr>
+        <w:t>用户每刷新一次请求一次</w:t>
+      </w:r>
+      <w:r>
+        <w:rPr>
+          <w:rFonts w:hint="eastAsia"/>
+        </w:rPr>
+        <w:t>。</w:t>
+      </w:r>
+    </w:p>
+    <w:p>
+      <w:pPr>
+        <w:pStyle w:val="a"/>
+      </w:pPr>
+      <w:r>
+        <w:t>搜索</w:t>
+      </w:r>
+    </w:p>
+    <w:p>
+      <w:pPr>
+        <w:ind w:firstLine="480"/>
+      </w:pPr>
+      <w:r>
+        <w:t>用户在某个优惠活动中根据书名</w:t>
+      </w:r>
+      <w:r>
+        <w:rPr>
+          <w:rFonts w:hint="eastAsia"/>
+        </w:rPr>
+        <w:t>搜索某本书籍。若能在请求指定的促销活动中找到此书，则返回活动中此书的详细信息。否则返回书籍在各个电商网站比价信息。</w:t>
+      </w:r>
+    </w:p>
+    <w:p>
+      <w:pPr>
+        <w:ind w:firstLine="480"/>
+      </w:pPr>
+      <w:r>
+        <w:rPr>
+          <w:highlight w:val="yellow"/>
+        </w:rPr>
+        <w:t>比价信息表中</w:t>
+      </w:r>
+      <w:r>
+        <w:rPr>
+          <w:rFonts w:hint="eastAsia"/>
+          <w:highlight w:val="yellow"/>
+        </w:rPr>
+        <w:t>，</w:t>
+      </w:r>
+      <w:r>
+        <w:rPr>
+          <w:highlight w:val="yellow"/>
+        </w:rPr>
+        <w:t>有去看看按钮</w:t>
+      </w:r>
+      <w:r>
+        <w:rPr>
+          <w:rFonts w:hint="eastAsia"/>
+          <w:highlight w:val="yellow"/>
+        </w:rPr>
+        <w:t>。</w:t>
+      </w:r>
+      <w:r>
+        <w:rPr>
+          <w:highlight w:val="yellow"/>
+        </w:rPr>
+        <w:t>若书籍有参加满减优惠活动</w:t>
+      </w:r>
+      <w:r>
+        <w:rPr>
+          <w:rFonts w:hint="eastAsia"/>
+          <w:highlight w:val="yellow"/>
+        </w:rPr>
+        <w:t>（</w:t>
+      </w:r>
+      <w:r>
+        <w:rPr>
+          <w:highlight w:val="yellow"/>
+        </w:rPr>
+        <w:t>需要拼单</w:t>
+      </w:r>
+      <w:r>
+        <w:rPr>
+          <w:rFonts w:hint="eastAsia"/>
+          <w:highlight w:val="yellow"/>
+        </w:rPr>
+        <w:t>），</w:t>
+      </w:r>
+      <w:r>
+        <w:rPr>
+          <w:highlight w:val="yellow"/>
+        </w:rPr>
+        <w:t>则点击该按钮后进入的书籍详细信息有一个添加到拼购车按钮</w:t>
+      </w:r>
+      <w:r>
+        <w:rPr>
+          <w:rFonts w:hint="eastAsia"/>
+          <w:highlight w:val="yellow"/>
+        </w:rPr>
+        <w:t>。</w:t>
+      </w:r>
+    </w:p>
+    <w:p>
+      <w:pPr>
+        <w:ind w:firstLine="480"/>
+      </w:pPr>
+      <w:r>
+        <w:t>否则直接将用户链接至书籍所在电商网页</w:t>
+      </w:r>
+      <w:r>
+        <w:rPr>
+          <w:rFonts w:hint="eastAsia"/>
+        </w:rPr>
+        <w:t>。</w:t>
+      </w:r>
+    </w:p>
+    <w:p>
+      <w:pPr>
+        <w:ind w:firstLine="480"/>
+      </w:pPr>
+      <w:r>
+        <w:t>客户端根据促销活动名称来判别</w:t>
+      </w:r>
+      <w:r>
+        <w:rPr>
+          <w:rFonts w:hint="eastAsia"/>
+        </w:rPr>
+        <w:t>（</w:t>
+      </w:r>
+      <w:r>
+        <w:t>如果名称中包含满减关键字</w:t>
+      </w:r>
+      <w:r>
+        <w:rPr>
+          <w:rFonts w:hint="eastAsia"/>
+        </w:rPr>
+        <w:t>，</w:t>
+      </w:r>
+      <w:r>
+        <w:t>说明</w:t>
+      </w:r>
+      <w:r>
+        <w:rPr>
+          <w:rFonts w:hint="eastAsia"/>
+        </w:rPr>
+        <w:t>需要拼购）。（感觉还是服务器来做合适一些，毕竟最后拼购是服务器主导完成的。</w:t>
+      </w:r>
+    </w:p>
+    <w:p>
+      <w:pPr>
+        <w:ind w:firstLine="480"/>
+        <w:rPr>
+          <w:rFonts w:hint="eastAsia"/>
+        </w:rPr>
+      </w:pPr>
+    </w:p>
+    <w:p>
+      <w:pPr>
+        <w:pStyle w:val="a"/>
+      </w:pPr>
+      <w:r>
+        <w:rPr>
+          <w:rFonts w:hint="eastAsia"/>
+        </w:rPr>
+        <w:t>活动书籍</w:t>
+      </w:r>
+      <w:r>
+        <w:rPr>
+          <w:rFonts w:hint="eastAsia"/>
+        </w:rPr>
+        <w:t>列表</w:t>
+      </w:r>
+    </w:p>
+    <w:p>
+      <w:pPr>
+        <w:ind w:firstLine="480"/>
+      </w:pPr>
+      <w:r>
+        <w:rPr>
+          <w:rFonts w:hint="eastAsia"/>
+        </w:rPr>
+        <w:t>（</w:t>
+      </w:r>
+      <w:r>
+        <w:t>类似于活动随机看看</w:t>
+      </w:r>
+      <w:r>
+        <w:rPr>
+          <w:rFonts w:hint="eastAsia"/>
+        </w:rPr>
+        <w:t>，</w:t>
+      </w:r>
+      <w:r>
+        <w:t>但是服务器返回的数据和用户关注的类别或书籍相关</w:t>
+      </w:r>
+      <w:r>
+        <w:rPr>
+          <w:rFonts w:hint="eastAsia"/>
+        </w:rPr>
+        <w:t>。</w:t>
+      </w:r>
+      <w:r>
+        <w:rPr>
+          <w:rFonts w:hint="eastAsia"/>
+        </w:rPr>
+        <w:t>）</w:t>
+      </w:r>
+    </w:p>
+    <w:p>
+      <w:pPr>
+        <w:ind w:firstLine="480"/>
+      </w:pPr>
+      <w:r>
+        <w:t>显示内容</w:t>
+      </w:r>
+      <w:r>
+        <w:rPr>
+          <w:rFonts w:hint="eastAsia"/>
+        </w:rPr>
+        <w:t>：</w:t>
+      </w:r>
+    </w:p>
+    <w:p>
+      <w:pPr>
+        <w:ind w:firstLine="480"/>
+      </w:pPr>
+      <w:r>
+        <w:t>图片</w:t>
+      </w:r>
+      <w:r>
+        <w:rPr>
+          <w:rFonts w:hint="eastAsia"/>
+        </w:rPr>
+        <w:t>，书名，</w:t>
+      </w:r>
+      <w:r>
+        <w:t>作者</w:t>
+      </w:r>
+      <w:r>
+        <w:rPr>
+          <w:rFonts w:hint="eastAsia"/>
+        </w:rPr>
+        <w:t>，</w:t>
+      </w:r>
+      <w:r>
+        <w:t>豆瓣评分</w:t>
+      </w:r>
+      <w:r>
+        <w:rPr>
+          <w:rFonts w:hint="eastAsia"/>
+        </w:rPr>
+        <w:t>，</w:t>
+      </w:r>
+      <w:r>
+        <w:t>当前定价</w:t>
+      </w:r>
+    </w:p>
+    <w:p>
+      <w:pPr>
+        <w:pStyle w:val="a"/>
+      </w:pPr>
+      <w:r>
+        <w:rPr>
+          <w:rFonts w:hint="eastAsia"/>
+        </w:rPr>
+        <w:t>书籍添加</w:t>
+      </w:r>
+    </w:p>
+    <w:p>
+      <w:pPr>
+        <w:ind w:firstLine="480"/>
+      </w:pPr>
+      <w:r>
+        <w:t>只有进入某本书的页面后才有添加到购物车按钮</w:t>
+      </w:r>
+    </w:p>
+    <w:p>
+      <w:pPr>
+        <w:ind w:firstLine="480"/>
+        <w:rPr>
+          <w:rFonts w:hint="eastAsia"/>
+        </w:rPr>
+      </w:pPr>
+    </w:p>
+    <w:p>
+      <w:pPr>
+        <w:pStyle w:val="1"/>
+      </w:pPr>
+      <w:r>
         <w:rPr>
           <w:rFonts w:hint="eastAsia"/>
         </w:rPr>
         <w:lastRenderedPageBreak/>
+        <w:t>购买</w:t>
+      </w:r>
+    </w:p>
+    <w:p>
+      <w:pPr>
+        <w:ind w:firstLine="480"/>
+      </w:pPr>
+      <w:r>
+        <w:rPr>
+          <w:rFonts w:hint="eastAsia"/>
+        </w:rPr>
+        <w:t>（我的</w:t>
+      </w:r>
+      <w:r>
+        <w:t>订单）</w:t>
+      </w:r>
+    </w:p>
+    <w:p>
+      <w:pPr>
+        <w:pStyle w:val="a"/>
+      </w:pPr>
+      <w:r>
+        <w:t>我开的团</w:t>
+      </w:r>
+    </w:p>
+    <w:p>
+      <w:pPr>
+        <w:ind w:firstLine="480"/>
+      </w:pPr>
+      <w:r>
+        <w:rPr>
+          <w:rFonts w:hint="eastAsia"/>
+        </w:rPr>
+        <w:t>先</w:t>
+      </w:r>
+      <w:r>
+        <w:t>转账？？</w:t>
+      </w:r>
+      <w:bookmarkStart w:id="0" w:name="_GoBack"/>
+      <w:bookmarkEnd w:id="0"/>
+    </w:p>
+    <w:p>
+      <w:pPr>
+        <w:ind w:firstLine="480"/>
+        <w:rPr>
+          <w:rFonts w:hint="eastAsia"/>
+        </w:rPr>
+      </w:pPr>
+      <w:r>
+        <w:rPr>
+          <w:rFonts w:hint="eastAsia"/>
+        </w:rPr>
+        <w:t>团长</w:t>
+      </w:r>
+      <w:r>
+        <w:t>收到货物以后，</w:t>
+      </w:r>
+      <w:r>
+        <w:rPr>
+          <w:rFonts w:hint="eastAsia"/>
+        </w:rPr>
+        <w:t>应该</w:t>
+      </w:r>
+      <w:r>
+        <w:t>点个确认收货。</w:t>
+      </w:r>
+      <w:r>
+        <w:rPr>
+          <w:rFonts w:hint="eastAsia"/>
+        </w:rPr>
+        <w:t>然后</w:t>
+      </w:r>
+      <w:r>
+        <w:t>服务器提醒该团中其他成员向团长</w:t>
+      </w:r>
+      <w:r>
+        <w:rPr>
+          <w:rFonts w:hint="eastAsia"/>
+        </w:rPr>
+        <w:t>拿书</w:t>
+      </w:r>
+    </w:p>
+    <w:p>
+      <w:pPr>
+        <w:pStyle w:val="a0"/>
+      </w:pPr>
+      <w:r>
+        <w:t>组团中</w:t>
+      </w:r>
+    </w:p>
+    <w:p>
+      <w:pPr>
+        <w:pStyle w:val="a0"/>
+      </w:pPr>
+      <w:r>
+        <w:t>待交易</w:t>
+      </w:r>
+    </w:p>
+    <w:p>
+      <w:pPr>
+        <w:pStyle w:val="a0"/>
+        <w:rPr>
+          <w:rFonts w:hint="eastAsia"/>
+        </w:rPr>
+      </w:pPr>
+      <w:r>
+        <w:t>已完成</w:t>
+      </w:r>
+    </w:p>
+    <w:p>
+      <w:pPr>
+        <w:ind w:firstLine="480"/>
+        <w:rPr>
+          <w:rFonts w:hint="eastAsia"/>
+        </w:rPr>
+      </w:pPr>
+    </w:p>
+    <w:p>
+      <w:pPr>
+        <w:pStyle w:val="a"/>
+      </w:pPr>
+      <w:r>
+        <w:t>我参加的团</w:t>
+      </w:r>
+    </w:p>
+    <w:p>
+      <w:pPr>
+        <w:pStyle w:val="a0"/>
+      </w:pPr>
+      <w:r>
+        <w:t>组团中</w:t>
+      </w:r>
+    </w:p>
+    <w:p>
+      <w:pPr>
+        <w:pStyle w:val="a0"/>
+      </w:pPr>
+      <w:r>
+        <w:t>待交易</w:t>
+      </w:r>
+    </w:p>
+    <w:p>
+      <w:pPr>
+        <w:pStyle w:val="a0"/>
+        <w:rPr>
+          <w:rFonts w:hint="eastAsia"/>
+        </w:rPr>
+      </w:pPr>
+      <w:r>
+        <w:t>已完成</w:t>
+      </w:r>
+    </w:p>
+    <w:p>
+      <w:pPr>
+        <w:pStyle w:val="1"/>
+      </w:pPr>
+      <w:r>
+        <w:rPr>
+          <w:rFonts w:hint="eastAsia"/>
+        </w:rPr>
+        <w:t>我</w:t>
+      </w:r>
+      <w:r>
+        <w:t>的</w:t>
+      </w:r>
+    </w:p>
+    <w:p>
+      <w:pPr>
+        <w:pStyle w:val="a"/>
+      </w:pPr>
+      <w:r>
+        <w:rPr>
+          <w:rFonts w:hint="eastAsia"/>
+        </w:rPr>
+        <w:t>我</w:t>
+      </w:r>
+      <w:r>
+        <w:t>的收藏</w:t>
+      </w:r>
+    </w:p>
+    <w:p>
+      <w:pPr>
+        <w:ind w:firstLine="480"/>
+        <w:rPr>
+          <w:rFonts w:hint="eastAsia"/>
+        </w:rPr>
+      </w:pPr>
+    </w:p>
+    <w:p>
+      <w:pPr>
+        <w:ind w:firstLine="480"/>
+        <w:rPr>
+          <w:rFonts w:hint="eastAsia"/>
+        </w:rPr>
+      </w:pPr>
+    </w:p>
+    <w:p>
+      <w:pPr>
+        <w:pStyle w:val="1"/>
+      </w:pPr>
+      <w:r>
+        <w:rPr>
+          <w:rFonts w:hint="eastAsia"/>
+        </w:rPr>
+        <w:t>书友</w:t>
+      </w:r>
+      <w:r>
+        <w:t>助手</w:t>
+      </w:r>
+    </w:p>
+    <w:p>
+      <w:pPr>
+        <w:ind w:firstLine="480"/>
+      </w:pPr>
+      <w:r>
+        <w:rPr>
+          <w:rFonts w:hint="eastAsia"/>
+        </w:rPr>
+        <w:t>添加</w:t>
+      </w:r>
+      <w:r>
+        <w:t>其他附加功能（</w:t>
+      </w:r>
+      <w:r>
+        <w:rPr>
+          <w:rFonts w:hint="eastAsia"/>
+        </w:rPr>
+        <w:t>如</w:t>
+      </w:r>
+      <w:r>
+        <w:t>考试通知，空闲教室查询，</w:t>
+      </w:r>
+      <w:r>
+        <w:rPr>
+          <w:rFonts w:hint="eastAsia"/>
+        </w:rPr>
+        <w:t>拼伞</w:t>
+      </w:r>
+      <w:r>
+        <w:t>等）</w:t>
+      </w:r>
+    </w:p>
+    <w:p>
+      <w:pPr>
+        <w:ind w:firstLine="480"/>
+        <w:rPr>
+          <w:rFonts w:hint="eastAsia"/>
+        </w:rPr>
+      </w:pPr>
+    </w:p>
+    <w:p>
+      <w:pPr>
+        <w:ind w:firstLine="480"/>
+        <w:rPr>
+          <w:rFonts w:hint="eastAsia"/>
+        </w:rPr>
+      </w:pPr>
+    </w:p>
+    <w:p>
+      <w:pPr>
+        <w:ind w:firstLine="480"/>
+        <w:rPr>
+          <w:rFonts w:hint="eastAsia"/>
+        </w:rPr>
+      </w:pPr>
+    </w:p>
+    <w:p>
+      <w:pPr>
+        <w:pStyle w:val="a"/>
+      </w:pPr>
+      <w:r>
+        <w:rPr>
+          <w:rFonts w:hint="eastAsia"/>
+        </w:rPr>
         <w:t>书籍详细内容</w:t>
       </w:r>
     </w:p>
     <w:tbl>
       <w:tblPr>
-        <w:tblStyle w:val="af9"/>
+        <w:tblStyle w:val="aff1"/>
         <w:tblW w:w="0" w:type="auto"/>
         <w:tblInd w:w="-5" w:type="dxa"/>
         <w:tblLook w:val="04A0" w:firstRow="1" w:lastRow="0" w:firstColumn="1" w:lastColumn="0" w:noHBand="0" w:noVBand="1"/>
@@ -584,9 +1046,6 @@
           <w:p>
             <w:pPr>
               <w:ind w:firstLineChars="0" w:firstLine="0"/>
-              <w:rPr>
-                <w:rFonts w:hint="eastAsia"/>
-              </w:rPr>
             </w:pPr>
             <w:r>
               <w:t>图片</w:t>
@@ -600,9 +1059,6 @@
           <w:p>
             <w:pPr>
               <w:ind w:firstLineChars="0" w:firstLine="0"/>
-              <w:rPr>
-                <w:rFonts w:hint="eastAsia"/>
-              </w:rPr>
             </w:pPr>
           </w:p>
         </w:tc>
@@ -628,9 +1084,6 @@
           <w:p>
             <w:pPr>
               <w:ind w:firstLineChars="0" w:firstLine="0"/>
-              <w:rPr>
-                <w:rFonts w:hint="eastAsia"/>
-              </w:rPr>
             </w:pPr>
           </w:p>
         </w:tc>
@@ -656,9 +1109,6 @@
           <w:p>
             <w:pPr>
               <w:ind w:firstLineChars="0" w:firstLine="0"/>
-              <w:rPr>
-                <w:rFonts w:hint="eastAsia"/>
-              </w:rPr>
             </w:pPr>
           </w:p>
         </w:tc>
@@ -684,9 +1134,6 @@
           <w:p>
             <w:pPr>
               <w:ind w:firstLineChars="0" w:firstLine="0"/>
-              <w:rPr>
-                <w:rFonts w:hint="eastAsia"/>
-              </w:rPr>
             </w:pPr>
           </w:p>
         </w:tc>
@@ -712,9 +1159,6 @@
           <w:p>
             <w:pPr>
               <w:ind w:firstLineChars="0" w:firstLine="0"/>
-              <w:rPr>
-                <w:rFonts w:hint="eastAsia"/>
-              </w:rPr>
             </w:pPr>
           </w:p>
         </w:tc>
@@ -734,9 +1178,6 @@
     <w:p>
       <w:pPr>
         <w:ind w:firstLine="480"/>
-        <w:rPr>
-          <w:rFonts w:hint="eastAsia"/>
-        </w:rPr>
       </w:pPr>
       <w:r>
         <w:t>比价按钮</w:t>
@@ -745,9 +1186,6 @@
     <w:p>
       <w:pPr>
         <w:ind w:firstLine="480"/>
-        <w:rPr>
-          <w:rFonts w:hint="eastAsia"/>
-        </w:rPr>
       </w:pPr>
       <w:r>
         <w:t>收藏按钮</w:t>
@@ -755,16 +1193,16 @@
     </w:p>
     <w:p>
       <w:pPr>
-        <w:pStyle w:val="a"/>
-      </w:pPr>
-      <w:r>
-        <w:t>收藏添加请求</w:t>
-      </w:r>
-      <w:r>
-        <w:rPr>
-          <w:rFonts w:hint="eastAsia"/>
-        </w:rPr>
-        <w:t>。</w:t>
+        <w:pStyle w:val="1"/>
+      </w:pPr>
+      <w:r>
+        <w:rPr>
+          <w:rFonts w:hint="eastAsia"/>
+        </w:rPr>
+        <w:t>用户</w:t>
+      </w:r>
+      <w:r>
+        <w:t>设置</w:t>
       </w:r>
     </w:p>
     <w:p>
@@ -775,41 +1213,43 @@
         </w:rPr>
       </w:pPr>
       <w:r>
-        <w:t>当用户需要添加的类别或者书籍大于</w:t>
-      </w:r>
-      <w:r>
-        <w:rPr>
-          <w:rFonts w:hint="eastAsia"/>
-        </w:rPr>
-        <w:t>1</w:t>
-      </w:r>
-      <w:r>
-        <w:rPr>
-          <w:rFonts w:hint="eastAsia"/>
-        </w:rPr>
-        <w:t>时，等用户都选好点确定收藏之后再向服务器请求。而不是单个单个发送（不同步拼购订单的添加方式）</w:t>
-      </w:r>
-    </w:p>
-    <w:p>
-      <w:pPr>
-        <w:pStyle w:val="a"/>
-      </w:pPr>
-      <w:r>
-        <w:rPr>
-          <w:rFonts w:hint="eastAsia"/>
-        </w:rPr>
-        <w:t>书籍添加</w:t>
-      </w:r>
-    </w:p>
-    <w:p>
-      <w:pPr>
-        <w:ind w:firstLine="480"/>
-        <w:rPr>
-          <w:rFonts w:hint="eastAsia"/>
-        </w:rPr>
-      </w:pPr>
-      <w:r>
-        <w:t>只有进入某本书的页面后才有添加到购物车按钮</w:t>
+        <w:rPr>
+          <w:rFonts w:hint="eastAsia"/>
+        </w:rPr>
+        <w:t>初步</w:t>
+      </w:r>
+      <w:r>
+        <w:t>采用</w:t>
+      </w:r>
+      <w:r>
+        <w:t>push</w:t>
+      </w:r>
+      <w:r>
+        <w:t>，</w:t>
+      </w:r>
+      <w:r>
+        <w:rPr>
+          <w:rFonts w:hint="eastAsia"/>
+        </w:rPr>
+        <w:t>全</w:t>
+      </w:r>
+      <w:r>
+        <w:t>页面占用，</w:t>
+      </w:r>
+      <w:r>
+        <w:rPr>
+          <w:rFonts w:hint="eastAsia"/>
+        </w:rPr>
+        <w:t>后期</w:t>
+      </w:r>
+      <w:r>
+        <w:t>改成</w:t>
+      </w:r>
+      <w:r>
+        <w:t>QQ</w:t>
+      </w:r>
+      <w:r>
+        <w:t>设置一样的格式</w:t>
       </w:r>
     </w:p>
     <w:p>
@@ -834,7 +1274,7 @@
 </file>
 
 <file path=word/endnotes.xml><?xml version="1.0" encoding="utf-8"?>
-<w:endnotes xmlns:wpc="http://schemas.microsoft.com/office/word/2010/wordprocessingCanvas" xmlns:mc="http://schemas.openxmlformats.org/markup-compatibility/2006" xmlns:o="urn:schemas-microsoft-com:office:office" xmlns:r="http://schemas.openxmlformats.org/officeDocument/2006/relationships" xmlns:m="http://schemas.openxmlformats.org/officeDocument/2006/math" xmlns:v="urn:schemas-microsoft-com:vml" xmlns:wp14="http://schemas.microsoft.com/office/word/2010/wordprocessingDrawing" xmlns:wp="http://schemas.openxmlformats.org/drawingml/2006/wordprocessingDrawing" xmlns:w10="urn:schemas-microsoft-com:office:word" xmlns:w="http://schemas.openxmlformats.org/wordprocessingml/2006/main" xmlns:w14="http://schemas.microsoft.com/office/word/2010/wordml" xmlns:w15="http://schemas.microsoft.com/office/word/2012/wordml" xmlns:wpg="http://schemas.microsoft.com/office/word/2010/wordprocessingGroup" xmlns:wpi="http://schemas.microsoft.com/office/word/2010/wordprocessingInk" xmlns:wne="http://schemas.microsoft.com/office/word/2006/wordml" xmlns:wps="http://schemas.microsoft.com/office/word/2010/wordprocessingShape" mc:Ignorable="w14 w15 wp14">
+<w:endnotes xmlns:wpc="http://schemas.microsoft.com/office/word/2010/wordprocessingCanvas" xmlns:mo="http://schemas.microsoft.com/office/mac/office/2008/main" xmlns:mc="http://schemas.openxmlformats.org/markup-compatibility/2006" xmlns:mv="urn:schemas-microsoft-com:mac:vml" xmlns:o="urn:schemas-microsoft-com:office:office" xmlns:r="http://schemas.openxmlformats.org/officeDocument/2006/relationships" xmlns:m="http://schemas.openxmlformats.org/officeDocument/2006/math" xmlns:v="urn:schemas-microsoft-com:vml" xmlns:wp14="http://schemas.microsoft.com/office/word/2010/wordprocessingDrawing" xmlns:wp="http://schemas.openxmlformats.org/drawingml/2006/wordprocessingDrawing" xmlns:w10="urn:schemas-microsoft-com:office:word" xmlns:w="http://schemas.openxmlformats.org/wordprocessingml/2006/main" xmlns:w14="http://schemas.microsoft.com/office/word/2010/wordml" xmlns:w15="http://schemas.microsoft.com/office/word/2012/wordml" xmlns:wpg="http://schemas.microsoft.com/office/word/2010/wordprocessingGroup" xmlns:wpi="http://schemas.microsoft.com/office/word/2010/wordprocessingInk" xmlns:wne="http://schemas.microsoft.com/office/word/2006/wordml" xmlns:wps="http://schemas.microsoft.com/office/word/2010/wordprocessingShape" mc:Ignorable="w14 w15 wp14">
   <w:endnote w:type="separator" w:id="-1">
     <w:p>
       <w:pPr>
@@ -859,10 +1299,10 @@
 </file>
 
 <file path=word/footer1.xml><?xml version="1.0" encoding="utf-8"?>
-<w:ftr xmlns:wpc="http://schemas.microsoft.com/office/word/2010/wordprocessingCanvas" xmlns:mc="http://schemas.openxmlformats.org/markup-compatibility/2006" xmlns:o="urn:schemas-microsoft-com:office:office" xmlns:r="http://schemas.openxmlformats.org/officeDocument/2006/relationships" xmlns:m="http://schemas.openxmlformats.org/officeDocument/2006/math" xmlns:v="urn:schemas-microsoft-com:vml" xmlns:wp14="http://schemas.microsoft.com/office/word/2010/wordprocessingDrawing" xmlns:wp="http://schemas.openxmlformats.org/drawingml/2006/wordprocessingDrawing" xmlns:w10="urn:schemas-microsoft-com:office:word" xmlns:w="http://schemas.openxmlformats.org/wordprocessingml/2006/main" xmlns:w14="http://schemas.microsoft.com/office/word/2010/wordml" xmlns:w15="http://schemas.microsoft.com/office/word/2012/wordml" xmlns:wpg="http://schemas.microsoft.com/office/word/2010/wordprocessingGroup" xmlns:wpi="http://schemas.microsoft.com/office/word/2010/wordprocessingInk" xmlns:wne="http://schemas.microsoft.com/office/word/2006/wordml" xmlns:wps="http://schemas.microsoft.com/office/word/2010/wordprocessingShape" mc:Ignorable="w14 w15 wp14">
+<w:ftr xmlns:wpc="http://schemas.microsoft.com/office/word/2010/wordprocessingCanvas" xmlns:mo="http://schemas.microsoft.com/office/mac/office/2008/main" xmlns:mc="http://schemas.openxmlformats.org/markup-compatibility/2006" xmlns:mv="urn:schemas-microsoft-com:mac:vml" xmlns:o="urn:schemas-microsoft-com:office:office" xmlns:r="http://schemas.openxmlformats.org/officeDocument/2006/relationships" xmlns:m="http://schemas.openxmlformats.org/officeDocument/2006/math" xmlns:v="urn:schemas-microsoft-com:vml" xmlns:wp14="http://schemas.microsoft.com/office/word/2010/wordprocessingDrawing" xmlns:wp="http://schemas.openxmlformats.org/drawingml/2006/wordprocessingDrawing" xmlns:w10="urn:schemas-microsoft-com:office:word" xmlns:w="http://schemas.openxmlformats.org/wordprocessingml/2006/main" xmlns:w14="http://schemas.microsoft.com/office/word/2010/wordml" xmlns:w15="http://schemas.microsoft.com/office/word/2012/wordml" xmlns:wpg="http://schemas.microsoft.com/office/word/2010/wordprocessingGroup" xmlns:wpi="http://schemas.microsoft.com/office/word/2010/wordprocessingInk" xmlns:wne="http://schemas.microsoft.com/office/word/2006/wordml" xmlns:wps="http://schemas.microsoft.com/office/word/2010/wordprocessingShape" mc:Ignorable="w14 w15 wp14">
   <w:p>
     <w:pPr>
-      <w:pStyle w:val="aa"/>
+      <w:pStyle w:val="ac"/>
       <w:ind w:firstLine="360"/>
     </w:pPr>
   </w:p>
@@ -870,10 +1310,10 @@
 </file>
 
 <file path=word/footer2.xml><?xml version="1.0" encoding="utf-8"?>
-<w:ftr xmlns:wpc="http://schemas.microsoft.com/office/word/2010/wordprocessingCanvas" xmlns:mc="http://schemas.openxmlformats.org/markup-compatibility/2006" xmlns:o="urn:schemas-microsoft-com:office:office" xmlns:r="http://schemas.openxmlformats.org/officeDocument/2006/relationships" xmlns:m="http://schemas.openxmlformats.org/officeDocument/2006/math" xmlns:v="urn:schemas-microsoft-com:vml" xmlns:wp14="http://schemas.microsoft.com/office/word/2010/wordprocessingDrawing" xmlns:wp="http://schemas.openxmlformats.org/drawingml/2006/wordprocessingDrawing" xmlns:w10="urn:schemas-microsoft-com:office:word" xmlns:w="http://schemas.openxmlformats.org/wordprocessingml/2006/main" xmlns:w14="http://schemas.microsoft.com/office/word/2010/wordml" xmlns:w15="http://schemas.microsoft.com/office/word/2012/wordml" xmlns:wpg="http://schemas.microsoft.com/office/word/2010/wordprocessingGroup" xmlns:wpi="http://schemas.microsoft.com/office/word/2010/wordprocessingInk" xmlns:wne="http://schemas.microsoft.com/office/word/2006/wordml" xmlns:wps="http://schemas.microsoft.com/office/word/2010/wordprocessingShape" mc:Ignorable="w14 w15 wp14">
+<w:ftr xmlns:wpc="http://schemas.microsoft.com/office/word/2010/wordprocessingCanvas" xmlns:mo="http://schemas.microsoft.com/office/mac/office/2008/main" xmlns:mc="http://schemas.openxmlformats.org/markup-compatibility/2006" xmlns:mv="urn:schemas-microsoft-com:mac:vml" xmlns:o="urn:schemas-microsoft-com:office:office" xmlns:r="http://schemas.openxmlformats.org/officeDocument/2006/relationships" xmlns:m="http://schemas.openxmlformats.org/officeDocument/2006/math" xmlns:v="urn:schemas-microsoft-com:vml" xmlns:wp14="http://schemas.microsoft.com/office/word/2010/wordprocessingDrawing" xmlns:wp="http://schemas.openxmlformats.org/drawingml/2006/wordprocessingDrawing" xmlns:w10="urn:schemas-microsoft-com:office:word" xmlns:w="http://schemas.openxmlformats.org/wordprocessingml/2006/main" xmlns:w14="http://schemas.microsoft.com/office/word/2010/wordml" xmlns:w15="http://schemas.microsoft.com/office/word/2012/wordml" xmlns:wpg="http://schemas.microsoft.com/office/word/2010/wordprocessingGroup" xmlns:wpi="http://schemas.microsoft.com/office/word/2010/wordprocessingInk" xmlns:wne="http://schemas.microsoft.com/office/word/2006/wordml" xmlns:wps="http://schemas.microsoft.com/office/word/2010/wordprocessingShape" mc:Ignorable="w14 w15 wp14">
   <w:p>
     <w:pPr>
-      <w:pStyle w:val="aa"/>
+      <w:pStyle w:val="ac"/>
       <w:ind w:firstLine="360"/>
     </w:pPr>
   </w:p>
@@ -881,10 +1321,10 @@
 </file>
 
 <file path=word/footer3.xml><?xml version="1.0" encoding="utf-8"?>
-<w:ftr xmlns:wpc="http://schemas.microsoft.com/office/word/2010/wordprocessingCanvas" xmlns:mc="http://schemas.openxmlformats.org/markup-compatibility/2006" xmlns:o="urn:schemas-microsoft-com:office:office" xmlns:r="http://schemas.openxmlformats.org/officeDocument/2006/relationships" xmlns:m="http://schemas.openxmlformats.org/officeDocument/2006/math" xmlns:v="urn:schemas-microsoft-com:vml" xmlns:wp14="http://schemas.microsoft.com/office/word/2010/wordprocessingDrawing" xmlns:wp="http://schemas.openxmlformats.org/drawingml/2006/wordprocessingDrawing" xmlns:w10="urn:schemas-microsoft-com:office:word" xmlns:w="http://schemas.openxmlformats.org/wordprocessingml/2006/main" xmlns:w14="http://schemas.microsoft.com/office/word/2010/wordml" xmlns:w15="http://schemas.microsoft.com/office/word/2012/wordml" xmlns:wpg="http://schemas.microsoft.com/office/word/2010/wordprocessingGroup" xmlns:wpi="http://schemas.microsoft.com/office/word/2010/wordprocessingInk" xmlns:wne="http://schemas.microsoft.com/office/word/2006/wordml" xmlns:wps="http://schemas.microsoft.com/office/word/2010/wordprocessingShape" mc:Ignorable="w14 w15 wp14">
+<w:ftr xmlns:wpc="http://schemas.microsoft.com/office/word/2010/wordprocessingCanvas" xmlns:mo="http://schemas.microsoft.com/office/mac/office/2008/main" xmlns:mc="http://schemas.openxmlformats.org/markup-compatibility/2006" xmlns:mv="urn:schemas-microsoft-com:mac:vml" xmlns:o="urn:schemas-microsoft-com:office:office" xmlns:r="http://schemas.openxmlformats.org/officeDocument/2006/relationships" xmlns:m="http://schemas.openxmlformats.org/officeDocument/2006/math" xmlns:v="urn:schemas-microsoft-com:vml" xmlns:wp14="http://schemas.microsoft.com/office/word/2010/wordprocessingDrawing" xmlns:wp="http://schemas.openxmlformats.org/drawingml/2006/wordprocessingDrawing" xmlns:w10="urn:schemas-microsoft-com:office:word" xmlns:w="http://schemas.openxmlformats.org/wordprocessingml/2006/main" xmlns:w14="http://schemas.microsoft.com/office/word/2010/wordml" xmlns:w15="http://schemas.microsoft.com/office/word/2012/wordml" xmlns:wpg="http://schemas.microsoft.com/office/word/2010/wordprocessingGroup" xmlns:wpi="http://schemas.microsoft.com/office/word/2010/wordprocessingInk" xmlns:wne="http://schemas.microsoft.com/office/word/2006/wordml" xmlns:wps="http://schemas.microsoft.com/office/word/2010/wordprocessingShape" mc:Ignorable="w14 w15 wp14">
   <w:p>
     <w:pPr>
-      <w:pStyle w:val="aa"/>
+      <w:pStyle w:val="ac"/>
       <w:ind w:firstLine="360"/>
     </w:pPr>
   </w:p>
@@ -892,7 +1332,7 @@
 </file>
 
 <file path=word/footnotes.xml><?xml version="1.0" encoding="utf-8"?>
-<w:footnotes xmlns:wpc="http://schemas.microsoft.com/office/word/2010/wordprocessingCanvas" xmlns:mc="http://schemas.openxmlformats.org/markup-compatibility/2006" xmlns:o="urn:schemas-microsoft-com:office:office" xmlns:r="http://schemas.openxmlformats.org/officeDocument/2006/relationships" xmlns:m="http://schemas.openxmlformats.org/officeDocument/2006/math" xmlns:v="urn:schemas-microsoft-com:vml" xmlns:wp14="http://schemas.microsoft.com/office/word/2010/wordprocessingDrawing" xmlns:wp="http://schemas.openxmlformats.org/drawingml/2006/wordprocessingDrawing" xmlns:w10="urn:schemas-microsoft-com:office:word" xmlns:w="http://schemas.openxmlformats.org/wordprocessingml/2006/main" xmlns:w14="http://schemas.microsoft.com/office/word/2010/wordml" xmlns:w15="http://schemas.microsoft.com/office/word/2012/wordml" xmlns:wpg="http://schemas.microsoft.com/office/word/2010/wordprocessingGroup" xmlns:wpi="http://schemas.microsoft.com/office/word/2010/wordprocessingInk" xmlns:wne="http://schemas.microsoft.com/office/word/2006/wordml" xmlns:wps="http://schemas.microsoft.com/office/word/2010/wordprocessingShape" mc:Ignorable="w14 w15 wp14">
+<w:footnotes xmlns:wpc="http://schemas.microsoft.com/office/word/2010/wordprocessingCanvas" xmlns:mo="http://schemas.microsoft.com/office/mac/office/2008/main" xmlns:mc="http://schemas.openxmlformats.org/markup-compatibility/2006" xmlns:mv="urn:schemas-microsoft-com:mac:vml" xmlns:o="urn:schemas-microsoft-com:office:office" xmlns:r="http://schemas.openxmlformats.org/officeDocument/2006/relationships" xmlns:m="http://schemas.openxmlformats.org/officeDocument/2006/math" xmlns:v="urn:schemas-microsoft-com:vml" xmlns:wp14="http://schemas.microsoft.com/office/word/2010/wordprocessingDrawing" xmlns:wp="http://schemas.openxmlformats.org/drawingml/2006/wordprocessingDrawing" xmlns:w10="urn:schemas-microsoft-com:office:word" xmlns:w="http://schemas.openxmlformats.org/wordprocessingml/2006/main" xmlns:w14="http://schemas.microsoft.com/office/word/2010/wordml" xmlns:w15="http://schemas.microsoft.com/office/word/2012/wordml" xmlns:wpg="http://schemas.microsoft.com/office/word/2010/wordprocessingGroup" xmlns:wpi="http://schemas.microsoft.com/office/word/2010/wordprocessingInk" xmlns:wne="http://schemas.microsoft.com/office/word/2006/wordml" xmlns:wps="http://schemas.microsoft.com/office/word/2010/wordprocessingShape" mc:Ignorable="w14 w15 wp14">
   <w:footnote w:type="separator" w:id="-1">
     <w:p>
       <w:pPr>
@@ -917,10 +1357,10 @@
 </file>
 
 <file path=word/header1.xml><?xml version="1.0" encoding="utf-8"?>
-<w:hdr xmlns:wpc="http://schemas.microsoft.com/office/word/2010/wordprocessingCanvas" xmlns:mc="http://schemas.openxmlformats.org/markup-compatibility/2006" xmlns:o="urn:schemas-microsoft-com:office:office" xmlns:r="http://schemas.openxmlformats.org/officeDocument/2006/relationships" xmlns:m="http://schemas.openxmlformats.org/officeDocument/2006/math" xmlns:v="urn:schemas-microsoft-com:vml" xmlns:wp14="http://schemas.microsoft.com/office/word/2010/wordprocessingDrawing" xmlns:wp="http://schemas.openxmlformats.org/drawingml/2006/wordprocessingDrawing" xmlns:w10="urn:schemas-microsoft-com:office:word" xmlns:w="http://schemas.openxmlformats.org/wordprocessingml/2006/main" xmlns:w14="http://schemas.microsoft.com/office/word/2010/wordml" xmlns:w15="http://schemas.microsoft.com/office/word/2012/wordml" xmlns:wpg="http://schemas.microsoft.com/office/word/2010/wordprocessingGroup" xmlns:wpi="http://schemas.microsoft.com/office/word/2010/wordprocessingInk" xmlns:wne="http://schemas.microsoft.com/office/word/2006/wordml" xmlns:wps="http://schemas.microsoft.com/office/word/2010/wordprocessingShape" mc:Ignorable="w14 w15 wp14">
+<w:hdr xmlns:wpc="http://schemas.microsoft.com/office/word/2010/wordprocessingCanvas" xmlns:mo="http://schemas.microsoft.com/office/mac/office/2008/main" xmlns:mc="http://schemas.openxmlformats.org/markup-compatibility/2006" xmlns:mv="urn:schemas-microsoft-com:mac:vml" xmlns:o="urn:schemas-microsoft-com:office:office" xmlns:r="http://schemas.openxmlformats.org/officeDocument/2006/relationships" xmlns:m="http://schemas.openxmlformats.org/officeDocument/2006/math" xmlns:v="urn:schemas-microsoft-com:vml" xmlns:wp14="http://schemas.microsoft.com/office/word/2010/wordprocessingDrawing" xmlns:wp="http://schemas.openxmlformats.org/drawingml/2006/wordprocessingDrawing" xmlns:w10="urn:schemas-microsoft-com:office:word" xmlns:w="http://schemas.openxmlformats.org/wordprocessingml/2006/main" xmlns:w14="http://schemas.microsoft.com/office/word/2010/wordml" xmlns:w15="http://schemas.microsoft.com/office/word/2012/wordml" xmlns:wpg="http://schemas.microsoft.com/office/word/2010/wordprocessingGroup" xmlns:wpi="http://schemas.microsoft.com/office/word/2010/wordprocessingInk" xmlns:wne="http://schemas.microsoft.com/office/word/2006/wordml" xmlns:wps="http://schemas.microsoft.com/office/word/2010/wordprocessingShape" mc:Ignorable="w14 w15 wp14">
   <w:p>
     <w:pPr>
-      <w:pStyle w:val="a9"/>
+      <w:pStyle w:val="aa"/>
       <w:ind w:firstLine="360"/>
     </w:pPr>
   </w:p>
@@ -928,10 +1368,10 @@
 </file>
 
 <file path=word/header2.xml><?xml version="1.0" encoding="utf-8"?>
-<w:hdr xmlns:wpc="http://schemas.microsoft.com/office/word/2010/wordprocessingCanvas" xmlns:mc="http://schemas.openxmlformats.org/markup-compatibility/2006" xmlns:o="urn:schemas-microsoft-com:office:office" xmlns:r="http://schemas.openxmlformats.org/officeDocument/2006/relationships" xmlns:m="http://schemas.openxmlformats.org/officeDocument/2006/math" xmlns:v="urn:schemas-microsoft-com:vml" xmlns:wp14="http://schemas.microsoft.com/office/word/2010/wordprocessingDrawing" xmlns:wp="http://schemas.openxmlformats.org/drawingml/2006/wordprocessingDrawing" xmlns:w10="urn:schemas-microsoft-com:office:word" xmlns:w="http://schemas.openxmlformats.org/wordprocessingml/2006/main" xmlns:w14="http://schemas.microsoft.com/office/word/2010/wordml" xmlns:w15="http://schemas.microsoft.com/office/word/2012/wordml" xmlns:wpg="http://schemas.microsoft.com/office/word/2010/wordprocessingGroup" xmlns:wpi="http://schemas.microsoft.com/office/word/2010/wordprocessingInk" xmlns:wne="http://schemas.microsoft.com/office/word/2006/wordml" xmlns:wps="http://schemas.microsoft.com/office/word/2010/wordprocessingShape" mc:Ignorable="w14 w15 wp14">
+<w:hdr xmlns:wpc="http://schemas.microsoft.com/office/word/2010/wordprocessingCanvas" xmlns:mo="http://schemas.microsoft.com/office/mac/office/2008/main" xmlns:mc="http://schemas.openxmlformats.org/markup-compatibility/2006" xmlns:mv="urn:schemas-microsoft-com:mac:vml" xmlns:o="urn:schemas-microsoft-com:office:office" xmlns:r="http://schemas.openxmlformats.org/officeDocument/2006/relationships" xmlns:m="http://schemas.openxmlformats.org/officeDocument/2006/math" xmlns:v="urn:schemas-microsoft-com:vml" xmlns:wp14="http://schemas.microsoft.com/office/word/2010/wordprocessingDrawing" xmlns:wp="http://schemas.openxmlformats.org/drawingml/2006/wordprocessingDrawing" xmlns:w10="urn:schemas-microsoft-com:office:word" xmlns:w="http://schemas.openxmlformats.org/wordprocessingml/2006/main" xmlns:w14="http://schemas.microsoft.com/office/word/2010/wordml" xmlns:w15="http://schemas.microsoft.com/office/word/2012/wordml" xmlns:wpg="http://schemas.microsoft.com/office/word/2010/wordprocessingGroup" xmlns:wpi="http://schemas.microsoft.com/office/word/2010/wordprocessingInk" xmlns:wne="http://schemas.microsoft.com/office/word/2006/wordml" xmlns:wps="http://schemas.microsoft.com/office/word/2010/wordprocessingShape" mc:Ignorable="w14 w15 wp14">
   <w:p>
     <w:pPr>
-      <w:pStyle w:val="a9"/>
+      <w:pStyle w:val="aa"/>
       <w:ind w:firstLineChars="0" w:firstLine="0"/>
       <w:jc w:val="both"/>
     </w:pPr>
@@ -977,17 +1417,15 @@
       </w:rPr>
       <w:t>优书购App</w:t>
     </w:r>
-    <w:bookmarkStart w:id="0" w:name="_GoBack"/>
-    <w:bookmarkEnd w:id="0"/>
   </w:p>
 </w:hdr>
 </file>
 
 <file path=word/header3.xml><?xml version="1.0" encoding="utf-8"?>
-<w:hdr xmlns:wpc="http://schemas.microsoft.com/office/word/2010/wordprocessingCanvas" xmlns:mc="http://schemas.openxmlformats.org/markup-compatibility/2006" xmlns:o="urn:schemas-microsoft-com:office:office" xmlns:r="http://schemas.openxmlformats.org/officeDocument/2006/relationships" xmlns:m="http://schemas.openxmlformats.org/officeDocument/2006/math" xmlns:v="urn:schemas-microsoft-com:vml" xmlns:wp14="http://schemas.microsoft.com/office/word/2010/wordprocessingDrawing" xmlns:wp="http://schemas.openxmlformats.org/drawingml/2006/wordprocessingDrawing" xmlns:w10="urn:schemas-microsoft-com:office:word" xmlns:w="http://schemas.openxmlformats.org/wordprocessingml/2006/main" xmlns:w14="http://schemas.microsoft.com/office/word/2010/wordml" xmlns:w15="http://schemas.microsoft.com/office/word/2012/wordml" xmlns:wpg="http://schemas.microsoft.com/office/word/2010/wordprocessingGroup" xmlns:wpi="http://schemas.microsoft.com/office/word/2010/wordprocessingInk" xmlns:wne="http://schemas.microsoft.com/office/word/2006/wordml" xmlns:wps="http://schemas.microsoft.com/office/word/2010/wordprocessingShape" mc:Ignorable="w14 w15 wp14">
+<w:hdr xmlns:wpc="http://schemas.microsoft.com/office/word/2010/wordprocessingCanvas" xmlns:mo="http://schemas.microsoft.com/office/mac/office/2008/main" xmlns:mc="http://schemas.openxmlformats.org/markup-compatibility/2006" xmlns:mv="urn:schemas-microsoft-com:mac:vml" xmlns:o="urn:schemas-microsoft-com:office:office" xmlns:r="http://schemas.openxmlformats.org/officeDocument/2006/relationships" xmlns:m="http://schemas.openxmlformats.org/officeDocument/2006/math" xmlns:v="urn:schemas-microsoft-com:vml" xmlns:wp14="http://schemas.microsoft.com/office/word/2010/wordprocessingDrawing" xmlns:wp="http://schemas.openxmlformats.org/drawingml/2006/wordprocessingDrawing" xmlns:w10="urn:schemas-microsoft-com:office:word" xmlns:w="http://schemas.openxmlformats.org/wordprocessingml/2006/main" xmlns:w14="http://schemas.microsoft.com/office/word/2010/wordml" xmlns:w15="http://schemas.microsoft.com/office/word/2012/wordml" xmlns:wpg="http://schemas.microsoft.com/office/word/2010/wordprocessingGroup" xmlns:wpi="http://schemas.microsoft.com/office/word/2010/wordprocessingInk" xmlns:wne="http://schemas.microsoft.com/office/word/2006/wordml" xmlns:wps="http://schemas.microsoft.com/office/word/2010/wordprocessingShape" mc:Ignorable="w14 w15 wp14">
   <w:p>
     <w:pPr>
-      <w:pStyle w:val="a9"/>
+      <w:pStyle w:val="aa"/>
       <w:ind w:firstLine="360"/>
     </w:pPr>
   </w:p>
@@ -995,8 +1433,8 @@
 </file>
 
 <file path=word/numbering.xml><?xml version="1.0" encoding="utf-8"?>
-<w:numbering xmlns:wpc="http://schemas.microsoft.com/office/word/2010/wordprocessingCanvas" xmlns:mc="http://schemas.openxmlformats.org/markup-compatibility/2006" xmlns:o="urn:schemas-microsoft-com:office:office" xmlns:r="http://schemas.openxmlformats.org/officeDocument/2006/relationships" xmlns:m="http://schemas.openxmlformats.org/officeDocument/2006/math" xmlns:v="urn:schemas-microsoft-com:vml" xmlns:wp14="http://schemas.microsoft.com/office/word/2010/wordprocessingDrawing" xmlns:wp="http://schemas.openxmlformats.org/drawingml/2006/wordprocessingDrawing" xmlns:w10="urn:schemas-microsoft-com:office:word" xmlns:w="http://schemas.openxmlformats.org/wordprocessingml/2006/main" xmlns:w14="http://schemas.microsoft.com/office/word/2010/wordml" xmlns:w15="http://schemas.microsoft.com/office/word/2012/wordml" xmlns:wpg="http://schemas.microsoft.com/office/word/2010/wordprocessingGroup" xmlns:wpi="http://schemas.microsoft.com/office/word/2010/wordprocessingInk" xmlns:wne="http://schemas.microsoft.com/office/word/2006/wordml" xmlns:wps="http://schemas.microsoft.com/office/word/2010/wordprocessingShape" mc:Ignorable="w14 w15 wp14">
-  <w:abstractNum w:abstractNumId="0" w15:restartNumberingAfterBreak="0">
+<w:numbering xmlns:wpc="http://schemas.microsoft.com/office/word/2010/wordprocessingCanvas" xmlns:mo="http://schemas.microsoft.com/office/mac/office/2008/main" xmlns:mc="http://schemas.openxmlformats.org/markup-compatibility/2006" xmlns:mv="urn:schemas-microsoft-com:mac:vml" xmlns:o="urn:schemas-microsoft-com:office:office" xmlns:r="http://schemas.openxmlformats.org/officeDocument/2006/relationships" xmlns:m="http://schemas.openxmlformats.org/officeDocument/2006/math" xmlns:v="urn:schemas-microsoft-com:vml" xmlns:wp14="http://schemas.microsoft.com/office/word/2010/wordprocessingDrawing" xmlns:wp="http://schemas.openxmlformats.org/drawingml/2006/wordprocessingDrawing" xmlns:w10="urn:schemas-microsoft-com:office:word" xmlns:w="http://schemas.openxmlformats.org/wordprocessingml/2006/main" xmlns:w14="http://schemas.microsoft.com/office/word/2010/wordml" xmlns:w15="http://schemas.microsoft.com/office/word/2012/wordml" xmlns:wpg="http://schemas.microsoft.com/office/word/2010/wordprocessingGroup" xmlns:wpi="http://schemas.microsoft.com/office/word/2010/wordprocessingInk" xmlns:wne="http://schemas.microsoft.com/office/word/2006/wordml" xmlns:wps="http://schemas.microsoft.com/office/word/2010/wordprocessingShape" mc:Ignorable="w14 w15 wp14">
+  <w:abstractNum w:abstractNumId="0">
     <w:nsid w:val="08AD14FD"/>
     <w:multiLevelType w:val="hybridMultilevel"/>
     <w:tmpl w:val="A5205478"/>
@@ -1082,7 +1520,7 @@
       </w:pPr>
     </w:lvl>
   </w:abstractNum>
-  <w:abstractNum w:abstractNumId="1" w15:restartNumberingAfterBreak="0">
+  <w:abstractNum w:abstractNumId="1">
     <w:nsid w:val="0C055597"/>
     <w:multiLevelType w:val="hybridMultilevel"/>
     <w:tmpl w:val="F9886C2E"/>
@@ -1168,7 +1606,7 @@
       </w:pPr>
     </w:lvl>
   </w:abstractNum>
-  <w:abstractNum w:abstractNumId="2" w15:restartNumberingAfterBreak="0">
+  <w:abstractNum w:abstractNumId="2">
     <w:nsid w:val="0CE601C1"/>
     <w:multiLevelType w:val="multilevel"/>
     <w:tmpl w:val="E1EA501E"/>
@@ -1357,7 +1795,7 @@
       </w:rPr>
     </w:lvl>
   </w:abstractNum>
-  <w:abstractNum w:abstractNumId="3" w15:restartNumberingAfterBreak="0">
+  <w:abstractNum w:abstractNumId="3">
     <w:nsid w:val="11BB6F76"/>
     <w:multiLevelType w:val="hybridMultilevel"/>
     <w:tmpl w:val="89C4BCDE"/>
@@ -1443,7 +1881,7 @@
       </w:pPr>
     </w:lvl>
   </w:abstractNum>
-  <w:abstractNum w:abstractNumId="4" w15:restartNumberingAfterBreak="0">
+  <w:abstractNum w:abstractNumId="4">
     <w:nsid w:val="18E413CB"/>
     <w:multiLevelType w:val="hybridMultilevel"/>
     <w:tmpl w:val="9B7A2E4E"/>
@@ -1529,7 +1967,7 @@
       </w:pPr>
     </w:lvl>
   </w:abstractNum>
-  <w:abstractNum w:abstractNumId="5" w15:restartNumberingAfterBreak="0">
+  <w:abstractNum w:abstractNumId="5">
     <w:nsid w:val="18E5399D"/>
     <w:multiLevelType w:val="hybridMultilevel"/>
     <w:tmpl w:val="963635B2"/>
@@ -1615,7 +2053,7 @@
       </w:pPr>
     </w:lvl>
   </w:abstractNum>
-  <w:abstractNum w:abstractNumId="6" w15:restartNumberingAfterBreak="0">
+  <w:abstractNum w:abstractNumId="6">
     <w:nsid w:val="1F7C7CE1"/>
     <w:multiLevelType w:val="hybridMultilevel"/>
     <w:tmpl w:val="E32217AC"/>
@@ -1701,7 +2139,7 @@
       </w:pPr>
     </w:lvl>
   </w:abstractNum>
-  <w:abstractNum w:abstractNumId="7" w15:restartNumberingAfterBreak="0">
+  <w:abstractNum w:abstractNumId="7">
     <w:nsid w:val="243B26F1"/>
     <w:multiLevelType w:val="hybridMultilevel"/>
     <w:tmpl w:val="EED27F4E"/>
@@ -1809,7 +2247,7 @@
       </w:pPr>
     </w:lvl>
   </w:abstractNum>
-  <w:abstractNum w:abstractNumId="8" w15:restartNumberingAfterBreak="0">
+  <w:abstractNum w:abstractNumId="8">
     <w:nsid w:val="24BC672C"/>
     <w:multiLevelType w:val="hybridMultilevel"/>
     <w:tmpl w:val="765C497E"/>
@@ -1895,7 +2333,7 @@
       </w:pPr>
     </w:lvl>
   </w:abstractNum>
-  <w:abstractNum w:abstractNumId="9" w15:restartNumberingAfterBreak="0">
+  <w:abstractNum w:abstractNumId="9">
     <w:nsid w:val="25D87E25"/>
     <w:multiLevelType w:val="hybridMultilevel"/>
     <w:tmpl w:val="D5F83E76"/>
@@ -1981,7 +2419,7 @@
       </w:pPr>
     </w:lvl>
   </w:abstractNum>
-  <w:abstractNum w:abstractNumId="10" w15:restartNumberingAfterBreak="0">
+  <w:abstractNum w:abstractNumId="10">
     <w:nsid w:val="26D459E6"/>
     <w:multiLevelType w:val="hybridMultilevel"/>
     <w:tmpl w:val="6FEAF5A0"/>
@@ -2067,7 +2505,7 @@
       </w:pPr>
     </w:lvl>
   </w:abstractNum>
-  <w:abstractNum w:abstractNumId="11" w15:restartNumberingAfterBreak="0">
+  <w:abstractNum w:abstractNumId="11">
     <w:nsid w:val="2B593305"/>
     <w:multiLevelType w:val="hybridMultilevel"/>
     <w:tmpl w:val="C202531C"/>
@@ -2153,7 +2591,7 @@
       </w:pPr>
     </w:lvl>
   </w:abstractNum>
-  <w:abstractNum w:abstractNumId="12" w15:restartNumberingAfterBreak="0">
+  <w:abstractNum w:abstractNumId="12">
     <w:nsid w:val="336F6FF8"/>
     <w:multiLevelType w:val="hybridMultilevel"/>
     <w:tmpl w:val="36DCF7DA"/>
@@ -2239,7 +2677,7 @@
       </w:pPr>
     </w:lvl>
   </w:abstractNum>
-  <w:abstractNum w:abstractNumId="13" w15:restartNumberingAfterBreak="0">
+  <w:abstractNum w:abstractNumId="13">
     <w:nsid w:val="34FD1CBD"/>
     <w:multiLevelType w:val="hybridMultilevel"/>
     <w:tmpl w:val="61648D14"/>
@@ -2325,7 +2763,7 @@
       </w:pPr>
     </w:lvl>
   </w:abstractNum>
-  <w:abstractNum w:abstractNumId="14" w15:restartNumberingAfterBreak="0">
+  <w:abstractNum w:abstractNumId="14">
     <w:nsid w:val="372835D0"/>
     <w:multiLevelType w:val="hybridMultilevel"/>
     <w:tmpl w:val="CBCC055C"/>
@@ -2411,7 +2849,7 @@
       </w:pPr>
     </w:lvl>
   </w:abstractNum>
-  <w:abstractNum w:abstractNumId="15" w15:restartNumberingAfterBreak="0">
+  <w:abstractNum w:abstractNumId="15">
     <w:nsid w:val="3D1F1BE1"/>
     <w:multiLevelType w:val="hybridMultilevel"/>
     <w:tmpl w:val="A3683A1C"/>
@@ -2526,7 +2964,7 @@
       </w:rPr>
     </w:lvl>
   </w:abstractNum>
-  <w:abstractNum w:abstractNumId="16" w15:restartNumberingAfterBreak="0">
+  <w:abstractNum w:abstractNumId="16">
     <w:nsid w:val="3DE36971"/>
     <w:multiLevelType w:val="hybridMultilevel"/>
     <w:tmpl w:val="F9886C2E"/>
@@ -2612,7 +3050,7 @@
       </w:pPr>
     </w:lvl>
   </w:abstractNum>
-  <w:abstractNum w:abstractNumId="17" w15:restartNumberingAfterBreak="0">
+  <w:abstractNum w:abstractNumId="17">
     <w:nsid w:val="43886E36"/>
     <w:multiLevelType w:val="hybridMultilevel"/>
     <w:tmpl w:val="85DE2E8C"/>
@@ -2698,7 +3136,7 @@
       </w:pPr>
     </w:lvl>
   </w:abstractNum>
-  <w:abstractNum w:abstractNumId="18" w15:restartNumberingAfterBreak="0">
+  <w:abstractNum w:abstractNumId="18">
     <w:nsid w:val="46091152"/>
     <w:multiLevelType w:val="hybridMultilevel"/>
     <w:tmpl w:val="1CB222DA"/>
@@ -2784,7 +3222,7 @@
       </w:pPr>
     </w:lvl>
   </w:abstractNum>
-  <w:abstractNum w:abstractNumId="19" w15:restartNumberingAfterBreak="0">
+  <w:abstractNum w:abstractNumId="19">
     <w:nsid w:val="47D216C9"/>
     <w:multiLevelType w:val="hybridMultilevel"/>
     <w:tmpl w:val="AF249852"/>
@@ -2870,7 +3308,7 @@
       </w:pPr>
     </w:lvl>
   </w:abstractNum>
-  <w:abstractNum w:abstractNumId="20" w15:restartNumberingAfterBreak="0">
+  <w:abstractNum w:abstractNumId="20">
     <w:nsid w:val="48D271A3"/>
     <w:multiLevelType w:val="hybridMultilevel"/>
     <w:tmpl w:val="21202C8E"/>
@@ -2956,7 +3394,7 @@
       </w:pPr>
     </w:lvl>
   </w:abstractNum>
-  <w:abstractNum w:abstractNumId="21" w15:restartNumberingAfterBreak="0">
+  <w:abstractNum w:abstractNumId="21">
     <w:nsid w:val="498C3E4C"/>
     <w:multiLevelType w:val="hybridMultilevel"/>
     <w:tmpl w:val="22E4F36E"/>
@@ -3042,7 +3480,7 @@
       </w:pPr>
     </w:lvl>
   </w:abstractNum>
-  <w:abstractNum w:abstractNumId="22" w15:restartNumberingAfterBreak="0">
+  <w:abstractNum w:abstractNumId="22">
     <w:nsid w:val="4B541D45"/>
     <w:multiLevelType w:val="hybridMultilevel"/>
     <w:tmpl w:val="352C32F0"/>
@@ -3128,7 +3566,7 @@
       </w:pPr>
     </w:lvl>
   </w:abstractNum>
-  <w:abstractNum w:abstractNumId="23" w15:restartNumberingAfterBreak="0">
+  <w:abstractNum w:abstractNumId="23">
     <w:nsid w:val="4E2066C1"/>
     <w:multiLevelType w:val="hybridMultilevel"/>
     <w:tmpl w:val="F9886C2E"/>
@@ -3214,7 +3652,7 @@
       </w:pPr>
     </w:lvl>
   </w:abstractNum>
-  <w:abstractNum w:abstractNumId="24" w15:restartNumberingAfterBreak="0">
+  <w:abstractNum w:abstractNumId="24">
     <w:nsid w:val="4F663B86"/>
     <w:multiLevelType w:val="hybridMultilevel"/>
     <w:tmpl w:val="352C32F0"/>
@@ -3300,7 +3738,7 @@
       </w:pPr>
     </w:lvl>
   </w:abstractNum>
-  <w:abstractNum w:abstractNumId="25" w15:restartNumberingAfterBreak="0">
+  <w:abstractNum w:abstractNumId="25">
     <w:nsid w:val="507B3A59"/>
     <w:multiLevelType w:val="hybridMultilevel"/>
     <w:tmpl w:val="5D96B8DE"/>
@@ -3386,7 +3824,7 @@
       </w:pPr>
     </w:lvl>
   </w:abstractNum>
-  <w:abstractNum w:abstractNumId="26" w15:restartNumberingAfterBreak="0">
+  <w:abstractNum w:abstractNumId="26">
     <w:nsid w:val="50905C2A"/>
     <w:multiLevelType w:val="hybridMultilevel"/>
     <w:tmpl w:val="EF3EE6C6"/>
@@ -3472,7 +3910,7 @@
       </w:pPr>
     </w:lvl>
   </w:abstractNum>
-  <w:abstractNum w:abstractNumId="27" w15:restartNumberingAfterBreak="0">
+  <w:abstractNum w:abstractNumId="27">
     <w:nsid w:val="5398428E"/>
     <w:multiLevelType w:val="hybridMultilevel"/>
     <w:tmpl w:val="36DCF7DA"/>
@@ -3558,7 +3996,7 @@
       </w:pPr>
     </w:lvl>
   </w:abstractNum>
-  <w:abstractNum w:abstractNumId="28" w15:restartNumberingAfterBreak="0">
+  <w:abstractNum w:abstractNumId="28">
     <w:nsid w:val="53C86612"/>
     <w:multiLevelType w:val="hybridMultilevel"/>
     <w:tmpl w:val="9B7A2E4E"/>
@@ -3644,7 +4082,7 @@
       </w:pPr>
     </w:lvl>
   </w:abstractNum>
-  <w:abstractNum w:abstractNumId="29" w15:restartNumberingAfterBreak="0">
+  <w:abstractNum w:abstractNumId="29">
     <w:nsid w:val="59EB5884"/>
     <w:multiLevelType w:val="hybridMultilevel"/>
     <w:tmpl w:val="78A4C558"/>
@@ -3730,7 +4168,7 @@
       </w:pPr>
     </w:lvl>
   </w:abstractNum>
-  <w:abstractNum w:abstractNumId="30" w15:restartNumberingAfterBreak="0">
+  <w:abstractNum w:abstractNumId="30">
     <w:nsid w:val="60346CB0"/>
     <w:multiLevelType w:val="hybridMultilevel"/>
     <w:tmpl w:val="B1DA7FE0"/>
@@ -3843,7 +4281,7 @@
       </w:rPr>
     </w:lvl>
   </w:abstractNum>
-  <w:abstractNum w:abstractNumId="31" w15:restartNumberingAfterBreak="0">
+  <w:abstractNum w:abstractNumId="31">
     <w:nsid w:val="631B41D9"/>
     <w:multiLevelType w:val="hybridMultilevel"/>
     <w:tmpl w:val="9572D1B4"/>
@@ -3930,7 +4368,7 @@
       </w:pPr>
     </w:lvl>
   </w:abstractNum>
-  <w:abstractNum w:abstractNumId="32" w15:restartNumberingAfterBreak="0">
+  <w:abstractNum w:abstractNumId="32">
     <w:nsid w:val="66AD3CB5"/>
     <w:multiLevelType w:val="hybridMultilevel"/>
     <w:tmpl w:val="D0B441AA"/>
@@ -4044,7 +4482,7 @@
       </w:rPr>
     </w:lvl>
   </w:abstractNum>
-  <w:abstractNum w:abstractNumId="33" w15:restartNumberingAfterBreak="0">
+  <w:abstractNum w:abstractNumId="33">
     <w:nsid w:val="68C46E36"/>
     <w:multiLevelType w:val="hybridMultilevel"/>
     <w:tmpl w:val="7940E82A"/>
@@ -4130,7 +4568,7 @@
       </w:pPr>
     </w:lvl>
   </w:abstractNum>
-  <w:abstractNum w:abstractNumId="34" w15:restartNumberingAfterBreak="0">
+  <w:abstractNum w:abstractNumId="34">
     <w:nsid w:val="778447DA"/>
     <w:multiLevelType w:val="hybridMultilevel"/>
     <w:tmpl w:val="75EA203A"/>
@@ -4216,7 +4654,7 @@
       </w:pPr>
     </w:lvl>
   </w:abstractNum>
-  <w:abstractNum w:abstractNumId="35" w15:restartNumberingAfterBreak="0">
+  <w:abstractNum w:abstractNumId="35">
     <w:nsid w:val="78A367D0"/>
     <w:multiLevelType w:val="hybridMultilevel"/>
     <w:tmpl w:val="C776753A"/>
@@ -4329,7 +4767,7 @@
       </w:rPr>
     </w:lvl>
   </w:abstractNum>
-  <w:abstractNum w:abstractNumId="36" w15:restartNumberingAfterBreak="0">
+  <w:abstractNum w:abstractNumId="36">
     <w:nsid w:val="7CBB705F"/>
     <w:multiLevelType w:val="hybridMultilevel"/>
     <w:tmpl w:val="6C22F3FA"/>
@@ -4442,7 +4880,7 @@
       </w:rPr>
     </w:lvl>
   </w:abstractNum>
-  <w:abstractNum w:abstractNumId="37" w15:restartNumberingAfterBreak="0">
+  <w:abstractNum w:abstractNumId="37">
     <w:nsid w:val="7E6B1A76"/>
     <w:multiLevelType w:val="hybridMultilevel"/>
     <w:tmpl w:val="C202531C"/>
@@ -4717,7 +5155,7 @@
     </w:rPrDefault>
     <w:pPrDefault/>
   </w:docDefaults>
-  <w:latentStyles w:defLockedState="0" w:defUIPriority="99" w:defSemiHidden="0" w:defUnhideWhenUsed="0" w:defQFormat="0" w:count="371">
+  <w:latentStyles w:defLockedState="0" w:defUIPriority="99" w:defSemiHidden="0" w:defUnhideWhenUsed="0" w:defQFormat="0" w:count="380">
     <w:lsdException w:name="Normal" w:uiPriority="0" w:qFormat="1"/>
     <w:lsdException w:name="heading 1" w:uiPriority="9" w:qFormat="1"/>
     <w:lsdException w:name="heading 2" w:semiHidden="1" w:uiPriority="9" w:unhideWhenUsed="1" w:qFormat="1"/>
@@ -5111,7 +5549,7 @@
     <w:name w:val="heading 1"/>
     <w:basedOn w:val="a4"/>
     <w:next w:val="a4"/>
-    <w:link w:val="1Char"/>
+    <w:link w:val="10"/>
     <w:uiPriority w:val="9"/>
     <w:qFormat/>
     <w:rsid w:val="007E3210"/>
@@ -5138,7 +5576,7 @@
     <w:name w:val="heading 2"/>
     <w:basedOn w:val="a4"/>
     <w:next w:val="a4"/>
-    <w:link w:val="2Char"/>
+    <w:link w:val="22"/>
     <w:uiPriority w:val="9"/>
     <w:semiHidden/>
     <w:unhideWhenUsed/>
@@ -5162,7 +5600,7 @@
     <w:name w:val="heading 3"/>
     <w:basedOn w:val="a4"/>
     <w:next w:val="a4"/>
-    <w:link w:val="3Char"/>
+    <w:link w:val="30"/>
     <w:uiPriority w:val="9"/>
     <w:semiHidden/>
     <w:unhideWhenUsed/>
@@ -5185,7 +5623,7 @@
     <w:name w:val="heading 5"/>
     <w:basedOn w:val="a4"/>
     <w:next w:val="a4"/>
-    <w:link w:val="5Char"/>
+    <w:link w:val="50"/>
     <w:uiPriority w:val="9"/>
     <w:semiHidden/>
     <w:unhideWhenUsed/>
@@ -5234,7 +5672,7 @@
   <w:style w:type="paragraph" w:styleId="a8">
     <w:name w:val="List Paragraph"/>
     <w:basedOn w:val="a4"/>
-    <w:link w:val="Char"/>
+    <w:link w:val="a9"/>
     <w:uiPriority w:val="34"/>
     <w:qFormat/>
     <w:rsid w:val="007E3210"/>
@@ -5242,10 +5680,10 @@
       <w:ind w:firstLine="420"/>
     </w:pPr>
   </w:style>
-  <w:style w:type="paragraph" w:styleId="a9">
+  <w:style w:type="paragraph" w:styleId="aa">
     <w:name w:val="header"/>
     <w:basedOn w:val="a4"/>
-    <w:link w:val="Char0"/>
+    <w:link w:val="ab"/>
     <w:uiPriority w:val="99"/>
     <w:unhideWhenUsed/>
     <w:rsid w:val="007E3210"/>
@@ -5266,9 +5704,9 @@
       <w:szCs w:val="18"/>
     </w:rPr>
   </w:style>
-  <w:style w:type="character" w:customStyle="1" w:styleId="Char0">
-    <w:name w:val="页眉 Char"/>
-    <w:link w:val="a9"/>
+  <w:style w:type="character" w:customStyle="1" w:styleId="ab">
+    <w:name w:val="页眉字符"/>
+    <w:link w:val="aa"/>
     <w:uiPriority w:val="99"/>
     <w:rsid w:val="007E3210"/>
     <w:rPr>
@@ -5277,10 +5715,10 @@
       <w:szCs w:val="18"/>
     </w:rPr>
   </w:style>
-  <w:style w:type="paragraph" w:styleId="aa">
+  <w:style w:type="paragraph" w:styleId="ac">
     <w:name w:val="footer"/>
     <w:basedOn w:val="a4"/>
-    <w:link w:val="Char1"/>
+    <w:link w:val="ad"/>
     <w:uiPriority w:val="99"/>
     <w:unhideWhenUsed/>
     <w:rsid w:val="007E3210"/>
@@ -5298,9 +5736,9 @@
       <w:szCs w:val="18"/>
     </w:rPr>
   </w:style>
-  <w:style w:type="character" w:customStyle="1" w:styleId="Char1">
-    <w:name w:val="页脚 Char"/>
-    <w:link w:val="aa"/>
+  <w:style w:type="character" w:customStyle="1" w:styleId="ad">
+    <w:name w:val="页脚字符"/>
+    <w:link w:val="ac"/>
     <w:uiPriority w:val="99"/>
     <w:rsid w:val="007E3210"/>
     <w:rPr>
@@ -5314,8 +5752,8 @@
     <w:basedOn w:val="a5"/>
     <w:rsid w:val="007E3210"/>
   </w:style>
-  <w:style w:type="character" w:customStyle="1" w:styleId="1Char">
-    <w:name w:val="标题 1 Char"/>
+  <w:style w:type="character" w:customStyle="1" w:styleId="10">
+    <w:name w:val="标题 1字符"/>
     <w:link w:val="1"/>
     <w:uiPriority w:val="9"/>
     <w:rsid w:val="007E3210"/>
@@ -5327,7 +5765,7 @@
       <w:szCs w:val="44"/>
     </w:rPr>
   </w:style>
-  <w:style w:type="paragraph" w:styleId="TOC">
+  <w:style w:type="paragraph" w:styleId="ae">
     <w:name w:val="TOC Heading"/>
     <w:basedOn w:val="1"/>
     <w:next w:val="a4"/>
@@ -5353,18 +5791,18 @@
       <w:szCs w:val="32"/>
     </w:rPr>
   </w:style>
-  <w:style w:type="paragraph" w:customStyle="1" w:styleId="10">
+  <w:style w:type="paragraph" w:customStyle="1" w:styleId="11">
     <w:name w:val="样式1"/>
     <w:basedOn w:val="a4"/>
-    <w:link w:val="1Char0"/>
+    <w:link w:val="1Char"/>
     <w:rsid w:val="007E3210"/>
     <w:pPr>
       <w:ind w:firstLine="480"/>
     </w:pPr>
   </w:style>
-  <w:style w:type="character" w:customStyle="1" w:styleId="1Char0">
+  <w:style w:type="character" w:customStyle="1" w:styleId="1Char">
     <w:name w:val="样式1 Char"/>
-    <w:link w:val="10"/>
+    <w:link w:val="11"/>
     <w:rsid w:val="007E3210"/>
     <w:rPr>
       <w:rFonts w:ascii="Times New Roman" w:eastAsia="宋体" w:hAnsi="Times New Roman"/>
@@ -5374,8 +5812,8 @@
   </w:style>
   <w:style w:type="paragraph" w:customStyle="1" w:styleId="a2">
     <w:name w:val="编号样式"/>
-    <w:basedOn w:val="10"/>
-    <w:link w:val="Char2"/>
+    <w:basedOn w:val="11"/>
+    <w:link w:val="Char"/>
     <w:qFormat/>
     <w:rsid w:val="007E3210"/>
     <w:pPr>
@@ -5384,7 +5822,7 @@
       </w:numPr>
     </w:pPr>
   </w:style>
-  <w:style w:type="character" w:customStyle="1" w:styleId="Char2">
+  <w:style w:type="character" w:customStyle="1" w:styleId="Char">
     <w:name w:val="编号样式 Char"/>
     <w:link w:val="a2"/>
     <w:rsid w:val="007E3210"/>
@@ -5395,8 +5833,8 @@
       <w:szCs w:val="21"/>
     </w:rPr>
   </w:style>
-  <w:style w:type="character" w:customStyle="1" w:styleId="2Char">
-    <w:name w:val="标题 2 Char"/>
+  <w:style w:type="character" w:customStyle="1" w:styleId="22">
+    <w:name w:val="标题 2字符"/>
     <w:link w:val="21"/>
     <w:uiPriority w:val="9"/>
     <w:semiHidden/>
@@ -5409,8 +5847,8 @@
       <w:szCs w:val="32"/>
     </w:rPr>
   </w:style>
-  <w:style w:type="character" w:customStyle="1" w:styleId="3Char">
-    <w:name w:val="标题 3 Char"/>
+  <w:style w:type="character" w:customStyle="1" w:styleId="30">
+    <w:name w:val="标题 3字符"/>
     <w:link w:val="3"/>
     <w:uiPriority w:val="9"/>
     <w:semiHidden/>
@@ -5423,8 +5861,8 @@
       <w:szCs w:val="32"/>
     </w:rPr>
   </w:style>
-  <w:style w:type="character" w:customStyle="1" w:styleId="5Char">
-    <w:name w:val="标题 5 Char"/>
+  <w:style w:type="character" w:customStyle="1" w:styleId="50">
+    <w:name w:val="标题 5字符"/>
     <w:link w:val="5"/>
     <w:uiPriority w:val="9"/>
     <w:semiHidden/>
@@ -5437,7 +5875,7 @@
       <w:szCs w:val="28"/>
     </w:rPr>
   </w:style>
-  <w:style w:type="paragraph" w:customStyle="1" w:styleId="ab">
+  <w:style w:type="paragraph" w:customStyle="1" w:styleId="af">
     <w:name w:val="表格后正文样式"/>
     <w:basedOn w:val="a4"/>
     <w:qFormat/>
@@ -5446,7 +5884,7 @@
       <w:spacing w:before="120"/>
     </w:pPr>
   </w:style>
-  <w:style w:type="paragraph" w:customStyle="1" w:styleId="ac">
+  <w:style w:type="paragraph" w:customStyle="1" w:styleId="af0">
     <w:name w:val="表格字体样式"/>
     <w:basedOn w:val="a4"/>
     <w:rsid w:val="007E3210"/>
@@ -5454,11 +5892,11 @@
       <w:ind w:rightChars="100" w:right="100" w:firstLineChars="0" w:firstLine="0"/>
     </w:pPr>
   </w:style>
-  <w:style w:type="paragraph" w:styleId="ad">
+  <w:style w:type="paragraph" w:styleId="af1">
     <w:name w:val="caption"/>
     <w:basedOn w:val="a4"/>
     <w:next w:val="a4"/>
-    <w:link w:val="Char3"/>
+    <w:link w:val="af2"/>
     <w:uiPriority w:val="35"/>
     <w:unhideWhenUsed/>
     <w:qFormat/>
@@ -5471,9 +5909,9 @@
       <w:szCs w:val="20"/>
     </w:rPr>
   </w:style>
-  <w:style w:type="character" w:customStyle="1" w:styleId="Char3">
-    <w:name w:val="题注 Char"/>
-    <w:link w:val="ad"/>
+  <w:style w:type="character" w:customStyle="1" w:styleId="af2">
+    <w:name w:val="题注字符"/>
+    <w:link w:val="af1"/>
     <w:uiPriority w:val="35"/>
     <w:rsid w:val="007E3210"/>
     <w:rPr>
@@ -5482,10 +5920,10 @@
       <w:szCs w:val="20"/>
     </w:rPr>
   </w:style>
-  <w:style w:type="paragraph" w:customStyle="1" w:styleId="ae">
+  <w:style w:type="paragraph" w:customStyle="1" w:styleId="af3">
     <w:name w:val="表题注"/>
-    <w:basedOn w:val="ad"/>
-    <w:link w:val="Char4"/>
+    <w:basedOn w:val="af1"/>
+    <w:link w:val="Char0"/>
     <w:qFormat/>
     <w:rsid w:val="007E3210"/>
     <w:pPr>
@@ -5493,9 +5931,9 @@
       <w:ind w:firstLineChars="0" w:firstLine="0"/>
     </w:pPr>
   </w:style>
-  <w:style w:type="character" w:customStyle="1" w:styleId="Char4">
+  <w:style w:type="character" w:customStyle="1" w:styleId="Char0">
     <w:name w:val="表题注 Char"/>
-    <w:link w:val="ae"/>
+    <w:link w:val="af3"/>
     <w:rsid w:val="007E3210"/>
     <w:rPr>
       <w:rFonts w:ascii="Times New Roman" w:eastAsia="宋体" w:hAnsi="Times New Roman" w:cs="Times New Roman"/>
@@ -5503,10 +5941,10 @@
       <w:szCs w:val="20"/>
     </w:rPr>
   </w:style>
-  <w:style w:type="paragraph" w:customStyle="1" w:styleId="af">
+  <w:style w:type="paragraph" w:customStyle="1" w:styleId="af4">
     <w:name w:val="不编号标题"/>
     <w:basedOn w:val="a4"/>
-    <w:link w:val="Char5"/>
+    <w:link w:val="Char1"/>
     <w:qFormat/>
     <w:rsid w:val="007E3210"/>
     <w:pPr>
@@ -5521,9 +5959,9 @@
       <w:szCs w:val="30"/>
     </w:rPr>
   </w:style>
-  <w:style w:type="character" w:customStyle="1" w:styleId="Char5">
+  <w:style w:type="character" w:customStyle="1" w:styleId="Char1">
     <w:name w:val="不编号标题 Char"/>
-    <w:link w:val="af"/>
+    <w:link w:val="af4"/>
     <w:rsid w:val="007E3210"/>
     <w:rPr>
       <w:rFonts w:ascii="黑体" w:eastAsia="黑体" w:hAnsi="黑体"/>
@@ -5531,7 +5969,7 @@
       <w:szCs w:val="30"/>
     </w:rPr>
   </w:style>
-  <w:style w:type="character" w:styleId="af0">
+  <w:style w:type="character" w:styleId="af5">
     <w:name w:val="Hyperlink"/>
     <w:uiPriority w:val="99"/>
     <w:unhideWhenUsed/>
@@ -5541,16 +5979,16 @@
       <w:u w:val="single"/>
     </w:rPr>
   </w:style>
-  <w:style w:type="paragraph" w:customStyle="1" w:styleId="af1">
+  <w:style w:type="paragraph" w:customStyle="1" w:styleId="af6">
     <w:name w:val="大标题"/>
     <w:basedOn w:val="1"/>
     <w:next w:val="a4"/>
-    <w:link w:val="Char6"/>
-    <w:rsid w:val="007E3210"/>
-  </w:style>
-  <w:style w:type="character" w:customStyle="1" w:styleId="Char6">
+    <w:link w:val="Char2"/>
+    <w:rsid w:val="007E3210"/>
+  </w:style>
+  <w:style w:type="character" w:customStyle="1" w:styleId="Char2">
     <w:name w:val="大标题 Char"/>
-    <w:link w:val="af1"/>
+    <w:link w:val="af6"/>
     <w:rsid w:val="007E3210"/>
     <w:rPr>
       <w:rFonts w:ascii="Times New Roman" w:eastAsia="黑体" w:hAnsi="Times New Roman"/>
@@ -5564,7 +6002,7 @@
     <w:name w:val="二级节标题"/>
     <w:basedOn w:val="1"/>
     <w:next w:val="a4"/>
-    <w:link w:val="Char7"/>
+    <w:link w:val="Char3"/>
     <w:qFormat/>
     <w:rsid w:val="007E3210"/>
     <w:pPr>
@@ -5579,7 +6017,7 @@
       <w:sz w:val="28"/>
     </w:rPr>
   </w:style>
-  <w:style w:type="character" w:customStyle="1" w:styleId="Char7">
+  <w:style w:type="character" w:customStyle="1" w:styleId="Char3">
     <w:name w:val="二级节标题 Char"/>
     <w:link w:val="a0"/>
     <w:rsid w:val="007E3210"/>
@@ -5591,10 +6029,10 @@
       <w:szCs w:val="44"/>
     </w:rPr>
   </w:style>
-  <w:style w:type="paragraph" w:styleId="af2">
+  <w:style w:type="paragraph" w:styleId="af7">
     <w:name w:val="footnote text"/>
     <w:basedOn w:val="a4"/>
-    <w:link w:val="Char8"/>
+    <w:link w:val="af8"/>
     <w:uiPriority w:val="99"/>
     <w:semiHidden/>
     <w:unhideWhenUsed/>
@@ -5608,9 +6046,9 @@
       <w:szCs w:val="18"/>
     </w:rPr>
   </w:style>
-  <w:style w:type="character" w:customStyle="1" w:styleId="Char8">
-    <w:name w:val="脚注文本 Char"/>
-    <w:link w:val="af2"/>
+  <w:style w:type="character" w:customStyle="1" w:styleId="af8">
+    <w:name w:val="脚注文本字符"/>
+    <w:link w:val="af7"/>
     <w:uiPriority w:val="99"/>
     <w:semiHidden/>
     <w:rsid w:val="007E3210"/>
@@ -5620,7 +6058,7 @@
       <w:szCs w:val="18"/>
     </w:rPr>
   </w:style>
-  <w:style w:type="character" w:styleId="af3">
+  <w:style w:type="character" w:styleId="af9">
     <w:name w:val="footnote reference"/>
     <w:uiPriority w:val="99"/>
     <w:semiHidden/>
@@ -5630,8 +6068,8 @@
       <w:vertAlign w:val="superscript"/>
     </w:rPr>
   </w:style>
-  <w:style w:type="character" w:customStyle="1" w:styleId="Char">
-    <w:name w:val="列出段落 Char"/>
+  <w:style w:type="character" w:customStyle="1" w:styleId="a9">
+    <w:name w:val="列出段落字符"/>
     <w:link w:val="a8"/>
     <w:uiPriority w:val="34"/>
     <w:rsid w:val="007E3210"/>
@@ -5641,7 +6079,7 @@
       <w:szCs w:val="21"/>
     </w:rPr>
   </w:style>
-  <w:style w:type="table" w:customStyle="1" w:styleId="af4">
+  <w:style w:type="table" w:customStyle="1" w:styleId="afa">
     <w:name w:val="论文表格"/>
     <w:basedOn w:val="a6"/>
     <w:uiPriority w:val="99"/>
@@ -5655,6 +6093,7 @@
     </w:rPr>
     <w:tblPr>
       <w:jc w:val="center"/>
+      <w:tblInd w:w="0" w:type="dxa"/>
       <w:tblBorders>
         <w:top w:val="single" w:sz="4" w:space="0" w:color="auto"/>
         <w:left w:val="single" w:sz="4" w:space="0" w:color="auto"/>
@@ -5663,6 +6102,12 @@
         <w:insideH w:val="single" w:sz="4" w:space="0" w:color="auto"/>
         <w:insideV w:val="single" w:sz="4" w:space="0" w:color="auto"/>
       </w:tblBorders>
+      <w:tblCellMar>
+        <w:top w:w="0" w:type="dxa"/>
+        <w:left w:w="108" w:type="dxa"/>
+        <w:bottom w:w="0" w:type="dxa"/>
+        <w:right w:w="108" w:type="dxa"/>
+      </w:tblCellMar>
     </w:tblPr>
     <w:trPr>
       <w:jc w:val="center"/>
@@ -5671,7 +6116,7 @@
       <w:vAlign w:val="center"/>
     </w:tcPr>
   </w:style>
-  <w:style w:type="paragraph" w:styleId="11">
+  <w:style w:type="paragraph" w:styleId="12">
     <w:name w:val="toc 1"/>
     <w:basedOn w:val="a4"/>
     <w:next w:val="a4"/>
@@ -5692,7 +6137,7 @@
       <w:szCs w:val="20"/>
     </w:rPr>
   </w:style>
-  <w:style w:type="paragraph" w:styleId="22">
+  <w:style w:type="paragraph" w:styleId="23">
     <w:name w:val="toc 2"/>
     <w:basedOn w:val="a4"/>
     <w:next w:val="a4"/>
@@ -5711,7 +6156,7 @@
       <w:szCs w:val="20"/>
     </w:rPr>
   </w:style>
-  <w:style w:type="paragraph" w:styleId="30">
+  <w:style w:type="paragraph" w:styleId="31">
     <w:name w:val="toc 3"/>
     <w:basedOn w:val="a4"/>
     <w:next w:val="a4"/>
@@ -5749,7 +6194,7 @@
       <w:szCs w:val="18"/>
     </w:rPr>
   </w:style>
-  <w:style w:type="paragraph" w:styleId="50">
+  <w:style w:type="paragraph" w:styleId="51">
     <w:name w:val="toc 5"/>
     <w:basedOn w:val="a4"/>
     <w:next w:val="a4"/>
@@ -5839,10 +6284,10 @@
       <w:szCs w:val="18"/>
     </w:rPr>
   </w:style>
-  <w:style w:type="paragraph" w:styleId="af5">
+  <w:style w:type="paragraph" w:styleId="afb">
     <w:name w:val="annotation text"/>
     <w:basedOn w:val="a4"/>
-    <w:link w:val="Char9"/>
+    <w:link w:val="afc"/>
     <w:uiPriority w:val="99"/>
     <w:semiHidden/>
     <w:unhideWhenUsed/>
@@ -5851,9 +6296,9 @@
       <w:jc w:val="left"/>
     </w:pPr>
   </w:style>
-  <w:style w:type="character" w:customStyle="1" w:styleId="Char9">
-    <w:name w:val="批注文字 Char"/>
-    <w:link w:val="af5"/>
+  <w:style w:type="character" w:customStyle="1" w:styleId="afc">
+    <w:name w:val="批注文字字符"/>
+    <w:link w:val="afb"/>
     <w:uiPriority w:val="99"/>
     <w:semiHidden/>
     <w:rsid w:val="007E3210"/>
@@ -5863,11 +6308,11 @@
       <w:szCs w:val="21"/>
     </w:rPr>
   </w:style>
-  <w:style w:type="paragraph" w:styleId="af6">
+  <w:style w:type="paragraph" w:styleId="afd">
     <w:name w:val="annotation subject"/>
-    <w:basedOn w:val="af5"/>
-    <w:next w:val="af5"/>
-    <w:link w:val="Chara"/>
+    <w:basedOn w:val="afb"/>
+    <w:next w:val="afb"/>
+    <w:link w:val="afe"/>
     <w:uiPriority w:val="99"/>
     <w:semiHidden/>
     <w:unhideWhenUsed/>
@@ -5882,9 +6327,9 @@
       <w:szCs w:val="24"/>
     </w:rPr>
   </w:style>
-  <w:style w:type="character" w:customStyle="1" w:styleId="Chara">
-    <w:name w:val="批注主题 Char"/>
-    <w:link w:val="af6"/>
+  <w:style w:type="character" w:customStyle="1" w:styleId="afe">
+    <w:name w:val="批注主题字符"/>
+    <w:link w:val="afd"/>
     <w:uiPriority w:val="99"/>
     <w:semiHidden/>
     <w:rsid w:val="007E3210"/>
@@ -5896,7 +6341,7 @@
       <w:szCs w:val="24"/>
     </w:rPr>
   </w:style>
-  <w:style w:type="paragraph" w:styleId="af7">
+  <w:style w:type="paragraph" w:styleId="aff">
     <w:name w:val="Normal (Web)"/>
     <w:basedOn w:val="a4"/>
     <w:uiPriority w:val="99"/>
@@ -5919,7 +6364,7 @@
     <w:name w:val="三级节标题"/>
     <w:basedOn w:val="1"/>
     <w:next w:val="a4"/>
-    <w:link w:val="Charb"/>
+    <w:link w:val="Char4"/>
     <w:qFormat/>
     <w:rsid w:val="007E3210"/>
     <w:pPr>
@@ -5934,7 +6379,7 @@
       <w:sz w:val="24"/>
     </w:rPr>
   </w:style>
-  <w:style w:type="character" w:customStyle="1" w:styleId="Charb">
+  <w:style w:type="character" w:customStyle="1" w:styleId="Char4">
     <w:name w:val="三级节标题 Char"/>
     <w:link w:val="a1"/>
     <w:rsid w:val="007E3210"/>
@@ -5946,9 +6391,9 @@
       <w:szCs w:val="44"/>
     </w:rPr>
   </w:style>
-  <w:style w:type="paragraph" w:customStyle="1" w:styleId="af8">
+  <w:style w:type="paragraph" w:customStyle="1" w:styleId="aff0">
     <w:name w:val="图题注"/>
-    <w:link w:val="Charc"/>
+    <w:link w:val="Char5"/>
     <w:qFormat/>
     <w:rsid w:val="007E3210"/>
     <w:pPr>
@@ -5961,9 +6406,9 @@
       <w:sz w:val="24"/>
     </w:rPr>
   </w:style>
-  <w:style w:type="character" w:customStyle="1" w:styleId="Charc">
+  <w:style w:type="character" w:customStyle="1" w:styleId="Char5">
     <w:name w:val="图题注 Char"/>
-    <w:link w:val="af8"/>
+    <w:link w:val="aff0"/>
     <w:rsid w:val="007E3210"/>
     <w:rPr>
       <w:rFonts w:ascii="Times New Roman" w:eastAsia="宋体" w:hAnsi="Times New Roman" w:cs="Times New Roman"/>
@@ -5971,7 +6416,7 @@
       <w:szCs w:val="20"/>
     </w:rPr>
   </w:style>
-  <w:style w:type="table" w:styleId="af9">
+  <w:style w:type="table" w:styleId="aff1">
     <w:name w:val="Table Grid"/>
     <w:basedOn w:val="a6"/>
     <w:rsid w:val="007E3210"/>
@@ -5979,6 +6424,7 @@
       <w:szCs w:val="21"/>
     </w:rPr>
     <w:tblPr>
+      <w:tblInd w:w="0" w:type="dxa"/>
       <w:tblBorders>
         <w:top w:val="single" w:sz="4" w:space="0" w:color="auto"/>
         <w:left w:val="single" w:sz="4" w:space="0" w:color="auto"/>
@@ -5987,17 +6433,24 @@
         <w:insideH w:val="single" w:sz="4" w:space="0" w:color="auto"/>
         <w:insideV w:val="single" w:sz="4" w:space="0" w:color="auto"/>
       </w:tblBorders>
+      <w:tblCellMar>
+        <w:top w:w="0" w:type="dxa"/>
+        <w:left w:w="108" w:type="dxa"/>
+        <w:bottom w:w="0" w:type="dxa"/>
+        <w:right w:w="108" w:type="dxa"/>
+      </w:tblCellMar>
     </w:tblPr>
   </w:style>
-  <w:style w:type="table" w:customStyle="1" w:styleId="12">
+  <w:style w:type="table" w:customStyle="1" w:styleId="13">
     <w:name w:val="网格型1"/>
     <w:basedOn w:val="a6"/>
-    <w:next w:val="af9"/>
+    <w:next w:val="aff1"/>
     <w:rsid w:val="007E3210"/>
     <w:rPr>
       <w:szCs w:val="21"/>
     </w:rPr>
     <w:tblPr>
+      <w:tblInd w:w="0" w:type="dxa"/>
       <w:tblBorders>
         <w:top w:val="single" w:sz="4" w:space="0" w:color="auto"/>
         <w:left w:val="single" w:sz="4" w:space="0" w:color="auto"/>
@@ -6006,17 +6459,24 @@
         <w:insideH w:val="single" w:sz="4" w:space="0" w:color="auto"/>
         <w:insideV w:val="single" w:sz="4" w:space="0" w:color="auto"/>
       </w:tblBorders>
+      <w:tblCellMar>
+        <w:top w:w="0" w:type="dxa"/>
+        <w:left w:w="108" w:type="dxa"/>
+        <w:bottom w:w="0" w:type="dxa"/>
+        <w:right w:w="108" w:type="dxa"/>
+      </w:tblCellMar>
     </w:tblPr>
   </w:style>
-  <w:style w:type="table" w:customStyle="1" w:styleId="23">
+  <w:style w:type="table" w:customStyle="1" w:styleId="24">
     <w:name w:val="网格型2"/>
     <w:basedOn w:val="a6"/>
-    <w:next w:val="af9"/>
+    <w:next w:val="aff1"/>
     <w:rsid w:val="007E3210"/>
     <w:rPr>
       <w:szCs w:val="21"/>
     </w:rPr>
     <w:tblPr>
+      <w:tblInd w:w="0" w:type="dxa"/>
       <w:tblBorders>
         <w:top w:val="single" w:sz="4" w:space="0" w:color="auto"/>
         <w:left w:val="single" w:sz="4" w:space="0" w:color="auto"/>
@@ -6025,9 +6485,15 @@
         <w:insideH w:val="single" w:sz="4" w:space="0" w:color="auto"/>
         <w:insideV w:val="single" w:sz="4" w:space="0" w:color="auto"/>
       </w:tblBorders>
+      <w:tblCellMar>
+        <w:top w:w="0" w:type="dxa"/>
+        <w:left w:w="108" w:type="dxa"/>
+        <w:bottom w:w="0" w:type="dxa"/>
+        <w:right w:w="108" w:type="dxa"/>
+      </w:tblCellMar>
     </w:tblPr>
   </w:style>
-  <w:style w:type="table" w:customStyle="1" w:styleId="13">
+  <w:style w:type="table" w:customStyle="1" w:styleId="14">
     <w:name w:val="网格型浅色1"/>
     <w:basedOn w:val="a6"/>
     <w:uiPriority w:val="40"/>
@@ -6036,6 +6502,7 @@
       <w:szCs w:val="21"/>
     </w:rPr>
     <w:tblPr>
+      <w:tblInd w:w="0" w:type="dxa"/>
       <w:tblBorders>
         <w:top w:val="single" w:sz="4" w:space="0" w:color="BFBFBF"/>
         <w:left w:val="single" w:sz="4" w:space="0" w:color="BFBFBF"/>
@@ -6044,12 +6511,18 @@
         <w:insideH w:val="single" w:sz="4" w:space="0" w:color="BFBFBF"/>
         <w:insideV w:val="single" w:sz="4" w:space="0" w:color="BFBFBF"/>
       </w:tblBorders>
+      <w:tblCellMar>
+        <w:top w:w="0" w:type="dxa"/>
+        <w:left w:w="108" w:type="dxa"/>
+        <w:bottom w:w="0" w:type="dxa"/>
+        <w:right w:w="108" w:type="dxa"/>
+      </w:tblCellMar>
     </w:tblPr>
   </w:style>
-  <w:style w:type="paragraph" w:styleId="afa">
+  <w:style w:type="paragraph" w:styleId="aff2">
     <w:name w:val="endnote text"/>
     <w:basedOn w:val="a4"/>
-    <w:link w:val="Chard"/>
+    <w:link w:val="aff3"/>
     <w:uiPriority w:val="99"/>
     <w:unhideWhenUsed/>
     <w:rsid w:val="007E3210"/>
@@ -6060,9 +6533,9 @@
       <w:jc w:val="left"/>
     </w:pPr>
   </w:style>
-  <w:style w:type="character" w:customStyle="1" w:styleId="Chard">
-    <w:name w:val="尾注文本 Char"/>
-    <w:link w:val="afa"/>
+  <w:style w:type="character" w:customStyle="1" w:styleId="aff3">
+    <w:name w:val="尾注文本字符"/>
+    <w:link w:val="aff2"/>
     <w:uiPriority w:val="99"/>
     <w:rsid w:val="007E3210"/>
     <w:rPr>
@@ -6071,7 +6544,7 @@
       <w:szCs w:val="21"/>
     </w:rPr>
   </w:style>
-  <w:style w:type="character" w:styleId="afb">
+  <w:style w:type="character" w:styleId="aff4">
     <w:name w:val="endnote reference"/>
     <w:uiPriority w:val="99"/>
     <w:unhideWhenUsed/>
@@ -6091,6 +6564,13 @@
     <w:tblPr>
       <w:tblStyleRowBandSize w:val="1"/>
       <w:tblStyleColBandSize w:val="1"/>
+      <w:tblInd w:w="0" w:type="dxa"/>
+      <w:tblCellMar>
+        <w:top w:w="0" w:type="dxa"/>
+        <w:left w:w="108" w:type="dxa"/>
+        <w:bottom w:w="0" w:type="dxa"/>
+        <w:right w:w="108" w:type="dxa"/>
+      </w:tblCellMar>
     </w:tblPr>
     <w:tblStylePr w:type="firstRow">
       <w:rPr>
@@ -6132,7 +6612,7 @@
   <w:style w:type="paragraph" w:customStyle="1" w:styleId="a3">
     <w:name w:val="项目编号样式"/>
     <w:basedOn w:val="a8"/>
-    <w:link w:val="Chare"/>
+    <w:link w:val="Char6"/>
     <w:qFormat/>
     <w:rsid w:val="007E3210"/>
     <w:pPr>
@@ -6142,7 +6622,7 @@
       <w:ind w:firstLineChars="0" w:firstLine="0"/>
     </w:pPr>
   </w:style>
-  <w:style w:type="character" w:customStyle="1" w:styleId="Chare">
+  <w:style w:type="character" w:customStyle="1" w:styleId="Char6">
     <w:name w:val="项目编号样式 Char"/>
     <w:link w:val="a3"/>
     <w:rsid w:val="007E3210"/>
@@ -6156,7 +6636,7 @@
   <w:style w:type="paragraph" w:customStyle="1" w:styleId="20">
     <w:name w:val="项目样式2"/>
     <w:basedOn w:val="a8"/>
-    <w:link w:val="2Char0"/>
+    <w:link w:val="2Char"/>
     <w:qFormat/>
     <w:rsid w:val="007E3210"/>
     <w:pPr>
@@ -6166,7 +6646,7 @@
       <w:ind w:firstLineChars="0" w:firstLine="0"/>
     </w:pPr>
   </w:style>
-  <w:style w:type="character" w:customStyle="1" w:styleId="2Char0">
+  <w:style w:type="character" w:customStyle="1" w:styleId="2Char">
     <w:name w:val="项目样式2 Char"/>
     <w:link w:val="20"/>
     <w:rsid w:val="007E3210"/>
@@ -6177,7 +6657,7 @@
       <w:szCs w:val="21"/>
     </w:rPr>
   </w:style>
-  <w:style w:type="paragraph" w:customStyle="1" w:styleId="afc">
+  <w:style w:type="paragraph" w:customStyle="1" w:styleId="aff5">
     <w:name w:val="新表格样式"/>
     <w:qFormat/>
     <w:rsid w:val="007E3210"/>
@@ -6219,10 +6699,10 @@
       <w:sz w:val="30"/>
     </w:rPr>
   </w:style>
-  <w:style w:type="paragraph" w:customStyle="1" w:styleId="31">
+  <w:style w:type="paragraph" w:customStyle="1" w:styleId="32">
     <w:name w:val="样式3"/>
     <w:basedOn w:val="2"/>
-    <w:link w:val="3Char0"/>
+    <w:link w:val="3Char"/>
     <w:autoRedefine/>
     <w:qFormat/>
     <w:rsid w:val="007E3210"/>
@@ -6244,9 +6724,9 @@
       <w:sz w:val="21"/>
     </w:rPr>
   </w:style>
-  <w:style w:type="character" w:customStyle="1" w:styleId="3Char0">
+  <w:style w:type="character" w:customStyle="1" w:styleId="3Char">
     <w:name w:val="样式3 Char"/>
-    <w:link w:val="31"/>
+    <w:link w:val="32"/>
     <w:rsid w:val="007E3210"/>
     <w:rPr>
       <w:rFonts w:ascii="Times New Roman" w:eastAsia="宋体" w:hAnsi="Times New Roman" w:cs="宋体"/>
@@ -6257,7 +6737,7 @@
     <w:name w:val="一级节标题"/>
     <w:basedOn w:val="1"/>
     <w:next w:val="a4"/>
-    <w:link w:val="Charf"/>
+    <w:link w:val="Char7"/>
     <w:qFormat/>
     <w:rsid w:val="007E3210"/>
     <w:pPr>
@@ -6272,7 +6752,7 @@
       <w:sz w:val="28"/>
     </w:rPr>
   </w:style>
-  <w:style w:type="character" w:customStyle="1" w:styleId="Charf">
+  <w:style w:type="character" w:customStyle="1" w:styleId="Char7">
     <w:name w:val="一级节标题 Char"/>
     <w:link w:val="a"/>
     <w:rsid w:val="007E3210"/>
@@ -6284,11 +6764,11 @@
       <w:szCs w:val="44"/>
     </w:rPr>
   </w:style>
-  <w:style w:type="paragraph" w:styleId="afd">
+  <w:style w:type="paragraph" w:styleId="aff6">
     <w:name w:val="Quote"/>
     <w:basedOn w:val="a4"/>
     <w:next w:val="a4"/>
-    <w:link w:val="Charf0"/>
+    <w:link w:val="aff7"/>
     <w:uiPriority w:val="29"/>
     <w:qFormat/>
     <w:rsid w:val="007E3210"/>
@@ -6303,9 +6783,9 @@
       <w:color w:val="404040"/>
     </w:rPr>
   </w:style>
-  <w:style w:type="character" w:customStyle="1" w:styleId="Charf0">
-    <w:name w:val="引用 Char"/>
-    <w:link w:val="afd"/>
+  <w:style w:type="character" w:customStyle="1" w:styleId="aff7">
+    <w:name w:val="引用字符"/>
+    <w:link w:val="aff6"/>
     <w:uiPriority w:val="29"/>
     <w:rsid w:val="007E3210"/>
     <w:rPr>
@@ -6317,7 +6797,7 @@
       <w:szCs w:val="21"/>
     </w:rPr>
   </w:style>
-  <w:style w:type="character" w:styleId="afe">
+  <w:style w:type="character" w:styleId="aff8">
     <w:name w:val="Placeholder Text"/>
     <w:uiPriority w:val="99"/>
     <w:semiHidden/>
@@ -6326,7 +6806,7 @@
       <w:color w:val="808080"/>
     </w:rPr>
   </w:style>
-  <w:style w:type="character" w:styleId="aff">
+  <w:style w:type="character" w:styleId="aff9">
     <w:name w:val="annotation reference"/>
     <w:uiPriority w:val="99"/>
     <w:semiHidden/>
@@ -6337,10 +6817,10 @@
       <w:szCs w:val="21"/>
     </w:rPr>
   </w:style>
-  <w:style w:type="paragraph" w:styleId="aff0">
+  <w:style w:type="paragraph" w:styleId="affa">
     <w:name w:val="Balloon Text"/>
     <w:basedOn w:val="a4"/>
-    <w:link w:val="Charf1"/>
+    <w:link w:val="affb"/>
     <w:uiPriority w:val="99"/>
     <w:semiHidden/>
     <w:unhideWhenUsed/>
@@ -6353,9 +6833,9 @@
       <w:szCs w:val="18"/>
     </w:rPr>
   </w:style>
-  <w:style w:type="character" w:customStyle="1" w:styleId="Charf1">
-    <w:name w:val="批注框文本 Char"/>
-    <w:link w:val="aff0"/>
+  <w:style w:type="character" w:customStyle="1" w:styleId="affb">
+    <w:name w:val="批注框文本字符"/>
+    <w:link w:val="affa"/>
     <w:uiPriority w:val="99"/>
     <w:semiHidden/>
     <w:rsid w:val="00A01A95"/>
@@ -6365,10 +6845,10 @@
       <w:szCs w:val="18"/>
     </w:rPr>
   </w:style>
-  <w:style w:type="paragraph" w:styleId="aff1">
+  <w:style w:type="paragraph" w:styleId="affc">
     <w:name w:val="Document Map"/>
     <w:basedOn w:val="a4"/>
-    <w:link w:val="Charf2"/>
+    <w:link w:val="affd"/>
     <w:uiPriority w:val="99"/>
     <w:semiHidden/>
     <w:unhideWhenUsed/>
@@ -6379,9 +6859,9 @@
       <w:szCs w:val="18"/>
     </w:rPr>
   </w:style>
-  <w:style w:type="character" w:customStyle="1" w:styleId="Charf2">
-    <w:name w:val="文档结构图 Char"/>
-    <w:link w:val="aff1"/>
+  <w:style w:type="character" w:customStyle="1" w:styleId="affd">
+    <w:name w:val="文档结构图字符"/>
+    <w:link w:val="affc"/>
     <w:uiPriority w:val="99"/>
     <w:semiHidden/>
     <w:rsid w:val="004A247E"/>
@@ -6391,16 +6871,17 @@
       <w:szCs w:val="18"/>
     </w:rPr>
   </w:style>
-  <w:style w:type="table" w:customStyle="1" w:styleId="32">
+  <w:style w:type="table" w:customStyle="1" w:styleId="33">
     <w:name w:val="网格型3"/>
     <w:basedOn w:val="a6"/>
-    <w:next w:val="af9"/>
+    <w:next w:val="aff1"/>
     <w:uiPriority w:val="39"/>
     <w:rsid w:val="00D0530F"/>
     <w:rPr>
       <w:szCs w:val="21"/>
     </w:rPr>
     <w:tblPr>
+      <w:tblInd w:w="0" w:type="dxa"/>
       <w:tblBorders>
         <w:top w:val="single" w:sz="4" w:space="0" w:color="auto"/>
         <w:left w:val="single" w:sz="4" w:space="0" w:color="auto"/>
@@ -6409,6 +6890,12 @@
         <w:insideH w:val="single" w:sz="4" w:space="0" w:color="auto"/>
         <w:insideV w:val="single" w:sz="4" w:space="0" w:color="auto"/>
       </w:tblBorders>
+      <w:tblCellMar>
+        <w:top w:w="0" w:type="dxa"/>
+        <w:left w:w="108" w:type="dxa"/>
+        <w:bottom w:w="0" w:type="dxa"/>
+        <w:right w:w="108" w:type="dxa"/>
+      </w:tblCellMar>
     </w:tblPr>
   </w:style>
 </w:styles>
@@ -6680,7 +7167,7 @@
 </file>
 
 <file path=customXml/itemProps1.xml><?xml version="1.0" encoding="utf-8"?>
-<ds:datastoreItem xmlns:ds="http://schemas.openxmlformats.org/officeDocument/2006/customXml" ds:itemID="{8CF6AF4E-0021-47A0-BD48-3662BC5F932C}">
+<ds:datastoreItem xmlns:ds="http://schemas.openxmlformats.org/officeDocument/2006/customXml" ds:itemID="{BF47D220-9E92-E14F-A1B0-EEB407D50419}">
   <ds:schemaRefs>
     <ds:schemaRef ds:uri="http://schemas.openxmlformats.org/officeDocument/2006/bibliography"/>
   </ds:schemaRefs>

</xml_diff>

<commit_message>
remove useless files and add book information related class
</commit_message>
<xml_diff>
--- a/doc/优书购客户端设计.docx
+++ b/doc/优书购客户端设计.docx
@@ -10,9 +10,6 @@
     <w:p>
       <w:pPr>
         <w:pStyle w:val="1"/>
-        <w:rPr>
-          <w:rFonts w:hint="eastAsia"/>
-        </w:rPr>
       </w:pPr>
       <w:r>
         <w:t>首页</w:t>
@@ -21,16 +18,12 @@
     <w:p>
       <w:pPr>
         <w:ind w:firstLine="480"/>
-        <w:rPr>
-          <w:rFonts w:hint="eastAsia"/>
-        </w:rPr>
-      </w:pPr>
-      <w:r>
-        <w:t>WelcomeViewControlle</w:t>
-      </w:r>
-      <w:r>
-        <w:t>r</w:t>
-      </w:r>
+      </w:pPr>
+      <w:proofErr w:type="spellStart"/>
+      <w:r>
+        <w:t>WelcomeViewController</w:t>
+      </w:r>
+      <w:proofErr w:type="spellEnd"/>
       <w:r>
         <w:t>，打开软件进入的第一个界面</w:t>
       </w:r>
@@ -80,9 +73,6 @@
     <w:p>
       <w:pPr>
         <w:ind w:firstLine="480"/>
-        <w:rPr>
-          <w:rFonts w:hint="eastAsia"/>
-        </w:rPr>
       </w:pPr>
       <w:r>
         <w:rPr>
@@ -111,9 +101,6 @@
     <w:p>
       <w:pPr>
         <w:ind w:firstLine="480"/>
-        <w:rPr>
-          <w:rFonts w:hint="eastAsia"/>
-        </w:rPr>
       </w:pPr>
       <w:r>
         <w:rPr>
@@ -262,9 +249,6 @@
     <w:p>
       <w:pPr>
         <w:ind w:firstLine="480"/>
-        <w:rPr>
-          <w:rFonts w:hint="eastAsia"/>
-        </w:rPr>
       </w:pPr>
     </w:p>
     <w:p>
@@ -442,9 +426,6 @@
     <w:p>
       <w:pPr>
         <w:ind w:firstLine="480"/>
-        <w:rPr>
-          <w:rFonts w:hint="eastAsia"/>
-        </w:rPr>
       </w:pPr>
     </w:p>
     <w:p>
@@ -556,7 +537,16 @@
         <w:rPr>
           <w:rFonts w:hint="eastAsia"/>
         </w:rPr>
-        <w:t>书籍添加</w:t>
+        <w:t>书籍</w:t>
+      </w:r>
+      <w:r>
+        <w:rPr>
+          <w:rFonts w:hint="eastAsia"/>
+        </w:rPr>
+        <w:t>详情</w:t>
+      </w:r>
+      <w:r>
+        <w:t>表</w:t>
       </w:r>
     </w:p>
     <w:p>
@@ -564,78 +554,700 @@
         <w:ind w:firstLine="480"/>
       </w:pPr>
       <w:r>
-        <w:t>只有进入某本书的页面后才有添加到购物车按钮</w:t>
+        <w:rPr>
+          <w:rFonts w:hint="eastAsia"/>
+        </w:rPr>
+        <w:t>图片</w:t>
+      </w:r>
+      <w:r>
+        <w:t>image</w:t>
+      </w:r>
+      <w:r>
+        <w:t>（</w:t>
+      </w:r>
+      <w:r>
+        <w:rPr>
+          <w:rFonts w:hint="eastAsia"/>
+        </w:rPr>
+        <w:t>images</w:t>
+      </w:r>
+      <w:r>
+        <w:t>则包含了大中小三个图）</w:t>
       </w:r>
     </w:p>
     <w:p>
       <w:pPr>
         <w:ind w:firstLine="480"/>
-        <w:rPr>
-          <w:rFonts w:hint="eastAsia"/>
-        </w:rPr>
-      </w:pPr>
-    </w:p>
-    <w:p>
-      <w:pPr>
-        <w:pStyle w:val="1"/>
+      </w:pPr>
+      <w:r>
+        <w:rPr>
+          <w:rFonts w:hint="eastAsia"/>
+        </w:rPr>
+        <w:t>书名</w:t>
+      </w:r>
+      <w:r>
+        <w:t>title</w:t>
+      </w:r>
+    </w:p>
+    <w:p>
+      <w:pPr>
+        <w:ind w:firstLine="480"/>
+      </w:pPr>
+      <w:r>
+        <w:t>出版社</w:t>
+      </w:r>
+      <w:r>
+        <w:t>publisher</w:t>
+      </w:r>
+    </w:p>
+    <w:p>
+      <w:pPr>
+        <w:ind w:firstLine="480"/>
+        <w:rPr>
+          <w:rFonts w:hint="eastAsia"/>
+        </w:rPr>
+      </w:pPr>
+      <w:r>
+        <w:rPr>
+          <w:rFonts w:hint="eastAsia"/>
+        </w:rPr>
+        <w:t>出版年</w:t>
+      </w:r>
+      <w:proofErr w:type="spellStart"/>
+      <w:r>
+        <w:rPr>
+          <w:rFonts w:ascii="Menlo" w:hAnsi="Menlo" w:cs="Menlo"/>
+          <w:b/>
+          <w:bCs/>
+          <w:color w:val="000000"/>
+          <w:kern w:val="0"/>
+          <w:sz w:val="22"/>
+          <w:szCs w:val="22"/>
+        </w:rPr>
+        <w:t>pubdate</w:t>
+      </w:r>
+      <w:proofErr w:type="spellEnd"/>
+    </w:p>
+    <w:p>
+      <w:pPr>
+        <w:ind w:firstLine="480"/>
+        <w:rPr>
+          <w:rFonts w:hint="eastAsia"/>
+        </w:rPr>
+      </w:pPr>
+      <w:r>
+        <w:rPr>
+          <w:rFonts w:hint="eastAsia"/>
+        </w:rPr>
+        <w:t>页数</w:t>
+      </w:r>
+      <w:r>
+        <w:t>page</w:t>
+      </w:r>
+    </w:p>
+    <w:p>
+      <w:pPr>
+        <w:ind w:firstLine="480"/>
+        <w:rPr>
+          <w:rFonts w:hint="eastAsia"/>
+        </w:rPr>
+      </w:pPr>
+      <w:r>
+        <w:rPr>
+          <w:rFonts w:hint="eastAsia"/>
+        </w:rPr>
+        <w:t>作者</w:t>
+      </w:r>
+      <w:r>
+        <w:t>author</w:t>
+      </w:r>
+    </w:p>
+    <w:p>
+      <w:pPr>
+        <w:ind w:firstLine="480"/>
+        <w:rPr>
+          <w:rFonts w:hint="eastAsia"/>
+        </w:rPr>
       </w:pPr>
       <w:r>
         <w:rPr>
           <w:rFonts w:hint="eastAsia"/>
         </w:rPr>
         <w:lastRenderedPageBreak/>
-        <w:t>购买</w:t>
+        <w:t>书籍</w:t>
+      </w:r>
+      <w:r>
+        <w:t>简介</w:t>
+      </w:r>
+      <w:r>
+        <w:rPr>
+          <w:rFonts w:ascii="Menlo" w:hAnsi="Menlo" w:cs="Menlo"/>
+          <w:b/>
+          <w:bCs/>
+          <w:color w:val="000000"/>
+          <w:kern w:val="0"/>
+          <w:sz w:val="22"/>
+          <w:szCs w:val="22"/>
+        </w:rPr>
+        <w:t>summary</w:t>
       </w:r>
     </w:p>
     <w:p>
       <w:pPr>
         <w:ind w:firstLine="480"/>
-      </w:pPr>
-      <w:r>
-        <w:rPr>
-          <w:rFonts w:hint="eastAsia"/>
-        </w:rPr>
-        <w:t>（我的</w:t>
-      </w:r>
-      <w:r>
-        <w:t>订单）</w:t>
-      </w:r>
-    </w:p>
-    <w:p>
-      <w:pPr>
-        <w:pStyle w:val="a"/>
-      </w:pPr>
-      <w:r>
-        <w:t>我开的团</w:t>
-      </w:r>
-    </w:p>
-    <w:p>
-      <w:pPr>
-        <w:ind w:firstLine="480"/>
-      </w:pPr>
-      <w:r>
-        <w:rPr>
-          <w:rFonts w:hint="eastAsia"/>
-        </w:rPr>
-        <w:t>先</w:t>
-      </w:r>
-      <w:r>
-        <w:t>转账？？</w:t>
+        <w:rPr>
+          <w:rFonts w:hint="eastAsia"/>
+        </w:rPr>
+      </w:pPr>
+      <w:r>
+        <w:t>作者简介</w:t>
+      </w:r>
+      <w:proofErr w:type="spellStart"/>
+      <w:r>
+        <w:rPr>
+          <w:rFonts w:ascii="Menlo" w:hAnsi="Menlo" w:cs="Menlo"/>
+          <w:b/>
+          <w:bCs/>
+          <w:color w:val="000000"/>
+          <w:kern w:val="0"/>
+          <w:sz w:val="22"/>
+          <w:szCs w:val="22"/>
+        </w:rPr>
+        <w:t>author_intro</w:t>
       </w:r>
       <w:bookmarkStart w:id="0" w:name="_GoBack"/>
       <w:bookmarkEnd w:id="0"/>
+      <w:proofErr w:type="spellEnd"/>
     </w:p>
     <w:p>
       <w:pPr>
         <w:ind w:firstLine="480"/>
-        <w:rPr>
-          <w:rFonts w:hint="eastAsia"/>
-        </w:rPr>
-      </w:pPr>
-      <w:r>
-        <w:rPr>
-          <w:rFonts w:hint="eastAsia"/>
-        </w:rPr>
+      </w:pPr>
+      <w:r>
+        <w:rPr>
+          <w:rFonts w:hint="eastAsia"/>
+        </w:rPr>
+        <w:t>豆瓣</w:t>
+      </w:r>
+      <w:r>
+        <w:t>评分</w:t>
+      </w:r>
+      <w:r>
+        <w:t>rating</w:t>
+      </w:r>
+    </w:p>
+    <w:p>
+      <w:pPr>
+        <w:widowControl/>
+        <w:tabs>
+          <w:tab w:val="left" w:pos="916"/>
+          <w:tab w:val="left" w:pos="1832"/>
+          <w:tab w:val="left" w:pos="2748"/>
+          <w:tab w:val="left" w:pos="3664"/>
+          <w:tab w:val="left" w:pos="4580"/>
+          <w:tab w:val="left" w:pos="5496"/>
+          <w:tab w:val="left" w:pos="6412"/>
+          <w:tab w:val="left" w:pos="7328"/>
+          <w:tab w:val="left" w:pos="8244"/>
+          <w:tab w:val="left" w:pos="9160"/>
+          <w:tab w:val="left" w:pos="10076"/>
+          <w:tab w:val="left" w:pos="10992"/>
+          <w:tab w:val="left" w:pos="11908"/>
+          <w:tab w:val="left" w:pos="12824"/>
+          <w:tab w:val="left" w:pos="13740"/>
+          <w:tab w:val="left" w:pos="14656"/>
+        </w:tabs>
+        <w:spacing w:line="240" w:lineRule="auto"/>
+        <w:ind w:firstLineChars="0" w:firstLine="480"/>
+        <w:jc w:val="left"/>
+        <w:rPr>
+          <w:rFonts w:ascii="Courier New" w:hAnsi="Courier New" w:cs="Courier New"/>
+          <w:kern w:val="0"/>
+          <w:sz w:val="20"/>
+          <w:szCs w:val="20"/>
+        </w:rPr>
+      </w:pPr>
+      <w:r>
+        <w:rPr>
+          <w:rFonts w:ascii="Courier New" w:hAnsi="Courier New" w:cs="Courier New"/>
+          <w:kern w:val="0"/>
+          <w:sz w:val="20"/>
+          <w:szCs w:val="20"/>
+        </w:rPr>
+        <w:t>"rating</w:t>
+      </w:r>
+      <w:proofErr w:type="gramStart"/>
+      <w:r>
+        <w:rPr>
+          <w:rFonts w:ascii="Courier New" w:hAnsi="Courier New" w:cs="Courier New"/>
+          <w:kern w:val="0"/>
+          <w:sz w:val="20"/>
+          <w:szCs w:val="20"/>
+        </w:rPr>
+        <w:t>":{</w:t>
+      </w:r>
+      <w:proofErr w:type="gramEnd"/>
+      <w:r>
+        <w:rPr>
+          <w:rFonts w:ascii="Courier New" w:hAnsi="Courier New" w:cs="Courier New"/>
+          <w:kern w:val="0"/>
+          <w:sz w:val="20"/>
+          <w:szCs w:val="20"/>
+        </w:rPr>
+        <w:t>"max":10,"numRaters":9438,"average":"9.1","min":0},</w:t>
+      </w:r>
+    </w:p>
+    <w:p>
+      <w:pPr>
+        <w:ind w:firstLine="480"/>
+      </w:pPr>
+      <w:r>
+        <w:t>（</w:t>
+      </w:r>
+      <w:r>
+        <w:rPr>
+          <w:rFonts w:hint="eastAsia"/>
+        </w:rPr>
+        <w:t>如果</w:t>
+      </w:r>
+      <w:r>
+        <w:t>是在某个</w:t>
+      </w:r>
+      <w:r>
+        <w:t>GB</w:t>
+      </w:r>
+      <w:r>
+        <w:t>活动，</w:t>
+      </w:r>
+      <w:r>
+        <w:rPr>
+          <w:rFonts w:hint="eastAsia"/>
+        </w:rPr>
+        <w:t>存在</w:t>
+      </w:r>
+      <w:r>
+        <w:t>一个</w:t>
+      </w:r>
+      <w:r>
+        <w:rPr>
+          <w:rFonts w:hint="eastAsia"/>
+        </w:rPr>
+        <w:t>拼购</w:t>
+      </w:r>
+      <w:r>
+        <w:t>按钮</w:t>
+      </w:r>
+      <w:r>
+        <w:t>，</w:t>
+      </w:r>
+      <w:r>
+        <w:rPr>
+          <w:rFonts w:hint="eastAsia"/>
+        </w:rPr>
+        <w:t>以及</w:t>
+      </w:r>
+      <w:r>
+        <w:t>前往该活动</w:t>
+      </w:r>
+      <w:r>
+        <w:rPr>
+          <w:rFonts w:hint="eastAsia"/>
+        </w:rPr>
+        <w:t>电商</w:t>
+      </w:r>
+      <w:r>
+        <w:t>链接的按钮</w:t>
+      </w:r>
+      <w:r>
+        <w:t>）</w:t>
+      </w:r>
+    </w:p>
+    <w:p>
+      <w:pPr>
+        <w:ind w:firstLineChars="83" w:firstLine="199"/>
+      </w:pPr>
+      <w:r>
+        <w:tab/>
+      </w:r>
+    </w:p>
+    <w:p>
+      <w:pPr>
+        <w:ind w:firstLine="480"/>
+      </w:pPr>
+      <w:r>
+        <w:t>，</w:t>
+      </w:r>
+      <w:r>
+        <w:rPr>
+          <w:rFonts w:hint="eastAsia"/>
+        </w:rPr>
+        <w:t>简介</w:t>
+      </w:r>
+      <w:r>
+        <w:t>，</w:t>
+      </w:r>
+    </w:p>
+    <w:p>
+      <w:pPr>
+        <w:ind w:firstLine="480"/>
+      </w:pPr>
+      <w:r>
+        <w:t>定价</w:t>
+      </w:r>
+    </w:p>
+    <w:p>
+      <w:pPr>
+        <w:ind w:firstLine="480"/>
+      </w:pPr>
+    </w:p>
+    <w:p>
+      <w:pPr>
+        <w:pStyle w:val="a0"/>
+      </w:pPr>
+      <w:r>
+        <w:rPr>
+          <w:rFonts w:hint="eastAsia"/>
+        </w:rPr>
+        <w:t>查看</w:t>
+      </w:r>
+      <w:r>
+        <w:t>书籍目录按钮</w:t>
+      </w:r>
+    </w:p>
+    <w:p>
+      <w:pPr>
+        <w:ind w:firstLine="480"/>
+      </w:pPr>
+      <w:r>
+        <w:t>目录：</w:t>
+      </w:r>
+      <w:r>
+        <w:t>catalog</w:t>
+      </w:r>
+    </w:p>
+    <w:p>
+      <w:pPr>
+        <w:pStyle w:val="a0"/>
+      </w:pPr>
+      <w:r>
+        <w:t>比价按钮</w:t>
+      </w:r>
+    </w:p>
+    <w:p>
+      <w:pPr>
+        <w:ind w:firstLine="480"/>
+        <w:rPr>
+          <w:rFonts w:hint="eastAsia"/>
+        </w:rPr>
+      </w:pPr>
+      <w:r>
+        <w:rPr>
+          <w:rFonts w:hint="eastAsia"/>
+        </w:rPr>
+        <w:t>点击</w:t>
+      </w:r>
+      <w:r>
+        <w:t>之后向服务器发送比价请求</w:t>
+      </w:r>
+    </w:p>
+    <w:p>
+      <w:pPr>
+        <w:pStyle w:val="a0"/>
+      </w:pPr>
+      <w:r>
+        <w:t>豆瓣</w:t>
+      </w:r>
+      <w:proofErr w:type="spellStart"/>
+      <w:r>
+        <w:t>ApI</w:t>
+      </w:r>
+      <w:proofErr w:type="spellEnd"/>
+      <w:r>
+        <w:t>返回的</w:t>
+      </w:r>
+      <w:r>
+        <w:rPr>
+          <w:rFonts w:hint="eastAsia"/>
+        </w:rPr>
+        <w:t>其他</w:t>
+      </w:r>
+      <w:r>
+        <w:t>数据说明</w:t>
+      </w:r>
+    </w:p>
+    <w:p>
+      <w:pPr>
+        <w:widowControl/>
+        <w:spacing w:line="240" w:lineRule="auto"/>
+        <w:ind w:firstLineChars="0" w:firstLine="0"/>
+        <w:jc w:val="left"/>
+        <w:rPr>
+          <w:rFonts w:eastAsia="Times New Roman"/>
+          <w:kern w:val="0"/>
+          <w:szCs w:val="24"/>
+        </w:rPr>
+      </w:pPr>
+      <w:r>
+        <w:rPr>
+          <w:rFonts w:hint="eastAsia"/>
+        </w:rPr>
+        <w:t>tag</w:t>
+      </w:r>
+      <w:r>
+        <w:t>：</w:t>
+      </w:r>
+      <w:r>
+        <w:rPr>
+          <w:rFonts w:hint="eastAsia"/>
+        </w:rPr>
+        <w:t>常用</w:t>
+      </w:r>
+      <w:r>
+        <w:t>标签：</w:t>
+      </w:r>
+      <w:r>
+        <w:rPr>
+          <w:rFonts w:hint="eastAsia"/>
+        </w:rPr>
+        <w:t>如</w:t>
+      </w:r>
+      <w:r>
+        <w:t>大话数据结构的标签为：</w:t>
+      </w:r>
+      <w:hyperlink r:id="rId8" w:history="1">
+        <w:r>
+          <w:rPr>
+            <w:rStyle w:val="af5"/>
+            <w:rFonts w:ascii="MS Mincho" w:eastAsia="MS Mincho" w:hAnsi="MS Mincho" w:cs="MS Mincho"/>
+          </w:rPr>
+          <w:t>数据</w:t>
+        </w:r>
+        <w:r>
+          <w:rPr>
+            <w:rStyle w:val="af5"/>
+            <w:rFonts w:ascii="SimSun" w:eastAsia="SimSun" w:hAnsi="SimSun" w:cs="SimSun"/>
+          </w:rPr>
+          <w:t>结</w:t>
+        </w:r>
+        <w:r>
+          <w:rPr>
+            <w:rStyle w:val="af5"/>
+            <w:rFonts w:ascii="MS Mincho" w:eastAsia="MS Mincho" w:hAnsi="MS Mincho" w:cs="MS Mincho"/>
+          </w:rPr>
+          <w:t>构</w:t>
+        </w:r>
+      </w:hyperlink>
+      <w:r>
+        <w:rPr>
+          <w:rFonts w:eastAsia="Times New Roman"/>
+        </w:rPr>
+        <w:t xml:space="preserve">   </w:t>
+      </w:r>
+      <w:hyperlink r:id="rId9" w:history="1">
+        <w:r>
+          <w:rPr>
+            <w:rStyle w:val="af5"/>
+            <w:rFonts w:ascii="MS Mincho" w:eastAsia="MS Mincho" w:hAnsi="MS Mincho" w:cs="MS Mincho"/>
+          </w:rPr>
+          <w:t>算法</w:t>
+        </w:r>
+      </w:hyperlink>
+      <w:r>
+        <w:rPr>
+          <w:rFonts w:eastAsia="Times New Roman"/>
+        </w:rPr>
+        <w:t xml:space="preserve">   </w:t>
+      </w:r>
+      <w:hyperlink r:id="rId10" w:history="1">
+        <w:r>
+          <w:rPr>
+            <w:rStyle w:val="af5"/>
+            <w:rFonts w:ascii="SimSun" w:eastAsia="SimSun" w:hAnsi="SimSun" w:cs="SimSun"/>
+          </w:rPr>
+          <w:t>计算机</w:t>
+        </w:r>
+      </w:hyperlink>
+      <w:r>
+        <w:rPr>
+          <w:rFonts w:eastAsia="Times New Roman"/>
+        </w:rPr>
+        <w:t xml:space="preserve">   </w:t>
+      </w:r>
+      <w:hyperlink r:id="rId11" w:history="1">
+        <w:r>
+          <w:rPr>
+            <w:rStyle w:val="af5"/>
+            <w:rFonts w:ascii="SimSun" w:eastAsia="SimSun" w:hAnsi="SimSun" w:cs="SimSun"/>
+          </w:rPr>
+          <w:t>编程</w:t>
+        </w:r>
+      </w:hyperlink>
+      <w:r>
+        <w:rPr>
+          <w:rFonts w:eastAsia="Times New Roman"/>
+        </w:rPr>
+        <w:t xml:space="preserve">   </w:t>
+      </w:r>
+      <w:hyperlink r:id="rId12" w:history="1">
+        <w:r>
+          <w:rPr>
+            <w:rStyle w:val="af5"/>
+            <w:rFonts w:ascii="MS Mincho" w:eastAsia="MS Mincho" w:hAnsi="MS Mincho" w:cs="MS Mincho"/>
+          </w:rPr>
+          <w:t>程序</w:t>
+        </w:r>
+        <w:r>
+          <w:rPr>
+            <w:rStyle w:val="af5"/>
+            <w:rFonts w:ascii="SimSun" w:eastAsia="SimSun" w:hAnsi="SimSun" w:cs="SimSun"/>
+          </w:rPr>
+          <w:t>设计</w:t>
+        </w:r>
+      </w:hyperlink>
+      <w:r>
+        <w:rPr>
+          <w:rFonts w:eastAsia="Times New Roman"/>
+        </w:rPr>
+        <w:t xml:space="preserve">   </w:t>
+      </w:r>
+      <w:hyperlink r:id="rId13" w:history="1">
+        <w:r>
+          <w:rPr>
+            <w:rStyle w:val="af5"/>
+            <w:rFonts w:ascii="MS Mincho" w:eastAsia="MS Mincho" w:hAnsi="MS Mincho" w:cs="MS Mincho"/>
+          </w:rPr>
+          <w:t>大</w:t>
+        </w:r>
+        <w:r>
+          <w:rPr>
+            <w:rStyle w:val="af5"/>
+            <w:rFonts w:ascii="SimSun" w:eastAsia="SimSun" w:hAnsi="SimSun" w:cs="SimSun"/>
+          </w:rPr>
+          <w:t>话</w:t>
+        </w:r>
+      </w:hyperlink>
+      <w:r>
+        <w:rPr>
+          <w:rFonts w:eastAsia="Times New Roman"/>
+        </w:rPr>
+        <w:t xml:space="preserve">   </w:t>
+      </w:r>
+      <w:hyperlink r:id="rId14" w:history="1">
+        <w:r>
+          <w:rPr>
+            <w:rStyle w:val="af5"/>
+            <w:rFonts w:ascii="MS Mincho" w:eastAsia="MS Mincho" w:hAnsi="MS Mincho" w:cs="MS Mincho"/>
+          </w:rPr>
+          <w:t>程杰</w:t>
+        </w:r>
+      </w:hyperlink>
+      <w:r>
+        <w:rPr>
+          <w:rFonts w:eastAsia="Times New Roman"/>
+        </w:rPr>
+        <w:t xml:space="preserve">   </w:t>
+      </w:r>
+      <w:hyperlink r:id="rId15" w:history="1">
+        <w:r>
+          <w:rPr>
+            <w:rStyle w:val="af5"/>
+            <w:rFonts w:ascii="SimSun" w:eastAsia="SimSun" w:hAnsi="SimSun" w:cs="SimSun"/>
+          </w:rPr>
+          <w:t>软件开发</w:t>
+        </w:r>
+      </w:hyperlink>
+      <w:r>
+        <w:rPr>
+          <w:rFonts w:eastAsia="Times New Roman"/>
+        </w:rPr>
+        <w:t xml:space="preserve"> </w:t>
+      </w:r>
+    </w:p>
+    <w:p>
+      <w:pPr>
+        <w:ind w:firstLine="480"/>
+      </w:pPr>
+    </w:p>
+    <w:p>
+      <w:pPr>
+        <w:pStyle w:val="a"/>
+      </w:pPr>
+      <w:r>
+        <w:rPr>
+          <w:rFonts w:hint="eastAsia"/>
+        </w:rPr>
+        <w:t>书籍添加</w:t>
+      </w:r>
+    </w:p>
+    <w:p>
+      <w:pPr>
+        <w:ind w:firstLine="480"/>
+      </w:pPr>
+      <w:r>
+        <w:t>只有进入某本书的页面后才有添加到购物车按钮</w:t>
+      </w:r>
+    </w:p>
+    <w:p>
+      <w:pPr>
+        <w:ind w:firstLine="480"/>
+      </w:pPr>
+    </w:p>
+    <w:p>
+      <w:pPr>
+        <w:pStyle w:val="1"/>
+      </w:pPr>
+      <w:r>
+        <w:rPr>
+          <w:rFonts w:hint="eastAsia"/>
+        </w:rPr>
+        <w:t>购买</w:t>
+      </w:r>
+    </w:p>
+    <w:p>
+      <w:pPr>
+        <w:ind w:firstLine="480"/>
+      </w:pPr>
+      <w:r>
+        <w:rPr>
+          <w:rFonts w:hint="eastAsia"/>
+        </w:rPr>
+        <w:t>（我的</w:t>
+      </w:r>
+      <w:r>
+        <w:t>订单）</w:t>
+      </w:r>
+    </w:p>
+    <w:p>
+      <w:pPr>
+        <w:pStyle w:val="a"/>
+      </w:pPr>
+      <w:r>
+        <w:t>我开的团</w:t>
+      </w:r>
+    </w:p>
+    <w:p>
+      <w:pPr>
+        <w:ind w:firstLine="480"/>
+      </w:pPr>
+      <w:r>
+        <w:rPr>
+          <w:rFonts w:hint="eastAsia"/>
+        </w:rPr>
+        <w:t>先</w:t>
+      </w:r>
+      <w:r>
+        <w:t>转账？？</w:t>
+      </w:r>
+    </w:p>
+    <w:p>
+      <w:pPr>
+        <w:ind w:firstLine="480"/>
+      </w:pPr>
+      <w:r>
+        <w:rPr>
+          <w:rFonts w:hint="eastAsia"/>
+        </w:rPr>
+        <w:lastRenderedPageBreak/>
         <w:t>团长</w:t>
       </w:r>
       <w:r>
@@ -685,9 +1297,6 @@
     <w:p>
       <w:pPr>
         <w:pStyle w:val="a0"/>
-        <w:rPr>
-          <w:rFonts w:hint="eastAsia"/>
-        </w:rPr>
       </w:pPr>
       <w:r>
         <w:t>已完成</w:t>
@@ -696,9 +1305,6 @@
     <w:p>
       <w:pPr>
         <w:ind w:firstLine="480"/>
-        <w:rPr>
-          <w:rFonts w:hint="eastAsia"/>
-        </w:rPr>
       </w:pPr>
     </w:p>
     <w:p>
@@ -728,9 +1334,6 @@
     <w:p>
       <w:pPr>
         <w:pStyle w:val="a0"/>
-        <w:rPr>
-          <w:rFonts w:hint="eastAsia"/>
-        </w:rPr>
       </w:pPr>
       <w:r>
         <w:t>已完成</w:t>
@@ -767,17 +1370,11 @@
     <w:p>
       <w:pPr>
         <w:ind w:firstLine="480"/>
-        <w:rPr>
-          <w:rFonts w:hint="eastAsia"/>
-        </w:rPr>
       </w:pPr>
     </w:p>
     <w:p>
       <w:pPr>
         <w:ind w:firstLine="480"/>
-        <w:rPr>
-          <w:rFonts w:hint="eastAsia"/>
-        </w:rPr>
       </w:pPr>
     </w:p>
     <w:p>
@@ -829,25 +1426,16 @@
     <w:p>
       <w:pPr>
         <w:ind w:firstLine="480"/>
-        <w:rPr>
-          <w:rFonts w:hint="eastAsia"/>
-        </w:rPr>
       </w:pPr>
     </w:p>
     <w:p>
       <w:pPr>
         <w:ind w:firstLine="480"/>
-        <w:rPr>
-          <w:rFonts w:hint="eastAsia"/>
-        </w:rPr>
       </w:pPr>
     </w:p>
     <w:p>
       <w:pPr>
         <w:ind w:firstLine="480"/>
-        <w:rPr>
-          <w:rFonts w:hint="eastAsia"/>
-        </w:rPr>
       </w:pPr>
     </w:p>
     <w:p>
@@ -858,6 +1446,7 @@
         <w:rPr>
           <w:rFonts w:hint="eastAsia"/>
         </w:rPr>
+        <w:lastRenderedPageBreak/>
         <w:t>书籍详细内容</w:t>
       </w:r>
     </w:p>
@@ -927,9 +1516,11 @@
             <w:pPr>
               <w:ind w:firstLineChars="0" w:firstLine="0"/>
             </w:pPr>
+            <w:proofErr w:type="spellStart"/>
             <w:r>
               <w:t>bookID</w:t>
             </w:r>
+            <w:proofErr w:type="spellEnd"/>
           </w:p>
         </w:tc>
         <w:tc>
@@ -964,6 +1555,7 @@
             <w:pPr>
               <w:ind w:firstLineChars="0" w:firstLine="0"/>
             </w:pPr>
+            <w:proofErr w:type="spellStart"/>
             <w:r>
               <w:t>bookN</w:t>
             </w:r>
@@ -973,6 +1565,7 @@
               </w:rPr>
               <w:t>ame</w:t>
             </w:r>
+            <w:proofErr w:type="spellEnd"/>
           </w:p>
         </w:tc>
         <w:tc>
@@ -1029,12 +1622,14 @@
               </w:rPr>
               <w:t>活动在电商网站的链接</w:t>
             </w:r>
+            <w:proofErr w:type="spellStart"/>
             <w:r>
               <w:rPr>
                 <w:rFonts w:hint="eastAsia"/>
               </w:rPr>
               <w:t>url</w:t>
             </w:r>
+            <w:proofErr w:type="spellEnd"/>
           </w:p>
         </w:tc>
       </w:tr>
@@ -1208,9 +1803,6 @@
     <w:p>
       <w:pPr>
         <w:ind w:firstLine="480"/>
-        <w:rPr>
-          <w:rFonts w:hint="eastAsia"/>
-        </w:rPr>
       </w:pPr>
       <w:r>
         <w:rPr>
@@ -1258,12 +1850,12 @@
       </w:pPr>
     </w:p>
     <w:sectPr>
-      <w:headerReference w:type="even" r:id="rId8"/>
-      <w:headerReference w:type="default" r:id="rId9"/>
-      <w:footerReference w:type="even" r:id="rId10"/>
-      <w:footerReference w:type="default" r:id="rId11"/>
-      <w:headerReference w:type="first" r:id="rId12"/>
-      <w:footerReference w:type="first" r:id="rId13"/>
+      <w:headerReference w:type="even" r:id="rId16"/>
+      <w:headerReference w:type="default" r:id="rId17"/>
+      <w:footerReference w:type="even" r:id="rId18"/>
+      <w:footerReference w:type="default" r:id="rId19"/>
+      <w:headerReference w:type="first" r:id="rId20"/>
+      <w:footerReference w:type="first" r:id="rId21"/>
       <w:pgSz w:w="11906" w:h="16838"/>
       <w:pgMar w:top="1440" w:right="1800" w:bottom="1440" w:left="1800" w:header="851" w:footer="992" w:gutter="0"/>
       <w:cols w:space="425"/>
@@ -6898,6 +7490,69 @@
       </w:tblCellMar>
     </w:tblPr>
   </w:style>
+  <w:style w:type="paragraph" w:styleId="HTML">
+    <w:name w:val="HTML Preformatted"/>
+    <w:basedOn w:val="a4"/>
+    <w:link w:val="HTML0"/>
+    <w:uiPriority w:val="99"/>
+    <w:semiHidden/>
+    <w:unhideWhenUsed/>
+    <w:rsid w:val="007138C0"/>
+    <w:pPr>
+      <w:widowControl/>
+      <w:tabs>
+        <w:tab w:val="left" w:pos="916"/>
+        <w:tab w:val="left" w:pos="1832"/>
+        <w:tab w:val="left" w:pos="2748"/>
+        <w:tab w:val="left" w:pos="3664"/>
+        <w:tab w:val="left" w:pos="4580"/>
+        <w:tab w:val="left" w:pos="5496"/>
+        <w:tab w:val="left" w:pos="6412"/>
+        <w:tab w:val="left" w:pos="7328"/>
+        <w:tab w:val="left" w:pos="8244"/>
+        <w:tab w:val="left" w:pos="9160"/>
+        <w:tab w:val="left" w:pos="10076"/>
+        <w:tab w:val="left" w:pos="10992"/>
+        <w:tab w:val="left" w:pos="11908"/>
+        <w:tab w:val="left" w:pos="12824"/>
+        <w:tab w:val="left" w:pos="13740"/>
+        <w:tab w:val="left" w:pos="14656"/>
+      </w:tabs>
+      <w:spacing w:line="240" w:lineRule="auto"/>
+      <w:ind w:firstLineChars="0" w:firstLine="0"/>
+      <w:jc w:val="left"/>
+    </w:pPr>
+    <w:rPr>
+      <w:rFonts w:ascii="Courier New" w:hAnsi="Courier New" w:cs="Courier New"/>
+      <w:kern w:val="0"/>
+      <w:sz w:val="20"/>
+      <w:szCs w:val="20"/>
+    </w:rPr>
+  </w:style>
+  <w:style w:type="character" w:customStyle="1" w:styleId="HTML0">
+    <w:name w:val="HTML 预设格式字符"/>
+    <w:basedOn w:val="a5"/>
+    <w:link w:val="HTML"/>
+    <w:uiPriority w:val="99"/>
+    <w:semiHidden/>
+    <w:rsid w:val="007138C0"/>
+    <w:rPr>
+      <w:rFonts w:ascii="Courier New" w:hAnsi="Courier New" w:cs="Courier New"/>
+    </w:rPr>
+  </w:style>
+  <w:style w:type="character" w:styleId="HTML1">
+    <w:name w:val="HTML Code"/>
+    <w:basedOn w:val="a5"/>
+    <w:uiPriority w:val="99"/>
+    <w:semiHidden/>
+    <w:unhideWhenUsed/>
+    <w:rsid w:val="007138C0"/>
+    <w:rPr>
+      <w:rFonts w:ascii="Courier New" w:eastAsia="宋体" w:hAnsi="Courier New" w:cs="Courier New"/>
+      <w:sz w:val="20"/>
+      <w:szCs w:val="20"/>
+    </w:rPr>
+  </w:style>
 </w:styles>
 </file>
 
@@ -7167,7 +7822,7 @@
 </file>
 
 <file path=customXml/itemProps1.xml><?xml version="1.0" encoding="utf-8"?>
-<ds:datastoreItem xmlns:ds="http://schemas.openxmlformats.org/officeDocument/2006/customXml" ds:itemID="{BF47D220-9E92-E14F-A1B0-EEB407D50419}">
+<ds:datastoreItem xmlns:ds="http://schemas.openxmlformats.org/officeDocument/2006/customXml" ds:itemID="{F53ADA37-D91E-D345-B1EC-D3DD2A715A5F}">
   <ds:schemaRefs>
     <ds:schemaRef ds:uri="http://schemas.openxmlformats.org/officeDocument/2006/bibliography"/>
   </ds:schemaRefs>

</xml_diff>

<commit_message>
Solve error in promotionpage
</commit_message>
<xml_diff>
--- a/doc/优书购客户端设计.docx
+++ b/doc/优书购客户端设计.docx
@@ -19,11 +19,9 @@
       <w:pPr>
         <w:ind w:firstLine="480"/>
       </w:pPr>
-      <w:proofErr w:type="spellStart"/>
       <w:r>
         <w:t>WelcomeViewController</w:t>
       </w:r>
-      <w:proofErr w:type="spellEnd"/>
       <w:r>
         <w:t>，打开软件进入的第一个界面</w:t>
       </w:r>
@@ -239,10 +237,165 @@
         <w:pStyle w:val="1"/>
       </w:pPr>
       <w:r>
-        <w:rPr>
-          <w:rFonts w:hint="eastAsia"/>
-        </w:rPr>
         <w:lastRenderedPageBreak/>
+        <w:t>promotionDetail</w:t>
+      </w:r>
+    </w:p>
+    <w:p>
+      <w:pPr>
+        <w:pStyle w:val="a"/>
+      </w:pPr>
+      <w:r>
+        <w:t>每本书内容</w:t>
+      </w:r>
+    </w:p>
+    <w:p>
+      <w:pPr>
+        <w:ind w:firstLine="480"/>
+      </w:pPr>
+      <w:r>
+        <w:rPr>
+          <w:rFonts w:hint="eastAsia"/>
+        </w:rPr>
+        <w:t>图片</w:t>
+      </w:r>
+      <w:r>
+        <w:t>，</w:t>
+      </w:r>
+      <w:r>
+        <w:rPr>
+          <w:rFonts w:hint="eastAsia"/>
+        </w:rPr>
+        <w:t>ISBN</w:t>
+      </w:r>
+      <w:r>
+        <w:t>，</w:t>
+      </w:r>
+      <w:r>
+        <w:rPr>
+          <w:rFonts w:hint="eastAsia"/>
+        </w:rPr>
+        <w:t>Book</w:t>
+      </w:r>
+      <w:r>
+        <w:t>Price</w:t>
+      </w:r>
+      <w:r>
+        <w:t>（</w:t>
+      </w:r>
+      <w:r>
+        <w:rPr>
+          <w:rFonts w:hint="eastAsia"/>
+        </w:rPr>
+        <w:t>在</w:t>
+      </w:r>
+      <w:r>
+        <w:t>当前活动中的价格），</w:t>
+      </w:r>
+      <w:r>
+        <w:rPr>
+          <w:rFonts w:hint="eastAsia"/>
+        </w:rPr>
+        <w:t>书名</w:t>
+      </w:r>
+    </w:p>
+    <w:p>
+      <w:pPr>
+        <w:pStyle w:val="a"/>
+      </w:pPr>
+      <w:r>
+        <w:t>相关类</w:t>
+      </w:r>
+    </w:p>
+    <w:p>
+      <w:pPr>
+        <w:pStyle w:val="a0"/>
+      </w:pPr>
+      <w:r>
+        <w:rPr>
+          <w:rFonts w:hint="eastAsia"/>
+        </w:rPr>
+        <w:t>Book</w:t>
+      </w:r>
+      <w:r>
+        <w:t>BaseInfo</w:t>
+      </w:r>
+    </w:p>
+    <w:p>
+      <w:pPr>
+        <w:ind w:firstLine="480"/>
+      </w:pPr>
+      <w:r>
+        <w:rPr>
+          <w:rFonts w:hint="eastAsia"/>
+        </w:rPr>
+        <w:t>对应</w:t>
+      </w:r>
+      <w:r>
+        <w:t>于每个</w:t>
+      </w:r>
+      <w:r>
+        <w:t>cell</w:t>
+      </w:r>
+      <w:r>
+        <w:t>中的内容，</w:t>
+      </w:r>
+      <w:r>
+        <w:rPr>
+          <w:rFonts w:hint="eastAsia"/>
+        </w:rPr>
+        <w:t>包含</w:t>
+      </w:r>
+      <w:r>
+        <w:t>一本书的基本信息</w:t>
+      </w:r>
+    </w:p>
+    <w:p>
+      <w:pPr>
+        <w:ind w:firstLine="480"/>
+        <w:rPr>
+          <w:rFonts w:hint="eastAsia"/>
+        </w:rPr>
+      </w:pPr>
+      <w:bookmarkStart w:id="0" w:name="_GoBack"/>
+      <w:bookmarkEnd w:id="0"/>
+    </w:p>
+    <w:p>
+      <w:pPr>
+        <w:pStyle w:val="a"/>
+        <w:rPr>
+          <w:rFonts w:hint="eastAsia"/>
+        </w:rPr>
+      </w:pPr>
+      <w:r>
+        <w:t>每个</w:t>
+      </w:r>
+      <w:r>
+        <w:t>Cell</w:t>
+      </w:r>
+      <w:r>
+        <w:rPr>
+          <w:rFonts w:hint="eastAsia"/>
+        </w:rPr>
+        <w:t>对应</w:t>
+      </w:r>
+      <w:r>
+        <w:t>的数据结构类：</w:t>
+      </w:r>
+    </w:p>
+    <w:p>
+      <w:pPr>
+        <w:ind w:firstLine="480"/>
+      </w:pPr>
+    </w:p>
+    <w:p>
+      <w:pPr>
+        <w:pStyle w:val="1"/>
+      </w:pPr>
+      <w:r>
+        <w:rPr>
+          <w:rFonts w:hint="eastAsia"/>
+        </w:rPr>
         <w:t>主页</w:t>
       </w:r>
     </w:p>
@@ -436,6 +589,7 @@
         <w:rPr>
           <w:rFonts w:hint="eastAsia"/>
         </w:rPr>
+        <w:lastRenderedPageBreak/>
         <w:t>活动书籍</w:t>
       </w:r>
       <w:r>
@@ -612,7 +766,6 @@
         </w:rPr>
         <w:t>出版年</w:t>
       </w:r>
-      <w:proofErr w:type="spellStart"/>
       <w:r>
         <w:rPr>
           <w:rFonts w:ascii="Menlo" w:hAnsi="Menlo" w:cs="Menlo"/>
@@ -625,14 +778,10 @@
         </w:rPr>
         <w:t>pubdate</w:t>
       </w:r>
-      <w:proofErr w:type="spellEnd"/>
     </w:p>
     <w:p>
       <w:pPr>
         <w:ind w:firstLine="480"/>
-        <w:rPr>
-          <w:rFonts w:hint="eastAsia"/>
-        </w:rPr>
       </w:pPr>
       <w:r>
         <w:rPr>
@@ -749,6 +898,98 @@
       <w:pPr>
         <w:ind w:firstLine="480"/>
         <w:rPr>
+          <w:rFonts w:ascii="Menlo" w:hAnsi="Menlo" w:cs="Menlo"/>
+          <w:b/>
+          <w:bCs/>
+          <w:color w:val="000000"/>
+          <w:kern w:val="0"/>
+          <w:sz w:val="22"/>
+          <w:szCs w:val="22"/>
+        </w:rPr>
+      </w:pPr>
+      <w:r>
+        <w:t>豆瓣看看按钮</w:t>
+      </w:r>
+    </w:p>
+    <w:p>
+      <w:pPr>
+        <w:ind w:firstLine="440"/>
+      </w:pPr>
+      <w:r>
+        <w:rPr>
+          <w:rFonts w:ascii="Menlo" w:hAnsi="Menlo" w:cs="Menlo"/>
+          <w:b/>
+          <w:bCs/>
+          <w:color w:val="000000"/>
+          <w:kern w:val="0"/>
+          <w:sz w:val="22"/>
+          <w:szCs w:val="22"/>
+        </w:rPr>
+        <w:t>row4</w:t>
+      </w:r>
+    </w:p>
+    <w:p>
+      <w:pPr>
+        <w:ind w:firstLine="440"/>
+        <w:rPr>
+          <w:rFonts w:ascii="Menlo" w:hAnsi="Menlo" w:cs="Menlo"/>
+          <w:b/>
+          <w:bCs/>
+          <w:color w:val="000000"/>
+          <w:kern w:val="0"/>
+          <w:sz w:val="22"/>
+          <w:szCs w:val="22"/>
+        </w:rPr>
+      </w:pPr>
+    </w:p>
+    <w:p>
+      <w:pPr>
+        <w:ind w:firstLine="480"/>
+        <w:rPr>
+          <w:rFonts w:ascii="Menlo" w:hAnsi="Menlo" w:cs="Menlo"/>
+          <w:b/>
+          <w:bCs/>
+          <w:color w:val="000000"/>
+          <w:kern w:val="0"/>
+          <w:sz w:val="22"/>
+          <w:szCs w:val="22"/>
+        </w:rPr>
+      </w:pPr>
+      <w:r>
+        <w:rPr>
+          <w:rFonts w:hint="eastAsia"/>
+        </w:rPr>
+        <w:t>书籍</w:t>
+      </w:r>
+      <w:r>
+        <w:t>简介</w:t>
+      </w:r>
+      <w:r>
+        <w:rPr>
+          <w:rFonts w:ascii="Menlo" w:hAnsi="Menlo" w:cs="Menlo"/>
+          <w:b/>
+          <w:bCs/>
+          <w:color w:val="000000"/>
+          <w:kern w:val="0"/>
+          <w:sz w:val="22"/>
+          <w:szCs w:val="22"/>
+        </w:rPr>
+        <w:t>summary</w:t>
+      </w:r>
+      <w:r>
+        <w:rPr>
+          <w:rFonts w:ascii="Menlo" w:hAnsi="Menlo" w:cs="Menlo"/>
+          <w:b/>
+          <w:bCs/>
+          <w:color w:val="000000"/>
+          <w:kern w:val="0"/>
+          <w:sz w:val="22"/>
+          <w:szCs w:val="22"/>
+        </w:rPr>
+        <w:t>（</w:t>
+      </w:r>
+      <w:r>
+        <w:rPr>
           <w:rFonts w:ascii="Menlo" w:hAnsi="Menlo" w:cs="Menlo" w:hint="eastAsia"/>
           <w:b/>
           <w:bCs/>
@@ -757,15 +998,8 @@
           <w:sz w:val="22"/>
           <w:szCs w:val="22"/>
         </w:rPr>
-      </w:pPr>
-      <w:r>
-        <w:t>豆瓣看看按钮</w:t>
-      </w:r>
-    </w:p>
-    <w:p>
-      <w:pPr>
-        <w:ind w:firstLine="440"/>
-      </w:pPr>
+        <w:t>展开</w:t>
+      </w:r>
       <w:r>
         <w:rPr>
           <w:rFonts w:ascii="Menlo" w:hAnsi="Menlo" w:cs="Menlo"/>
@@ -776,7 +1010,19 @@
           <w:sz w:val="22"/>
           <w:szCs w:val="22"/>
         </w:rPr>
-        <w:t>row</w:t>
+        <w:t>简介按钮，</w:t>
+      </w:r>
+      <w:r>
+        <w:rPr>
+          <w:rFonts w:ascii="Menlo" w:hAnsi="Menlo" w:cs="Menlo" w:hint="eastAsia"/>
+          <w:b/>
+          <w:bCs/>
+          <w:color w:val="000000"/>
+          <w:kern w:val="0"/>
+          <w:sz w:val="22"/>
+          <w:szCs w:val="22"/>
+        </w:rPr>
+        <w:t>查看</w:t>
       </w:r>
       <w:r>
         <w:rPr>
@@ -788,26 +1034,14 @@
           <w:sz w:val="22"/>
           <w:szCs w:val="22"/>
         </w:rPr>
-        <w:t>4</w:t>
+        <w:t>目录按钮）</w:t>
       </w:r>
     </w:p>
     <w:p>
       <w:pPr>
         <w:ind w:firstLine="440"/>
-        <w:rPr>
-          <w:rFonts w:ascii="Menlo" w:hAnsi="Menlo" w:cs="Menlo" w:hint="eastAsia"/>
-          <w:b/>
-          <w:bCs/>
-          <w:color w:val="000000"/>
-          <w:kern w:val="0"/>
-          <w:sz w:val="22"/>
-          <w:szCs w:val="22"/>
-        </w:rPr>
-      </w:pPr>
-    </w:p>
-    <w:p>
-      <w:pPr>
-        <w:ind w:firstLine="480"/>
+      </w:pPr>
+      <w:r>
         <w:rPr>
           <w:rFonts w:ascii="Menlo" w:hAnsi="Menlo" w:cs="Menlo"/>
           <w:b/>
@@ -817,18 +1051,12 @@
           <w:sz w:val="22"/>
           <w:szCs w:val="22"/>
         </w:rPr>
-      </w:pPr>
-      <w:r>
-        <w:rPr>
-          <w:rFonts w:hint="eastAsia"/>
-        </w:rPr>
-        <w:t>书籍</w:t>
-      </w:r>
-      <w:r>
-        <w:t>简介</w:t>
-      </w:r>
-      <w:bookmarkStart w:id="0" w:name="_GoBack"/>
-      <w:r>
+        <w:t>row5</w:t>
+      </w:r>
+    </w:p>
+    <w:p>
+      <w:pPr>
+        <w:ind w:firstLine="480"/>
         <w:rPr>
           <w:rFonts w:ascii="Menlo" w:hAnsi="Menlo" w:cs="Menlo"/>
           <w:b/>
@@ -838,9 +1066,10 @@
           <w:sz w:val="22"/>
           <w:szCs w:val="22"/>
         </w:rPr>
-        <w:t>summary</w:t>
-      </w:r>
-      <w:bookmarkEnd w:id="0"/>
+      </w:pPr>
+      <w:r>
+        <w:t>作者简介</w:t>
+      </w:r>
       <w:r>
         <w:rPr>
           <w:rFonts w:ascii="Menlo" w:hAnsi="Menlo" w:cs="Menlo"/>
@@ -851,182 +1080,85 @@
           <w:sz w:val="22"/>
           <w:szCs w:val="22"/>
         </w:rPr>
-        <w:t>（</w:t>
-      </w:r>
-      <w:r>
-        <w:rPr>
-          <w:rFonts w:ascii="Menlo" w:hAnsi="Menlo" w:cs="Menlo" w:hint="eastAsia"/>
-          <w:b/>
-          <w:bCs/>
-          <w:color w:val="000000"/>
-          <w:kern w:val="0"/>
-          <w:sz w:val="22"/>
-          <w:szCs w:val="22"/>
-        </w:rPr>
-        <w:t>展开</w:t>
-      </w:r>
-      <w:r>
-        <w:rPr>
-          <w:rFonts w:ascii="Menlo" w:hAnsi="Menlo" w:cs="Menlo"/>
-          <w:b/>
-          <w:bCs/>
-          <w:color w:val="000000"/>
-          <w:kern w:val="0"/>
-          <w:sz w:val="22"/>
-          <w:szCs w:val="22"/>
-        </w:rPr>
-        <w:t>简介按钮，</w:t>
-      </w:r>
-      <w:r>
-        <w:rPr>
-          <w:rFonts w:ascii="Menlo" w:hAnsi="Menlo" w:cs="Menlo" w:hint="eastAsia"/>
-          <w:b/>
-          <w:bCs/>
-          <w:color w:val="000000"/>
-          <w:kern w:val="0"/>
-          <w:sz w:val="22"/>
-          <w:szCs w:val="22"/>
+        <w:t>author_intro</w:t>
+      </w:r>
+    </w:p>
+    <w:p>
+      <w:pPr>
+        <w:ind w:firstLine="480"/>
+      </w:pPr>
+    </w:p>
+    <w:p>
+      <w:pPr>
+        <w:ind w:firstLineChars="83" w:firstLine="199"/>
+      </w:pPr>
+      <w:r>
+        <w:tab/>
+      </w:r>
+    </w:p>
+    <w:p>
+      <w:pPr>
+        <w:ind w:firstLine="480"/>
+      </w:pPr>
+    </w:p>
+    <w:p>
+      <w:pPr>
+        <w:pStyle w:val="a0"/>
+      </w:pPr>
+      <w:r>
+        <w:rPr>
+          <w:rFonts w:hint="eastAsia"/>
         </w:rPr>
         <w:t>查看</w:t>
       </w:r>
       <w:r>
-        <w:rPr>
-          <w:rFonts w:ascii="Menlo" w:hAnsi="Menlo" w:cs="Menlo"/>
-          <w:b/>
-          <w:bCs/>
-          <w:color w:val="000000"/>
-          <w:kern w:val="0"/>
-          <w:sz w:val="22"/>
-          <w:szCs w:val="22"/>
-        </w:rPr>
-        <w:t>目录按钮）</w:t>
-      </w:r>
-    </w:p>
-    <w:p>
-      <w:pPr>
-        <w:ind w:firstLine="440"/>
-      </w:pPr>
-      <w:r>
-        <w:rPr>
-          <w:rFonts w:ascii="Menlo" w:hAnsi="Menlo" w:cs="Menlo"/>
-          <w:b/>
-          <w:bCs/>
-          <w:color w:val="000000"/>
-          <w:kern w:val="0"/>
-          <w:sz w:val="22"/>
-          <w:szCs w:val="22"/>
-        </w:rPr>
-        <w:t>row5</w:t>
+        <w:t>书籍目录按钮</w:t>
       </w:r>
     </w:p>
     <w:p>
       <w:pPr>
         <w:ind w:firstLine="480"/>
-        <w:rPr>
-          <w:rFonts w:ascii="Menlo" w:hAnsi="Menlo" w:cs="Menlo"/>
-          <w:b/>
-          <w:bCs/>
-          <w:color w:val="000000"/>
-          <w:kern w:val="0"/>
-          <w:sz w:val="22"/>
-          <w:szCs w:val="22"/>
-        </w:rPr>
-      </w:pPr>
-      <w:r>
-        <w:t>作者简介</w:t>
-      </w:r>
-      <w:proofErr w:type="spellStart"/>
-      <w:r>
-        <w:rPr>
-          <w:rFonts w:ascii="Menlo" w:hAnsi="Menlo" w:cs="Menlo"/>
-          <w:b/>
-          <w:bCs/>
-          <w:color w:val="000000"/>
-          <w:kern w:val="0"/>
-          <w:sz w:val="22"/>
-          <w:szCs w:val="22"/>
-        </w:rPr>
-        <w:t>author_intro</w:t>
-      </w:r>
-      <w:proofErr w:type="spellEnd"/>
+      </w:pPr>
+      <w:r>
+        <w:t>目录：</w:t>
+      </w:r>
+      <w:r>
+        <w:t>catalog</w:t>
+      </w:r>
+    </w:p>
+    <w:p>
+      <w:pPr>
+        <w:pStyle w:val="a0"/>
+      </w:pPr>
+      <w:r>
+        <w:lastRenderedPageBreak/>
+        <w:t>比价按钮</w:t>
+      </w:r>
     </w:p>
     <w:p>
       <w:pPr>
         <w:ind w:firstLine="480"/>
       </w:pPr>
-    </w:p>
-    <w:p>
-      <w:pPr>
-        <w:ind w:firstLineChars="83" w:firstLine="199"/>
-      </w:pPr>
-      <w:r>
-        <w:tab/>
-      </w:r>
-    </w:p>
-    <w:p>
-      <w:pPr>
-        <w:ind w:firstLine="480"/>
-      </w:pPr>
+      <w:r>
+        <w:rPr>
+          <w:rFonts w:hint="eastAsia"/>
+        </w:rPr>
+        <w:t>点击</w:t>
+      </w:r>
+      <w:r>
+        <w:t>之后向服务器发送比价请求</w:t>
+      </w:r>
     </w:p>
     <w:p>
       <w:pPr>
         <w:pStyle w:val="a0"/>
       </w:pPr>
       <w:r>
-        <w:rPr>
-          <w:rFonts w:hint="eastAsia"/>
-        </w:rPr>
-        <w:t>查看</w:t>
-      </w:r>
-      <w:r>
-        <w:t>书籍目录按钮</w:t>
-      </w:r>
-    </w:p>
-    <w:p>
-      <w:pPr>
-        <w:ind w:firstLine="480"/>
-      </w:pPr>
-      <w:r>
-        <w:t>目录：</w:t>
-      </w:r>
-      <w:r>
-        <w:t>catalog</w:t>
-      </w:r>
-    </w:p>
-    <w:p>
-      <w:pPr>
-        <w:pStyle w:val="a0"/>
-      </w:pPr>
-      <w:r>
-        <w:t>比价按钮</w:t>
-      </w:r>
-    </w:p>
-    <w:p>
-      <w:pPr>
-        <w:ind w:firstLine="480"/>
-      </w:pPr>
-      <w:r>
-        <w:rPr>
-          <w:rFonts w:hint="eastAsia"/>
-        </w:rPr>
-        <w:t>点击</w:t>
-      </w:r>
-      <w:r>
-        <w:t>之后向服务器发送比价请求</w:t>
-      </w:r>
-    </w:p>
-    <w:p>
-      <w:pPr>
-        <w:pStyle w:val="a0"/>
-      </w:pPr>
-      <w:r>
         <w:t>豆瓣</w:t>
       </w:r>
-      <w:proofErr w:type="spellStart"/>
       <w:r>
         <w:t>ApI</w:t>
       </w:r>
-      <w:proofErr w:type="spellEnd"/>
       <w:r>
         <w:t>返回的</w:t>
       </w:r>
@@ -1265,144 +1397,182 @@
         <w:rPr>
           <w:rFonts w:hint="eastAsia"/>
         </w:rPr>
+        <w:t>购买</w:t>
+      </w:r>
+    </w:p>
+    <w:p>
+      <w:pPr>
+        <w:ind w:firstLine="480"/>
+      </w:pPr>
+      <w:r>
+        <w:rPr>
+          <w:rFonts w:hint="eastAsia"/>
+        </w:rPr>
+        <w:t>（我的</w:t>
+      </w:r>
+      <w:r>
+        <w:t>订单）</w:t>
+      </w:r>
+    </w:p>
+    <w:p>
+      <w:pPr>
+        <w:pStyle w:val="a"/>
+      </w:pPr>
+      <w:r>
+        <w:t>我开的团</w:t>
+      </w:r>
+    </w:p>
+    <w:p>
+      <w:pPr>
+        <w:ind w:firstLine="480"/>
+      </w:pPr>
+      <w:r>
+        <w:rPr>
+          <w:rFonts w:hint="eastAsia"/>
+        </w:rPr>
+        <w:t>先</w:t>
+      </w:r>
+      <w:r>
+        <w:t>转账？？</w:t>
+      </w:r>
+    </w:p>
+    <w:p>
+      <w:pPr>
+        <w:ind w:firstLine="480"/>
+      </w:pPr>
+      <w:r>
+        <w:rPr>
+          <w:rFonts w:hint="eastAsia"/>
+        </w:rPr>
+        <w:t>团长</w:t>
+      </w:r>
+      <w:r>
+        <w:t>收到货物以后，</w:t>
+      </w:r>
+      <w:r>
+        <w:rPr>
+          <w:rFonts w:hint="eastAsia"/>
+        </w:rPr>
+        <w:t>应该</w:t>
+      </w:r>
+      <w:r>
+        <w:t>点个确认收货。</w:t>
+      </w:r>
+      <w:r>
+        <w:rPr>
+          <w:rFonts w:hint="eastAsia"/>
+        </w:rPr>
+        <w:t>然后</w:t>
+      </w:r>
+      <w:r>
+        <w:t>服务器提醒该团中其他成员向团长</w:t>
+      </w:r>
+      <w:r>
+        <w:rPr>
+          <w:rFonts w:hint="eastAsia"/>
+        </w:rPr>
+        <w:t>拿书</w:t>
+      </w:r>
+    </w:p>
+    <w:p>
+      <w:pPr>
+        <w:pStyle w:val="a0"/>
+      </w:pPr>
+      <w:r>
+        <w:t>组团中</w:t>
+      </w:r>
+    </w:p>
+    <w:p>
+      <w:pPr>
+        <w:pStyle w:val="a0"/>
+      </w:pPr>
+      <w:r>
+        <w:t>待交易</w:t>
+      </w:r>
+    </w:p>
+    <w:p>
+      <w:pPr>
+        <w:pStyle w:val="a0"/>
+      </w:pPr>
+      <w:r>
+        <w:t>已完成</w:t>
+      </w:r>
+    </w:p>
+    <w:p>
+      <w:pPr>
+        <w:ind w:firstLine="480"/>
+      </w:pPr>
+    </w:p>
+    <w:p>
+      <w:pPr>
+        <w:pStyle w:val="a"/>
+      </w:pPr>
+      <w:r>
         <w:lastRenderedPageBreak/>
-        <w:t>购买</w:t>
+        <w:t>我参加的团</w:t>
+      </w:r>
+    </w:p>
+    <w:p>
+      <w:pPr>
+        <w:pStyle w:val="a0"/>
+      </w:pPr>
+      <w:r>
+        <w:t>组团中</w:t>
+      </w:r>
+    </w:p>
+    <w:p>
+      <w:pPr>
+        <w:pStyle w:val="a0"/>
+      </w:pPr>
+      <w:r>
+        <w:t>待交易</w:t>
+      </w:r>
+    </w:p>
+    <w:p>
+      <w:pPr>
+        <w:pStyle w:val="a0"/>
+      </w:pPr>
+      <w:r>
+        <w:t>已完成</w:t>
+      </w:r>
+    </w:p>
+    <w:p>
+      <w:pPr>
+        <w:pStyle w:val="1"/>
+      </w:pPr>
+      <w:r>
+        <w:rPr>
+          <w:rFonts w:hint="eastAsia"/>
+        </w:rPr>
+        <w:t>我</w:t>
+      </w:r>
+      <w:r>
+        <w:t>的</w:t>
+      </w:r>
+    </w:p>
+    <w:p>
+      <w:pPr>
+        <w:pStyle w:val="a"/>
+      </w:pPr>
+      <w:r>
+        <w:rPr>
+          <w:rFonts w:hint="eastAsia"/>
+        </w:rPr>
+        <w:t>我</w:t>
+      </w:r>
+      <w:r>
+        <w:t>的收藏</w:t>
       </w:r>
     </w:p>
     <w:p>
       <w:pPr>
         <w:ind w:firstLine="480"/>
       </w:pPr>
-      <w:r>
-        <w:rPr>
-          <w:rFonts w:hint="eastAsia"/>
-        </w:rPr>
-        <w:t>（我的</w:t>
-      </w:r>
-      <w:r>
-        <w:t>订单）</w:t>
-      </w:r>
-    </w:p>
-    <w:p>
-      <w:pPr>
-        <w:pStyle w:val="a"/>
-      </w:pPr>
-      <w:r>
-        <w:t>我开的团</w:t>
-      </w:r>
     </w:p>
     <w:p>
       <w:pPr>
         <w:ind w:firstLine="480"/>
       </w:pPr>
-      <w:r>
-        <w:rPr>
-          <w:rFonts w:hint="eastAsia"/>
-        </w:rPr>
-        <w:t>先</w:t>
-      </w:r>
-      <w:r>
-        <w:t>转账？？</w:t>
-      </w:r>
-    </w:p>
-    <w:p>
-      <w:pPr>
-        <w:ind w:firstLine="480"/>
-      </w:pPr>
-      <w:r>
-        <w:rPr>
-          <w:rFonts w:hint="eastAsia"/>
-        </w:rPr>
-        <w:t>团长</w:t>
-      </w:r>
-      <w:r>
-        <w:t>收到货物以后，</w:t>
-      </w:r>
-      <w:r>
-        <w:rPr>
-          <w:rFonts w:hint="eastAsia"/>
-        </w:rPr>
-        <w:t>应该</w:t>
-      </w:r>
-      <w:r>
-        <w:t>点个确认收货。</w:t>
-      </w:r>
-      <w:r>
-        <w:rPr>
-          <w:rFonts w:hint="eastAsia"/>
-        </w:rPr>
-        <w:t>然后</w:t>
-      </w:r>
-      <w:r>
-        <w:t>服务器提醒该团中其他成员向团长</w:t>
-      </w:r>
-      <w:r>
-        <w:rPr>
-          <w:rFonts w:hint="eastAsia"/>
-        </w:rPr>
-        <w:t>拿书</w:t>
-      </w:r>
-    </w:p>
-    <w:p>
-      <w:pPr>
-        <w:pStyle w:val="a0"/>
-      </w:pPr>
-      <w:r>
-        <w:t>组团中</w:t>
-      </w:r>
-    </w:p>
-    <w:p>
-      <w:pPr>
-        <w:pStyle w:val="a0"/>
-      </w:pPr>
-      <w:r>
-        <w:t>待交易</w:t>
-      </w:r>
-    </w:p>
-    <w:p>
-      <w:pPr>
-        <w:pStyle w:val="a0"/>
-      </w:pPr>
-      <w:r>
-        <w:t>已完成</w:t>
-      </w:r>
-    </w:p>
-    <w:p>
-      <w:pPr>
-        <w:ind w:firstLine="480"/>
-      </w:pPr>
-    </w:p>
-    <w:p>
-      <w:pPr>
-        <w:pStyle w:val="a"/>
-      </w:pPr>
-      <w:r>
-        <w:t>我参加的团</w:t>
-      </w:r>
-    </w:p>
-    <w:p>
-      <w:pPr>
-        <w:pStyle w:val="a0"/>
-      </w:pPr>
-      <w:r>
-        <w:t>组团中</w:t>
-      </w:r>
-    </w:p>
-    <w:p>
-      <w:pPr>
-        <w:pStyle w:val="a0"/>
-      </w:pPr>
-      <w:r>
-        <w:t>待交易</w:t>
-      </w:r>
-    </w:p>
-    <w:p>
-      <w:pPr>
-        <w:pStyle w:val="a0"/>
-      </w:pPr>
-      <w:r>
-        <w:t>已完成</w:t>
-      </w:r>
     </w:p>
     <w:p>
       <w:pPr>
@@ -1412,45 +1582,6 @@
         <w:rPr>
           <w:rFonts w:hint="eastAsia"/>
         </w:rPr>
-        <w:t>我</w:t>
-      </w:r>
-      <w:r>
-        <w:t>的</w:t>
-      </w:r>
-    </w:p>
-    <w:p>
-      <w:pPr>
-        <w:pStyle w:val="a"/>
-      </w:pPr>
-      <w:r>
-        <w:rPr>
-          <w:rFonts w:hint="eastAsia"/>
-        </w:rPr>
-        <w:t>我</w:t>
-      </w:r>
-      <w:r>
-        <w:t>的收藏</w:t>
-      </w:r>
-    </w:p>
-    <w:p>
-      <w:pPr>
-        <w:ind w:firstLine="480"/>
-      </w:pPr>
-    </w:p>
-    <w:p>
-      <w:pPr>
-        <w:ind w:firstLine="480"/>
-      </w:pPr>
-    </w:p>
-    <w:p>
-      <w:pPr>
-        <w:pStyle w:val="1"/>
-      </w:pPr>
-      <w:r>
-        <w:rPr>
-          <w:rFonts w:hint="eastAsia"/>
-        </w:rPr>
-        <w:lastRenderedPageBreak/>
         <w:t>书友</w:t>
       </w:r>
       <w:r>
@@ -1581,11 +1712,9 @@
             <w:pPr>
               <w:ind w:firstLineChars="0" w:firstLine="0"/>
             </w:pPr>
-            <w:proofErr w:type="spellStart"/>
             <w:r>
               <w:t>bookID</w:t>
             </w:r>
-            <w:proofErr w:type="spellEnd"/>
           </w:p>
         </w:tc>
         <w:tc>
@@ -1620,7 +1749,6 @@
             <w:pPr>
               <w:ind w:firstLineChars="0" w:firstLine="0"/>
             </w:pPr>
-            <w:proofErr w:type="spellStart"/>
             <w:r>
               <w:t>bookN</w:t>
             </w:r>
@@ -1630,7 +1758,6 @@
               </w:rPr>
               <w:t>ame</w:t>
             </w:r>
-            <w:proofErr w:type="spellEnd"/>
           </w:p>
         </w:tc>
         <w:tc>
@@ -1687,14 +1814,12 @@
               </w:rPr>
               <w:t>活动在电商网站的链接</w:t>
             </w:r>
-            <w:proofErr w:type="spellStart"/>
             <w:r>
               <w:rPr>
                 <w:rFonts w:hint="eastAsia"/>
               </w:rPr>
               <w:t>url</w:t>
             </w:r>
-            <w:proofErr w:type="spellEnd"/>
           </w:p>
         </w:tc>
       </w:tr>
@@ -1832,6 +1957,7 @@
         <w:rPr>
           <w:rFonts w:hint="eastAsia"/>
         </w:rPr>
+        <w:lastRenderedPageBreak/>
         <w:t>添加到购物车按钮，</w:t>
       </w:r>
     </w:p>
@@ -7887,7 +8013,7 @@
 </file>
 
 <file path=customXml/itemProps1.xml><?xml version="1.0" encoding="utf-8"?>
-<ds:datastoreItem xmlns:ds="http://schemas.openxmlformats.org/officeDocument/2006/customXml" ds:itemID="{6D22685C-601A-D04A-9913-013BBA95173E}">
+<ds:datastoreItem xmlns:ds="http://schemas.openxmlformats.org/officeDocument/2006/customXml" ds:itemID="{9CB82BF6-E62E-124A-B7D2-85D3140B278D}">
   <ds:schemaRefs>
     <ds:schemaRef ds:uri="http://schemas.openxmlformats.org/officeDocument/2006/bibliography"/>
   </ds:schemaRefs>

</xml_diff>

<commit_message>
finish favorite related function
</commit_message>
<xml_diff>
--- a/doc/优书购客户端设计.docx
+++ b/doc/优书购客户端设计.docx
@@ -12,7 +12,16 @@
         <w:pStyle w:val="1"/>
       </w:pPr>
       <w:r>
-        <w:t>首页</w:t>
+        <w:t>W</w:t>
+      </w:r>
+      <w:r>
+        <w:rPr>
+          <w:rFonts w:hint="eastAsia"/>
+        </w:rPr>
+        <w:t>el</w:t>
+      </w:r>
+      <w:r>
+        <w:t>come</w:t>
       </w:r>
     </w:p>
     <w:p>
@@ -230,6 +239,446 @@
       </w:r>
       <w:r>
         <w:t>日后服务器推送数据。</w:t>
+      </w:r>
+    </w:p>
+    <w:p>
+      <w:pPr>
+        <w:pStyle w:val="1"/>
+      </w:pPr>
+      <w:r>
+        <w:rPr>
+          <w:rFonts w:hint="eastAsia"/>
+        </w:rPr>
+        <w:lastRenderedPageBreak/>
+        <w:t>主页</w:t>
+      </w:r>
+    </w:p>
+    <w:p>
+      <w:pPr>
+        <w:ind w:firstLine="480"/>
+      </w:pPr>
+      <w:r>
+        <w:rPr>
+          <w:rFonts w:hint="eastAsia"/>
+        </w:rPr>
+        <w:t>对应</w:t>
+      </w:r>
+      <w:r>
+        <w:t>于</w:t>
+      </w:r>
+      <w:r>
+        <w:t>PromotionList</w:t>
+      </w:r>
+    </w:p>
+    <w:p>
+      <w:pPr>
+        <w:pStyle w:val="a"/>
+      </w:pPr>
+      <w:r>
+        <w:t>优惠活动</w:t>
+      </w:r>
+    </w:p>
+    <w:p>
+      <w:pPr>
+        <w:ind w:firstLine="480"/>
+      </w:pPr>
+      <w:r>
+        <w:t>初始进入时向服务器请求数据</w:t>
+      </w:r>
+      <w:r>
+        <w:rPr>
+          <w:rFonts w:hint="eastAsia"/>
+        </w:rPr>
+        <w:t>，</w:t>
+      </w:r>
+      <w:r>
+        <w:rPr>
+          <w:highlight w:val="yellow"/>
+        </w:rPr>
+        <w:t>用户每刷新一次请求一次</w:t>
+      </w:r>
+      <w:r>
+        <w:rPr>
+          <w:rFonts w:hint="eastAsia"/>
+        </w:rPr>
+        <w:t>。</w:t>
+      </w:r>
+    </w:p>
+    <w:p>
+      <w:pPr>
+        <w:pStyle w:val="a"/>
+      </w:pPr>
+      <w:r>
+        <w:t>搜索</w:t>
+      </w:r>
+    </w:p>
+    <w:p>
+      <w:pPr>
+        <w:ind w:firstLine="480"/>
+        <w:rPr>
+          <w:rFonts w:hint="eastAsia"/>
+        </w:rPr>
+      </w:pPr>
+      <w:r>
+        <w:rPr>
+          <w:rFonts w:hint="eastAsia"/>
+        </w:rPr>
+        <w:t>tab</w:t>
+      </w:r>
+      <w:r>
+        <w:t>Bar</w:t>
+      </w:r>
+      <w:r>
+        <w:t>中有搜索框</w:t>
+      </w:r>
+      <w:r>
+        <w:t>。</w:t>
+      </w:r>
+      <w:r>
+        <w:rPr>
+          <w:rFonts w:hint="eastAsia"/>
+        </w:rPr>
+        <w:t>网络</w:t>
+      </w:r>
+      <w:r>
+        <w:t>搜索书籍</w:t>
+      </w:r>
+      <w:r>
+        <w:t>（</w:t>
+      </w:r>
+      <w:r>
+        <w:rPr>
+          <w:rFonts w:hint="eastAsia"/>
+        </w:rPr>
+        <w:t>根据</w:t>
+      </w:r>
+      <w:r>
+        <w:t>书名）</w:t>
+      </w:r>
+      <w:r>
+        <w:t>或者从活动筛选</w:t>
+      </w:r>
+    </w:p>
+    <w:p>
+      <w:pPr>
+        <w:pStyle w:val="a0"/>
+      </w:pPr>
+      <w:r>
+        <w:t>筛选</w:t>
+      </w:r>
+      <w:r>
+        <w:rPr>
+          <w:rFonts w:hint="eastAsia"/>
+        </w:rPr>
+        <w:t>活动</w:t>
+      </w:r>
+      <w:r>
+        <w:t>列表</w:t>
+      </w:r>
+    </w:p>
+    <w:p>
+      <w:pPr>
+        <w:ind w:firstLine="480"/>
+      </w:pPr>
+      <w:r>
+        <w:rPr>
+          <w:rFonts w:hint="eastAsia"/>
+        </w:rPr>
+        <w:t>将</w:t>
+      </w:r>
+      <w:r>
+        <w:t>用户导入某个</w:t>
+      </w:r>
+      <w:r>
+        <w:t>PromotionList</w:t>
+      </w:r>
+      <w:r>
+        <w:t>，</w:t>
+      </w:r>
+      <w:r>
+        <w:rPr>
+          <w:rFonts w:hint="eastAsia"/>
+        </w:rPr>
+        <w:t>进入</w:t>
+      </w:r>
+      <w:r>
+        <w:t>时直接更新。（</w:t>
+      </w:r>
+      <w:r>
+        <w:rPr>
+          <w:rFonts w:hint="eastAsia"/>
+        </w:rPr>
+        <w:t>筛选</w:t>
+      </w:r>
+      <w:r>
+        <w:t>的时候是筛选本地的还是先获取新的</w:t>
+      </w:r>
+      <w:r>
+        <w:t>promotionList</w:t>
+      </w:r>
+      <w:r>
+        <w:t>再从中更新呢（</w:t>
+      </w:r>
+      <w:r>
+        <w:rPr>
+          <w:rFonts w:hint="eastAsia"/>
+        </w:rPr>
+        <w:t>先</w:t>
+      </w:r>
+      <w:r>
+        <w:t>在本地筛选吧）</w:t>
+      </w:r>
+    </w:p>
+    <w:p>
+      <w:pPr>
+        <w:pStyle w:val="a0"/>
+      </w:pPr>
+      <w:r>
+        <w:t>书籍搜索</w:t>
+      </w:r>
+    </w:p>
+    <w:p>
+      <w:pPr>
+        <w:pStyle w:val="a1"/>
+      </w:pPr>
+      <w:r>
+        <w:t>返回可能结果</w:t>
+      </w:r>
+      <w:r>
+        <w:rPr>
+          <w:rFonts w:hint="eastAsia"/>
+        </w:rPr>
+        <w:t>列表</w:t>
+      </w:r>
+    </w:p>
+    <w:p>
+      <w:pPr>
+        <w:ind w:left="221" w:firstLineChars="83" w:firstLine="199"/>
+      </w:pPr>
+      <w:r>
+        <w:rPr>
+          <w:rFonts w:hint="eastAsia"/>
+        </w:rPr>
+        <w:t>服务器</w:t>
+      </w:r>
+      <w:r>
+        <w:t>返回和客户端发送的书名的相关</w:t>
+      </w:r>
+      <w:r>
+        <w:rPr>
+          <w:rFonts w:hint="eastAsia"/>
+        </w:rPr>
+        <w:t>书目</w:t>
+      </w:r>
+      <w:r>
+        <w:t>，展示给用户</w:t>
+      </w:r>
+    </w:p>
+    <w:p>
+      <w:pPr>
+        <w:pStyle w:val="a1"/>
+      </w:pPr>
+      <w:r>
+        <w:rPr>
+          <w:rFonts w:hint="eastAsia"/>
+        </w:rPr>
+        <w:t>具体</w:t>
+      </w:r>
+      <w:r>
+        <w:t>结果</w:t>
+      </w:r>
+    </w:p>
+    <w:p>
+      <w:pPr>
+        <w:ind w:firstLine="480"/>
+      </w:pPr>
+      <w:r>
+        <w:t>用户在可能结果列表中选择</w:t>
+      </w:r>
+      <w:r>
+        <w:rPr>
+          <w:rFonts w:hint="eastAsia"/>
+        </w:rPr>
+        <w:t>一项</w:t>
+      </w:r>
+      <w:r>
+        <w:t>后，</w:t>
+      </w:r>
+      <w:r>
+        <w:rPr>
+          <w:rFonts w:hint="eastAsia"/>
+        </w:rPr>
+        <w:t>展示</w:t>
+      </w:r>
+      <w:r>
+        <w:t>对应书籍。</w:t>
+      </w:r>
+      <w:r>
+        <w:rPr>
+          <w:rFonts w:hint="eastAsia"/>
+        </w:rPr>
+        <w:t>包括</w:t>
+      </w:r>
+    </w:p>
+    <w:p>
+      <w:pPr>
+        <w:pStyle w:val="a8"/>
+        <w:numPr>
+          <w:ilvl w:val="0"/>
+          <w:numId w:val="41"/>
+        </w:numPr>
+        <w:ind w:firstLineChars="0"/>
+      </w:pPr>
+      <w:r>
+        <w:t>书籍基本信息</w:t>
+      </w:r>
+    </w:p>
+    <w:p>
+      <w:pPr>
+        <w:pStyle w:val="a8"/>
+        <w:ind w:left="960" w:firstLineChars="0" w:firstLine="0"/>
+        <w:rPr>
+          <w:rFonts w:hint="eastAsia"/>
+        </w:rPr>
+      </w:pPr>
+      <w:r>
+        <w:t>书名，</w:t>
+      </w:r>
+      <w:r>
+        <w:rPr>
+          <w:rFonts w:hint="eastAsia"/>
+        </w:rPr>
+        <w:t>ISBN</w:t>
+      </w:r>
+      <w:r>
+        <w:t>，</w:t>
+      </w:r>
+      <w:r>
+        <w:rPr>
+          <w:rFonts w:hint="eastAsia"/>
+        </w:rPr>
+        <w:t>图片</w:t>
+      </w:r>
+      <w:r>
+        <w:t>，</w:t>
+      </w:r>
+      <w:r>
+        <w:rPr>
+          <w:rFonts w:hint="eastAsia"/>
+        </w:rPr>
+        <w:t>作者</w:t>
+      </w:r>
+    </w:p>
+    <w:p>
+      <w:pPr>
+        <w:pStyle w:val="a8"/>
+        <w:numPr>
+          <w:ilvl w:val="0"/>
+          <w:numId w:val="41"/>
+        </w:numPr>
+        <w:ind w:firstLineChars="0"/>
+      </w:pPr>
+      <w:r>
+        <w:rPr>
+          <w:rFonts w:hint="eastAsia"/>
+        </w:rPr>
+        <w:t>比较</w:t>
+      </w:r>
+      <w:r>
+        <w:t>表</w:t>
+      </w:r>
+    </w:p>
+    <w:p>
+      <w:pPr>
+        <w:pStyle w:val="a8"/>
+        <w:ind w:left="960" w:firstLineChars="0" w:firstLine="0"/>
+        <w:rPr>
+          <w:rFonts w:hint="eastAsia"/>
+        </w:rPr>
+      </w:pPr>
+      <w:r>
+        <w:t>每个条目包括：</w:t>
+      </w:r>
+      <w:r>
+        <w:rPr>
+          <w:rFonts w:hint="eastAsia"/>
+        </w:rPr>
+        <w:t>商店</w:t>
+      </w:r>
+      <w:r>
+        <w:t>图片，</w:t>
+      </w:r>
+      <w:r>
+        <w:rPr>
+          <w:rFonts w:hint="eastAsia"/>
+        </w:rPr>
+        <w:t>商店</w:t>
+      </w:r>
+      <w:r>
+        <w:t>直达链接，</w:t>
+      </w:r>
+      <w:r>
+        <w:rPr>
+          <w:rFonts w:hint="eastAsia"/>
+        </w:rPr>
+        <w:t>当前</w:t>
+      </w:r>
+      <w:r>
+        <w:t>价格</w:t>
+      </w:r>
+    </w:p>
+    <w:p>
+      <w:pPr>
+        <w:ind w:firstLine="480"/>
+      </w:pPr>
+    </w:p>
+    <w:p>
+      <w:pPr>
+        <w:ind w:firstLine="480"/>
+      </w:pPr>
+      <w:r>
+        <w:t>否则直接将用户链接至书籍所在电商网页</w:t>
+      </w:r>
+      <w:r>
+        <w:rPr>
+          <w:rFonts w:hint="eastAsia"/>
+        </w:rPr>
+        <w:t>。</w:t>
+      </w:r>
+    </w:p>
+    <w:p>
+      <w:pPr>
+        <w:ind w:firstLine="480"/>
+        <w:rPr>
+          <w:rFonts w:hint="eastAsia"/>
+        </w:rPr>
+      </w:pPr>
+      <w:r>
+        <w:t>客户端根据促销活动名称来判别</w:t>
+      </w:r>
+      <w:r>
+        <w:rPr>
+          <w:rFonts w:hint="eastAsia"/>
+        </w:rPr>
+        <w:t>（</w:t>
+      </w:r>
+      <w:r>
+        <w:t>如果名称中包含满减关键字</w:t>
+      </w:r>
+      <w:r>
+        <w:rPr>
+          <w:rFonts w:hint="eastAsia"/>
+        </w:rPr>
+        <w:t>，</w:t>
+      </w:r>
+      <w:r>
+        <w:t>说明</w:t>
+      </w:r>
+      <w:r>
+        <w:rPr>
+          <w:rFonts w:hint="eastAsia"/>
+        </w:rPr>
+        <w:t>需要拼购）。（感觉还是服务器来做合适一些，毕竟最后拼购是服务器主导完成的。</w:t>
       </w:r>
     </w:p>
     <w:p>
@@ -304,6 +753,159 @@
         <w:pStyle w:val="a"/>
       </w:pPr>
       <w:r>
+        <w:t>搜索</w:t>
+      </w:r>
+    </w:p>
+    <w:p>
+      <w:pPr>
+        <w:ind w:firstLine="480"/>
+      </w:pPr>
+      <w:r>
+        <w:rPr>
+          <w:rFonts w:hint="eastAsia"/>
+        </w:rPr>
+        <w:t>用户</w:t>
+      </w:r>
+      <w:r>
+        <w:t>可在</w:t>
+      </w:r>
+      <w:r>
+        <w:t>promotion</w:t>
+      </w:r>
+      <w:r>
+        <w:t>下</w:t>
+      </w:r>
+      <w:r>
+        <w:rPr>
+          <w:rFonts w:hint="eastAsia"/>
+        </w:rPr>
+        <w:t>根据</w:t>
+      </w:r>
+      <w:r>
+        <w:t>书名搜索某本书籍</w:t>
+      </w:r>
+    </w:p>
+    <w:p>
+      <w:pPr>
+        <w:pStyle w:val="a0"/>
+      </w:pPr>
+      <w:r>
+        <w:t>书籍筛选</w:t>
+      </w:r>
+    </w:p>
+    <w:p>
+      <w:pPr>
+        <w:ind w:firstLine="480"/>
+      </w:pPr>
+      <w:r>
+        <w:rPr>
+          <w:rFonts w:hint="eastAsia"/>
+        </w:rPr>
+        <w:t>筛选</w:t>
+      </w:r>
+      <w:r>
+        <w:t>本地列表中是否有</w:t>
+      </w:r>
+      <w:r>
+        <w:rPr>
+          <w:rFonts w:hint="eastAsia"/>
+        </w:rPr>
+        <w:t>该书</w:t>
+      </w:r>
+      <w:r>
+        <w:t>，</w:t>
+      </w:r>
+      <w:r>
+        <w:rPr>
+          <w:rFonts w:hint="eastAsia"/>
+        </w:rPr>
+        <w:t>有的</w:t>
+      </w:r>
+      <w:r>
+        <w:t>话将用户导至该书的</w:t>
+      </w:r>
+      <w:r>
+        <w:t>BookDetail</w:t>
+      </w:r>
+      <w:r>
+        <w:t>页面（如果可能的话，</w:t>
+      </w:r>
+      <w:r>
+        <w:rPr>
+          <w:rFonts w:hint="eastAsia"/>
+        </w:rPr>
+        <w:t>让</w:t>
+      </w:r>
+      <w:r>
+        <w:t>服务器在该活动中来查找？？）</w:t>
+      </w:r>
+    </w:p>
+    <w:p>
+      <w:pPr>
+        <w:ind w:firstLine="480"/>
+        <w:rPr>
+          <w:rFonts w:hint="eastAsia"/>
+        </w:rPr>
+      </w:pPr>
+    </w:p>
+    <w:p>
+      <w:pPr>
+        <w:pStyle w:val="a0"/>
+      </w:pPr>
+      <w:r>
+        <w:rPr>
+          <w:rFonts w:hint="eastAsia"/>
+        </w:rPr>
+        <w:t>根据</w:t>
+      </w:r>
+      <w:r>
+        <w:t>书名</w:t>
+      </w:r>
+      <w:r>
+        <w:rPr>
+          <w:rFonts w:hint="eastAsia"/>
+        </w:rPr>
+        <w:t>搜索</w:t>
+      </w:r>
+      <w:r>
+        <w:t>书籍</w:t>
+      </w:r>
+    </w:p>
+    <w:p>
+      <w:pPr>
+        <w:ind w:firstLine="480"/>
+        <w:rPr>
+          <w:rFonts w:hint="eastAsia"/>
+        </w:rPr>
+      </w:pPr>
+    </w:p>
+    <w:p>
+      <w:pPr>
+        <w:pStyle w:val="a0"/>
+      </w:pPr>
+      <w:r>
+        <w:rPr>
+          <w:rFonts w:hint="eastAsia"/>
+        </w:rPr>
+        <w:t>书籍</w:t>
+      </w:r>
+      <w:r>
+        <w:t>比较表</w:t>
+      </w:r>
+    </w:p>
+    <w:p>
+      <w:pPr>
+        <w:ind w:firstLine="480"/>
+        <w:rPr>
+          <w:rFonts w:hint="eastAsia"/>
+        </w:rPr>
+      </w:pPr>
+    </w:p>
+    <w:p>
+      <w:pPr>
+        <w:pStyle w:val="a"/>
+      </w:pPr>
+      <w:r>
         <w:t>相关类</w:t>
       </w:r>
     </w:p>
@@ -352,64 +954,312 @@
     </w:p>
     <w:p>
       <w:pPr>
+        <w:widowControl/>
+        <w:tabs>
+          <w:tab w:val="left" w:pos="529"/>
+        </w:tabs>
+        <w:autoSpaceDE w:val="0"/>
+        <w:autoSpaceDN w:val="0"/>
+        <w:adjustRightInd w:val="0"/>
+        <w:spacing w:line="240" w:lineRule="auto"/>
+        <w:ind w:firstLineChars="0" w:firstLine="0"/>
+        <w:jc w:val="left"/>
+        <w:rPr>
+          <w:rFonts w:ascii="Menlo" w:eastAsia="Heiti SC" w:hAnsi="Menlo" w:cs="Menlo"/>
+          <w:color w:val="000000"/>
+          <w:kern w:val="0"/>
+          <w:sz w:val="22"/>
+          <w:szCs w:val="22"/>
+        </w:rPr>
+      </w:pPr>
+      <w:r>
+        <w:rPr>
+          <w:rFonts w:ascii="Menlo" w:hAnsi="Menlo" w:cs="Menlo"/>
+          <w:color w:val="000000"/>
+          <w:kern w:val="0"/>
+          <w:sz w:val="22"/>
+          <w:szCs w:val="22"/>
+        </w:rPr>
+        <w:t>PromotionBookISBN;</w:t>
+      </w:r>
+      <w:r>
+        <w:rPr>
+          <w:rFonts w:ascii="Menlo" w:hAnsi="Menlo" w:cs="Menlo"/>
+          <w:color w:val="007400"/>
+          <w:kern w:val="0"/>
+          <w:sz w:val="22"/>
+          <w:szCs w:val="22"/>
+        </w:rPr>
+        <w:t>//</w:t>
+      </w:r>
+      <w:r>
+        <w:rPr>
+          <w:rFonts w:ascii="Heiti SC" w:eastAsia="Heiti SC" w:hAnsi="Menlo" w:cs="Heiti SC" w:hint="eastAsia"/>
+          <w:color w:val="007400"/>
+          <w:kern w:val="0"/>
+          <w:sz w:val="22"/>
+          <w:szCs w:val="22"/>
+        </w:rPr>
+        <w:t>书籍所</w:t>
+      </w:r>
+      <w:r>
+        <w:rPr>
+          <w:rFonts w:ascii="Menlo" w:eastAsia="Heiti SC" w:hAnsi="Menlo" w:cs="Menlo"/>
+          <w:color w:val="007400"/>
+          <w:kern w:val="0"/>
+          <w:sz w:val="22"/>
+          <w:szCs w:val="22"/>
+        </w:rPr>
+        <w:t>ISBN</w:t>
+      </w:r>
+      <w:r>
+        <w:rPr>
+          <w:rFonts w:ascii="Heiti SC" w:eastAsia="Heiti SC" w:hAnsi="Menlo" w:cs="Heiti SC" w:hint="eastAsia"/>
+          <w:color w:val="007400"/>
+          <w:kern w:val="0"/>
+          <w:sz w:val="22"/>
+          <w:szCs w:val="22"/>
+        </w:rPr>
+        <w:t>，</w:t>
+      </w:r>
+      <w:r>
+        <w:rPr>
+          <w:rFonts w:ascii="Menlo" w:eastAsia="Heiti SC" w:hAnsi="Menlo" w:cs="Menlo"/>
+          <w:color w:val="007400"/>
+          <w:kern w:val="0"/>
+          <w:sz w:val="22"/>
+          <w:szCs w:val="22"/>
+        </w:rPr>
+        <w:t>OK</w:t>
+      </w:r>
+    </w:p>
+    <w:p>
+      <w:pPr>
+        <w:widowControl/>
+        <w:tabs>
+          <w:tab w:val="left" w:pos="529"/>
+        </w:tabs>
+        <w:autoSpaceDE w:val="0"/>
+        <w:autoSpaceDN w:val="0"/>
+        <w:adjustRightInd w:val="0"/>
+        <w:spacing w:line="240" w:lineRule="auto"/>
+        <w:ind w:firstLineChars="0" w:firstLine="0"/>
+        <w:jc w:val="left"/>
+        <w:rPr>
+          <w:rFonts w:ascii="Menlo" w:eastAsia="Heiti SC" w:hAnsi="Menlo" w:cs="Menlo"/>
+          <w:color w:val="000000"/>
+          <w:kern w:val="0"/>
+          <w:sz w:val="22"/>
+          <w:szCs w:val="22"/>
+        </w:rPr>
+      </w:pPr>
+      <w:r>
+        <w:rPr>
+          <w:rFonts w:ascii="Menlo" w:eastAsia="Heiti SC" w:hAnsi="Menlo" w:cs="Menlo"/>
+          <w:color w:val="000000"/>
+          <w:kern w:val="0"/>
+          <w:sz w:val="22"/>
+          <w:szCs w:val="22"/>
+        </w:rPr>
+        <w:t>promotionBookName;</w:t>
+      </w:r>
+      <w:r>
+        <w:rPr>
+          <w:rFonts w:ascii="Menlo" w:eastAsia="Heiti SC" w:hAnsi="Menlo" w:cs="Menlo"/>
+          <w:color w:val="007400"/>
+          <w:kern w:val="0"/>
+          <w:sz w:val="22"/>
+          <w:szCs w:val="22"/>
+        </w:rPr>
+        <w:t>//</w:t>
+      </w:r>
+      <w:r>
+        <w:rPr>
+          <w:rFonts w:ascii="Heiti SC" w:eastAsia="Heiti SC" w:hAnsi="Menlo" w:cs="Heiti SC" w:hint="eastAsia"/>
+          <w:color w:val="007400"/>
+          <w:kern w:val="0"/>
+          <w:sz w:val="22"/>
+          <w:szCs w:val="22"/>
+        </w:rPr>
+        <w:t>书籍名称，</w:t>
+      </w:r>
+      <w:r>
+        <w:rPr>
+          <w:rFonts w:ascii="Menlo" w:eastAsia="Heiti SC" w:hAnsi="Menlo" w:cs="Menlo"/>
+          <w:color w:val="007400"/>
+          <w:kern w:val="0"/>
+          <w:sz w:val="22"/>
+          <w:szCs w:val="22"/>
+        </w:rPr>
+        <w:t>OK</w:t>
+      </w:r>
+    </w:p>
+    <w:p>
+      <w:pPr>
+        <w:widowControl/>
+        <w:tabs>
+          <w:tab w:val="left" w:pos="529"/>
+        </w:tabs>
+        <w:autoSpaceDE w:val="0"/>
+        <w:autoSpaceDN w:val="0"/>
+        <w:adjustRightInd w:val="0"/>
+        <w:spacing w:line="240" w:lineRule="auto"/>
+        <w:ind w:firstLineChars="0" w:firstLine="0"/>
+        <w:jc w:val="left"/>
+        <w:rPr>
+          <w:rFonts w:ascii="Menlo" w:eastAsia="Heiti SC" w:hAnsi="Menlo" w:cs="Menlo"/>
+          <w:color w:val="000000"/>
+          <w:kern w:val="0"/>
+          <w:sz w:val="22"/>
+          <w:szCs w:val="22"/>
+        </w:rPr>
+      </w:pPr>
+      <w:r>
+        <w:rPr>
+          <w:rFonts w:ascii="Menlo" w:eastAsia="Heiti SC" w:hAnsi="Menlo" w:cs="Menlo"/>
+          <w:color w:val="000000"/>
+          <w:kern w:val="0"/>
+          <w:sz w:val="22"/>
+          <w:szCs w:val="22"/>
+        </w:rPr>
+        <w:t>PromotionBookCurrentPrice;</w:t>
+      </w:r>
+      <w:r>
+        <w:rPr>
+          <w:rFonts w:ascii="Menlo" w:eastAsia="Heiti SC" w:hAnsi="Menlo" w:cs="Menlo"/>
+          <w:color w:val="007400"/>
+          <w:kern w:val="0"/>
+          <w:sz w:val="22"/>
+          <w:szCs w:val="22"/>
+        </w:rPr>
+        <w:t>//</w:t>
+      </w:r>
+      <w:r>
+        <w:rPr>
+          <w:rFonts w:ascii="Heiti SC" w:eastAsia="Heiti SC" w:hAnsi="Menlo" w:cs="Heiti SC" w:hint="eastAsia"/>
+          <w:color w:val="007400"/>
+          <w:kern w:val="0"/>
+          <w:sz w:val="22"/>
+          <w:szCs w:val="22"/>
+        </w:rPr>
+        <w:t>书籍在此活动的价格，</w:t>
+      </w:r>
+      <w:r>
+        <w:rPr>
+          <w:rFonts w:ascii="Menlo" w:eastAsia="Heiti SC" w:hAnsi="Menlo" w:cs="Menlo"/>
+          <w:color w:val="007400"/>
+          <w:kern w:val="0"/>
+          <w:sz w:val="22"/>
+          <w:szCs w:val="22"/>
+        </w:rPr>
+        <w:t>OK</w:t>
+      </w:r>
+    </w:p>
+    <w:p>
+      <w:pPr>
+        <w:ind w:firstLineChars="0" w:firstLine="0"/>
+        <w:rPr>
+          <w:rFonts w:ascii="Menlo" w:eastAsia="Heiti SC" w:hAnsi="Menlo" w:cs="Menlo"/>
+          <w:color w:val="007400"/>
+          <w:kern w:val="0"/>
+          <w:sz w:val="22"/>
+          <w:szCs w:val="22"/>
+        </w:rPr>
+      </w:pPr>
+      <w:r>
+        <w:rPr>
+          <w:rFonts w:ascii="Menlo" w:eastAsia="Heiti SC" w:hAnsi="Menlo" w:cs="Menlo"/>
+          <w:color w:val="000000"/>
+          <w:kern w:val="0"/>
+          <w:sz w:val="22"/>
+          <w:szCs w:val="22"/>
+        </w:rPr>
+        <w:t>promotionBookImageLink;</w:t>
+      </w:r>
+      <w:r>
+        <w:rPr>
+          <w:rFonts w:ascii="Menlo" w:eastAsia="Heiti SC" w:hAnsi="Menlo" w:cs="Menlo"/>
+          <w:color w:val="007400"/>
+          <w:kern w:val="0"/>
+          <w:sz w:val="22"/>
+          <w:szCs w:val="22"/>
+        </w:rPr>
+        <w:t>//</w:t>
+      </w:r>
+      <w:r>
+        <w:rPr>
+          <w:rFonts w:ascii="Heiti SC" w:eastAsia="Heiti SC" w:hAnsi="Menlo" w:cs="Heiti SC" w:hint="eastAsia"/>
+          <w:color w:val="007400"/>
+          <w:kern w:val="0"/>
+          <w:sz w:val="22"/>
+          <w:szCs w:val="22"/>
+        </w:rPr>
+        <w:t>书籍图片链接，</w:t>
+      </w:r>
+      <w:r>
+        <w:rPr>
+          <w:rFonts w:ascii="Menlo" w:eastAsia="Heiti SC" w:hAnsi="Menlo" w:cs="Menlo"/>
+          <w:color w:val="007400"/>
+          <w:kern w:val="0"/>
+          <w:sz w:val="22"/>
+          <w:szCs w:val="22"/>
+        </w:rPr>
+        <w:t>OK</w:t>
+      </w:r>
+    </w:p>
+    <w:p>
+      <w:pPr>
+        <w:ind w:firstLineChars="0" w:firstLine="0"/>
+      </w:pPr>
+    </w:p>
+    <w:p>
+      <w:pPr>
         <w:ind w:firstLine="480"/>
-        <w:rPr>
-          <w:rFonts w:hint="eastAsia"/>
-        </w:rPr>
-      </w:pPr>
-      <w:bookmarkStart w:id="0" w:name="_GoBack"/>
-      <w:bookmarkEnd w:id="0"/>
+      </w:pPr>
+    </w:p>
+    <w:p>
+      <w:pPr>
+        <w:pStyle w:val="1"/>
+      </w:pPr>
+      <w:r>
+        <w:lastRenderedPageBreak/>
+        <w:t>BookDetail</w:t>
+      </w:r>
     </w:p>
     <w:p>
       <w:pPr>
         <w:pStyle w:val="a"/>
-        <w:rPr>
-          <w:rFonts w:hint="eastAsia"/>
-        </w:rPr>
-      </w:pPr>
-      <w:r>
-        <w:t>每个</w:t>
-      </w:r>
-      <w:r>
-        <w:t>Cell</w:t>
-      </w:r>
-      <w:r>
-        <w:rPr>
-          <w:rFonts w:hint="eastAsia"/>
-        </w:rPr>
-        <w:t>对应</w:t>
-      </w:r>
-      <w:r>
-        <w:t>的数据结构类：</w:t>
+      </w:pPr>
+      <w:r>
+        <w:t>Row0</w:t>
       </w:r>
     </w:p>
     <w:p>
       <w:pPr>
         <w:ind w:firstLine="480"/>
       </w:pPr>
-    </w:p>
-    <w:p>
-      <w:pPr>
-        <w:pStyle w:val="1"/>
-      </w:pPr>
-      <w:r>
-        <w:rPr>
-          <w:rFonts w:hint="eastAsia"/>
-        </w:rPr>
-        <w:t>主页</w:t>
+      <w:r>
+        <w:rPr>
+          <w:rFonts w:hint="eastAsia"/>
+        </w:rPr>
+        <w:t>图片</w:t>
+      </w:r>
+      <w:r>
+        <w:t>imag</w:t>
       </w:r>
     </w:p>
     <w:p>
       <w:pPr>
         <w:ind w:firstLine="480"/>
       </w:pPr>
-    </w:p>
-    <w:p>
-      <w:pPr>
-        <w:pStyle w:val="a"/>
-      </w:pPr>
-      <w:r>
-        <w:t>优惠活动</w:t>
+      <w:r>
+        <w:rPr>
+          <w:rFonts w:hint="eastAsia"/>
+        </w:rPr>
+        <w:t>书名</w:t>
+      </w:r>
+      <w:r>
+        <w:t>title</w:t>
       </w:r>
     </w:p>
     <w:p>
@@ -417,356 +1267,34 @@
         <w:ind w:firstLine="480"/>
       </w:pPr>
       <w:r>
-        <w:t>初始进入时向服务器请求数据</w:t>
-      </w:r>
-      <w:r>
-        <w:rPr>
-          <w:rFonts w:hint="eastAsia"/>
-        </w:rPr>
-        <w:t>，</w:t>
-      </w:r>
-      <w:r>
-        <w:rPr>
-          <w:highlight w:val="yellow"/>
-        </w:rPr>
-        <w:t>用户每刷新一次请求一次</w:t>
-      </w:r>
-      <w:r>
-        <w:rPr>
-          <w:rFonts w:hint="eastAsia"/>
-        </w:rPr>
-        <w:t>。</w:t>
-      </w:r>
-    </w:p>
-    <w:p>
-      <w:pPr>
-        <w:pStyle w:val="a"/>
-      </w:pPr>
-      <w:r>
-        <w:t>搜索</w:t>
+        <w:rPr>
+          <w:rFonts w:hint="eastAsia"/>
+        </w:rPr>
+        <w:t>作者</w:t>
+      </w:r>
+      <w:r>
+        <w:t>author</w:t>
       </w:r>
     </w:p>
     <w:p>
       <w:pPr>
         <w:ind w:firstLine="480"/>
       </w:pPr>
-      <w:r>
-        <w:t>用户在某个优惠活动中根据书名</w:t>
-      </w:r>
-      <w:r>
-        <w:rPr>
-          <w:rFonts w:hint="eastAsia"/>
-        </w:rPr>
-        <w:t>搜索某本书籍。若能在请求指定的促销活动中找到此书，则返回活动中此书的详细信息。否则返回书籍在各个电商网站比价信息。</w:t>
-      </w:r>
     </w:p>
     <w:p>
       <w:pPr>
         <w:ind w:firstLine="480"/>
       </w:pPr>
       <w:r>
-        <w:rPr>
-          <w:highlight w:val="yellow"/>
-        </w:rPr>
-        <w:t>比价信息表中</w:t>
-      </w:r>
-      <w:r>
-        <w:rPr>
-          <w:rFonts w:hint="eastAsia"/>
-          <w:highlight w:val="yellow"/>
-        </w:rPr>
-        <w:t>，</w:t>
-      </w:r>
-      <w:r>
-        <w:rPr>
-          <w:highlight w:val="yellow"/>
-        </w:rPr>
-        <w:t>有去看看按钮</w:t>
-      </w:r>
-      <w:r>
-        <w:rPr>
-          <w:rFonts w:hint="eastAsia"/>
-          <w:highlight w:val="yellow"/>
-        </w:rPr>
-        <w:t>。</w:t>
-      </w:r>
-      <w:r>
-        <w:rPr>
-          <w:highlight w:val="yellow"/>
-        </w:rPr>
-        <w:t>若书籍有参加满减优惠活动</w:t>
-      </w:r>
-      <w:r>
-        <w:rPr>
-          <w:rFonts w:hint="eastAsia"/>
-          <w:highlight w:val="yellow"/>
-        </w:rPr>
-        <w:t>（</w:t>
-      </w:r>
-      <w:r>
-        <w:rPr>
-          <w:highlight w:val="yellow"/>
-        </w:rPr>
-        <w:t>需要拼单</w:t>
-      </w:r>
-      <w:r>
-        <w:rPr>
-          <w:rFonts w:hint="eastAsia"/>
-          <w:highlight w:val="yellow"/>
-        </w:rPr>
-        <w:t>），</w:t>
-      </w:r>
-      <w:r>
-        <w:rPr>
-          <w:highlight w:val="yellow"/>
-        </w:rPr>
-        <w:t>则点击该按钮后进入的书籍详细信息有一个添加到拼购车按钮</w:t>
-      </w:r>
-      <w:r>
-        <w:rPr>
-          <w:rFonts w:hint="eastAsia"/>
-          <w:highlight w:val="yellow"/>
-        </w:rPr>
-        <w:t>。</w:t>
+        <w:t>出版社</w:t>
+      </w:r>
+      <w:r>
+        <w:t>publisher</w:t>
       </w:r>
     </w:p>
     <w:p>
       <w:pPr>
         <w:ind w:firstLine="480"/>
-      </w:pPr>
-      <w:r>
-        <w:t>否则直接将用户链接至书籍所在电商网页</w:t>
-      </w:r>
-      <w:r>
-        <w:rPr>
-          <w:rFonts w:hint="eastAsia"/>
-        </w:rPr>
-        <w:t>。</w:t>
-      </w:r>
-    </w:p>
-    <w:p>
-      <w:pPr>
-        <w:ind w:firstLine="480"/>
-      </w:pPr>
-      <w:r>
-        <w:t>客户端根据促销活动名称来判别</w:t>
-      </w:r>
-      <w:r>
-        <w:rPr>
-          <w:rFonts w:hint="eastAsia"/>
-        </w:rPr>
-        <w:t>（</w:t>
-      </w:r>
-      <w:r>
-        <w:t>如果名称中包含满减关键字</w:t>
-      </w:r>
-      <w:r>
-        <w:rPr>
-          <w:rFonts w:hint="eastAsia"/>
-        </w:rPr>
-        <w:t>，</w:t>
-      </w:r>
-      <w:r>
-        <w:t>说明</w:t>
-      </w:r>
-      <w:r>
-        <w:rPr>
-          <w:rFonts w:hint="eastAsia"/>
-        </w:rPr>
-        <w:t>需要拼购）。（感觉还是服务器来做合适一些，毕竟最后拼购是服务器主导完成的。</w:t>
-      </w:r>
-    </w:p>
-    <w:p>
-      <w:pPr>
-        <w:ind w:firstLine="480"/>
-      </w:pPr>
-    </w:p>
-    <w:p>
-      <w:pPr>
-        <w:pStyle w:val="a"/>
-      </w:pPr>
-      <w:r>
-        <w:rPr>
-          <w:rFonts w:hint="eastAsia"/>
-        </w:rPr>
-        <w:lastRenderedPageBreak/>
-        <w:t>活动书籍</w:t>
-      </w:r>
-      <w:r>
-        <w:rPr>
-          <w:rFonts w:hint="eastAsia"/>
-        </w:rPr>
-        <w:t>列表</w:t>
-      </w:r>
-    </w:p>
-    <w:p>
-      <w:pPr>
-        <w:ind w:firstLine="480"/>
-      </w:pPr>
-      <w:r>
-        <w:rPr>
-          <w:rFonts w:hint="eastAsia"/>
-        </w:rPr>
-        <w:t>（</w:t>
-      </w:r>
-      <w:r>
-        <w:t>类似于活动随机看看</w:t>
-      </w:r>
-      <w:r>
-        <w:rPr>
-          <w:rFonts w:hint="eastAsia"/>
-        </w:rPr>
-        <w:t>，</w:t>
-      </w:r>
-      <w:r>
-        <w:t>但是服务器返回的数据和用户关注的类别或书籍相关</w:t>
-      </w:r>
-      <w:r>
-        <w:rPr>
-          <w:rFonts w:hint="eastAsia"/>
-        </w:rPr>
-        <w:t>。</w:t>
-      </w:r>
-      <w:r>
-        <w:rPr>
-          <w:rFonts w:hint="eastAsia"/>
-        </w:rPr>
-        <w:t>）</w:t>
-      </w:r>
-    </w:p>
-    <w:p>
-      <w:pPr>
-        <w:ind w:firstLine="480"/>
-      </w:pPr>
-      <w:r>
-        <w:t>显示内容</w:t>
-      </w:r>
-      <w:r>
-        <w:rPr>
-          <w:rFonts w:hint="eastAsia"/>
-        </w:rPr>
-        <w:t>：</w:t>
-      </w:r>
-    </w:p>
-    <w:p>
-      <w:pPr>
-        <w:ind w:firstLine="480"/>
-      </w:pPr>
-      <w:r>
-        <w:t>图片</w:t>
-      </w:r>
-      <w:r>
-        <w:rPr>
-          <w:rFonts w:hint="eastAsia"/>
-        </w:rPr>
-        <w:t>，书名，</w:t>
-      </w:r>
-      <w:r>
-        <w:t>作者</w:t>
-      </w:r>
-      <w:r>
-        <w:rPr>
-          <w:rFonts w:hint="eastAsia"/>
-        </w:rPr>
-        <w:t>，</w:t>
-      </w:r>
-      <w:r>
-        <w:t>豆瓣评分</w:t>
-      </w:r>
-      <w:r>
-        <w:rPr>
-          <w:rFonts w:hint="eastAsia"/>
-        </w:rPr>
-        <w:t>，</w:t>
-      </w:r>
-      <w:r>
-        <w:t>当前定价</w:t>
-      </w:r>
-    </w:p>
-    <w:p>
-      <w:pPr>
-        <w:pStyle w:val="a"/>
-      </w:pPr>
-      <w:r>
-        <w:rPr>
-          <w:rFonts w:hint="eastAsia"/>
-        </w:rPr>
-        <w:t>书籍详情</w:t>
-      </w:r>
-      <w:r>
-        <w:t>表</w:t>
-      </w:r>
-    </w:p>
-    <w:p>
-      <w:pPr>
-        <w:ind w:firstLine="480"/>
-      </w:pPr>
-      <w:r>
-        <w:t>row1:</w:t>
-      </w:r>
-    </w:p>
-    <w:p>
-      <w:pPr>
-        <w:ind w:firstLine="480"/>
-      </w:pPr>
-      <w:r>
-        <w:rPr>
-          <w:rFonts w:hint="eastAsia"/>
-        </w:rPr>
-        <w:t>图片</w:t>
-      </w:r>
-      <w:r>
-        <w:t>image</w:t>
-      </w:r>
-      <w:r>
-        <w:t>（</w:t>
-      </w:r>
-      <w:r>
-        <w:rPr>
-          <w:rFonts w:hint="eastAsia"/>
-        </w:rPr>
-        <w:t>images</w:t>
-      </w:r>
-      <w:r>
-        <w:t>则包含了大中小三个图）</w:t>
-      </w:r>
-    </w:p>
-    <w:p>
-      <w:pPr>
-        <w:ind w:firstLine="480"/>
-      </w:pPr>
-      <w:r>
-        <w:rPr>
-          <w:rFonts w:hint="eastAsia"/>
-        </w:rPr>
-        <w:t>书名</w:t>
-      </w:r>
-      <w:r>
-        <w:t>title</w:t>
-      </w:r>
-    </w:p>
-    <w:p>
-      <w:pPr>
-        <w:ind w:firstLine="480"/>
-      </w:pPr>
-      <w:r>
-        <w:t>出版社</w:t>
-      </w:r>
-      <w:r>
-        <w:t>publisher</w:t>
-      </w:r>
-    </w:p>
-    <w:p>
-      <w:pPr>
-        <w:ind w:firstLine="480"/>
-      </w:pPr>
-      <w:r>
-        <w:rPr>
-          <w:rFonts w:hint="eastAsia"/>
-        </w:rPr>
-        <w:t>出版年</w:t>
-      </w:r>
-      <w:r>
         <w:rPr>
           <w:rFonts w:ascii="Menlo" w:hAnsi="Menlo" w:cs="Menlo"/>
           <w:b/>
@@ -776,70 +1304,14 @@
           <w:sz w:val="22"/>
           <w:szCs w:val="22"/>
         </w:rPr>
-        <w:t>pubdate</w:t>
-      </w:r>
-    </w:p>
-    <w:p>
-      <w:pPr>
-        <w:ind w:firstLine="480"/>
-      </w:pPr>
-      <w:r>
-        <w:rPr>
-          <w:rFonts w:hint="eastAsia"/>
-        </w:rPr>
-        <w:t>页数</w:t>
-      </w:r>
-      <w:r>
-        <w:t>page</w:t>
-      </w:r>
-    </w:p>
-    <w:p>
-      <w:pPr>
-        <w:ind w:firstLine="480"/>
-      </w:pPr>
-    </w:p>
-    <w:p>
-      <w:pPr>
-        <w:ind w:firstLine="480"/>
-      </w:pPr>
-      <w:r>
-        <w:rPr>
-          <w:rFonts w:hint="eastAsia"/>
-        </w:rPr>
-        <w:t>作者</w:t>
-      </w:r>
-      <w:r>
-        <w:t>author</w:t>
-      </w:r>
-    </w:p>
-    <w:p>
-      <w:pPr>
-        <w:ind w:firstLine="480"/>
-      </w:pPr>
-      <w:r>
-        <w:t>row2</w:t>
-      </w:r>
-    </w:p>
-    <w:p>
-      <w:pPr>
-        <w:ind w:firstLine="480"/>
-      </w:pPr>
-      <w:r>
-        <w:t>价格信息。（</w:t>
-      </w:r>
-      <w:r>
-        <w:rPr>
-          <w:rFonts w:hint="eastAsia"/>
-        </w:rPr>
-        <w:t>拼购</w:t>
-      </w:r>
-      <w:r>
-        <w:t>，比价按钮）</w:t>
-      </w:r>
-    </w:p>
-    <w:p>
-      <w:pPr>
-        <w:ind w:firstLine="440"/>
+      </w:pPr>
+      <w:r>
+        <w:rPr>
+          <w:rFonts w:hint="eastAsia"/>
+        </w:rPr>
+        <w:t>出版年</w:t>
+      </w:r>
+      <w:r>
         <w:rPr>
           <w:rFonts w:ascii="Menlo" w:hAnsi="Menlo" w:cs="Menlo"/>
           <w:b/>
@@ -849,7 +1321,8 @@
           <w:sz w:val="22"/>
           <w:szCs w:val="22"/>
         </w:rPr>
-      </w:pPr>
+        <w:t>pubdate</w:t>
+      </w:r>
     </w:p>
     <w:p>
       <w:pPr>
@@ -874,29 +1347,14 @@
           <w:sz w:val="22"/>
           <w:szCs w:val="22"/>
         </w:rPr>
-        <w:t>row3</w:t>
-      </w:r>
-    </w:p>
-    <w:p>
-      <w:pPr>
-        <w:ind w:firstLine="480"/>
-      </w:pPr>
-      <w:r>
-        <w:rPr>
-          <w:rFonts w:hint="eastAsia"/>
-        </w:rPr>
-        <w:t>豆瓣</w:t>
-      </w:r>
-      <w:r>
-        <w:t>评分</w:t>
-      </w:r>
-      <w:r>
-        <w:t>rating</w:t>
-      </w:r>
-    </w:p>
-    <w:p>
-      <w:pPr>
-        <w:ind w:firstLine="480"/>
+        <w:t>豆瓣平均分，</w:t>
+      </w:r>
+    </w:p>
+    <w:p>
+      <w:pPr>
+        <w:ind w:firstLine="440"/>
+      </w:pPr>
+      <w:r>
         <w:rPr>
           <w:rFonts w:ascii="Menlo" w:hAnsi="Menlo" w:cs="Menlo"/>
           <w:b/>
@@ -906,16 +1364,147 @@
           <w:sz w:val="22"/>
           <w:szCs w:val="22"/>
         </w:rPr>
-      </w:pPr>
-      <w:r>
-        <w:t>豆瓣看看按钮</w:t>
-      </w:r>
-    </w:p>
-    <w:p>
-      <w:pPr>
-        <w:ind w:firstLine="440"/>
-      </w:pPr>
-      <w:r>
+        <w:t>收藏按钮</w:t>
+      </w:r>
+    </w:p>
+    <w:p>
+      <w:pPr>
+        <w:pStyle w:val="a"/>
+      </w:pPr>
+      <w:r>
+        <w:t>R</w:t>
+      </w:r>
+      <w:r>
+        <w:rPr>
+          <w:rFonts w:hint="eastAsia"/>
+        </w:rPr>
+        <w:t>ow</w:t>
+      </w:r>
+      <w:r>
+        <w:t>1</w:t>
+      </w:r>
+    </w:p>
+    <w:p>
+      <w:pPr>
+        <w:ind w:firstLine="480"/>
+      </w:pPr>
+      <w:r>
+        <w:rPr>
+          <w:rFonts w:hint="eastAsia"/>
+        </w:rPr>
+        <w:t>当前</w:t>
+      </w:r>
+      <w:r>
+        <w:t>价格，</w:t>
+      </w:r>
+      <w:r>
+        <w:rPr>
+          <w:rFonts w:hint="eastAsia"/>
+        </w:rPr>
+        <w:t>折扣</w:t>
+      </w:r>
+      <w:r>
+        <w:t>，</w:t>
+      </w:r>
+      <w:r>
+        <w:rPr>
+          <w:rFonts w:hint="eastAsia"/>
+        </w:rPr>
+        <w:t>定价</w:t>
+      </w:r>
+    </w:p>
+    <w:p>
+      <w:pPr>
+        <w:ind w:firstLine="480"/>
+        <w:rPr>
+          <w:rFonts w:hint="eastAsia"/>
+        </w:rPr>
+      </w:pPr>
+    </w:p>
+    <w:p>
+      <w:pPr>
+        <w:pStyle w:val="a"/>
+      </w:pPr>
+      <w:r>
+        <w:rPr>
+          <w:rFonts w:hint="eastAsia"/>
+        </w:rPr>
+        <w:t>row</w:t>
+      </w:r>
+      <w:r>
+        <w:t>3</w:t>
+      </w:r>
+    </w:p>
+    <w:p>
+      <w:pPr>
+        <w:ind w:firstLine="480"/>
+      </w:pPr>
+      <w:r>
+        <w:t>去</w:t>
+      </w:r>
+      <w:r>
+        <w:rPr>
+          <w:rFonts w:hint="eastAsia"/>
+        </w:rPr>
+        <w:t>豆瓣</w:t>
+      </w:r>
+      <w:r>
+        <w:t>看看，</w:t>
+      </w:r>
+      <w:r>
+        <w:rPr>
+          <w:rFonts w:hint="eastAsia"/>
+        </w:rPr>
+        <w:t>比价</w:t>
+      </w:r>
+      <w:r>
+        <w:t>，</w:t>
+      </w:r>
+      <w:r>
+        <w:rPr>
+          <w:rFonts w:hint="eastAsia"/>
+        </w:rPr>
+        <w:t>添加</w:t>
+      </w:r>
+      <w:r>
+        <w:t>到购物车（</w:t>
+      </w:r>
+      <w:r>
+        <w:rPr>
+          <w:rFonts w:hint="eastAsia"/>
+        </w:rPr>
+        <w:t>如果</w:t>
+      </w:r>
+      <w:r>
+        <w:t>是拼购</w:t>
+      </w:r>
+      <w:r>
+        <w:rPr>
+          <w:rFonts w:hint="eastAsia"/>
+        </w:rPr>
+        <w:t>类</w:t>
+      </w:r>
+      <w:r>
+        <w:t>）</w:t>
+      </w:r>
+    </w:p>
+    <w:p>
+      <w:pPr>
+        <w:pStyle w:val="a"/>
+      </w:pPr>
+      <w:r>
+        <w:rPr>
+          <w:rFonts w:hint="eastAsia"/>
+        </w:rPr>
+        <w:t>row</w:t>
+      </w:r>
+      <w:r>
+        <w:t>4</w:t>
+      </w:r>
+    </w:p>
+    <w:p>
+      <w:pPr>
+        <w:ind w:firstLine="480"/>
         <w:rPr>
           <w:rFonts w:ascii="Menlo" w:hAnsi="Menlo" w:cs="Menlo"/>
           <w:b/>
@@ -925,12 +1514,17 @@
           <w:sz w:val="22"/>
           <w:szCs w:val="22"/>
         </w:rPr>
-        <w:t>row4</w:t>
-      </w:r>
-    </w:p>
-    <w:p>
-      <w:pPr>
-        <w:ind w:firstLine="440"/>
+      </w:pPr>
+      <w:r>
+        <w:rPr>
+          <w:rFonts w:hint="eastAsia"/>
+        </w:rPr>
+        <w:t>书籍</w:t>
+      </w:r>
+      <w:r>
+        <w:t>简介</w:t>
+      </w:r>
+      <w:r>
         <w:rPr>
           <w:rFonts w:ascii="Menlo" w:hAnsi="Menlo" w:cs="Menlo"/>
           <w:b/>
@@ -940,11 +1534,9 @@
           <w:sz w:val="22"/>
           <w:szCs w:val="22"/>
         </w:rPr>
-      </w:pPr>
-    </w:p>
-    <w:p>
-      <w:pPr>
-        <w:ind w:firstLine="480"/>
+        <w:t>summary</w:t>
+      </w:r>
+      <w:r>
         <w:rPr>
           <w:rFonts w:ascii="Menlo" w:hAnsi="Menlo" w:cs="Menlo"/>
           <w:b/>
@@ -954,15 +1546,19 @@
           <w:sz w:val="22"/>
           <w:szCs w:val="22"/>
         </w:rPr>
-      </w:pPr>
-      <w:r>
-        <w:rPr>
-          <w:rFonts w:hint="eastAsia"/>
-        </w:rPr>
-        <w:t>书籍</w:t>
-      </w:r>
-      <w:r>
-        <w:t>简介</w:t>
+        <w:t>（</w:t>
+      </w:r>
+      <w:r>
+        <w:rPr>
+          <w:rFonts w:ascii="Menlo" w:hAnsi="Menlo" w:cs="Menlo" w:hint="eastAsia"/>
+          <w:b/>
+          <w:bCs/>
+          <w:color w:val="000000"/>
+          <w:kern w:val="0"/>
+          <w:sz w:val="22"/>
+          <w:szCs w:val="22"/>
+        </w:rPr>
+        <w:t>展开</w:t>
       </w:r>
       <w:r>
         <w:rPr>
@@ -974,7 +1570,19 @@
           <w:sz w:val="22"/>
           <w:szCs w:val="22"/>
         </w:rPr>
-        <w:t>summary</w:t>
+        <w:t>简介按钮，</w:t>
+      </w:r>
+      <w:r>
+        <w:rPr>
+          <w:rFonts w:ascii="Menlo" w:hAnsi="Menlo" w:cs="Menlo" w:hint="eastAsia"/>
+          <w:b/>
+          <w:bCs/>
+          <w:color w:val="000000"/>
+          <w:kern w:val="0"/>
+          <w:sz w:val="22"/>
+          <w:szCs w:val="22"/>
+        </w:rPr>
+        <w:t>查看</w:t>
       </w:r>
       <w:r>
         <w:rPr>
@@ -986,21 +1594,12 @@
           <w:sz w:val="22"/>
           <w:szCs w:val="22"/>
         </w:rPr>
-        <w:t>（</w:t>
-      </w:r>
-      <w:r>
-        <w:rPr>
-          <w:rFonts w:ascii="Menlo" w:hAnsi="Menlo" w:cs="Menlo" w:hint="eastAsia"/>
-          <w:b/>
-          <w:bCs/>
-          <w:color w:val="000000"/>
-          <w:kern w:val="0"/>
-          <w:sz w:val="22"/>
-          <w:szCs w:val="22"/>
-        </w:rPr>
-        <w:t>展开</w:t>
-      </w:r>
-      <w:r>
+        <w:t>目录按钮）</w:t>
+      </w:r>
+    </w:p>
+    <w:p>
+      <w:pPr>
+        <w:ind w:firstLine="480"/>
         <w:rPr>
           <w:rFonts w:ascii="Menlo" w:hAnsi="Menlo" w:cs="Menlo"/>
           <w:b/>
@@ -1010,19 +1609,9 @@
           <w:sz w:val="22"/>
           <w:szCs w:val="22"/>
         </w:rPr>
-        <w:t>简介按钮，</w:t>
-      </w:r>
-      <w:r>
-        <w:rPr>
-          <w:rFonts w:ascii="Menlo" w:hAnsi="Menlo" w:cs="Menlo" w:hint="eastAsia"/>
-          <w:b/>
-          <w:bCs/>
-          <w:color w:val="000000"/>
-          <w:kern w:val="0"/>
-          <w:sz w:val="22"/>
-          <w:szCs w:val="22"/>
-        </w:rPr>
-        <w:t>查看</w:t>
+      </w:pPr>
+      <w:r>
+        <w:t>作者简介</w:t>
       </w:r>
       <w:r>
         <w:rPr>
@@ -1034,119 +1623,18 @@
           <w:sz w:val="22"/>
           <w:szCs w:val="22"/>
         </w:rPr>
-        <w:t>目录按钮）</w:t>
-      </w:r>
-    </w:p>
-    <w:p>
-      <w:pPr>
-        <w:ind w:firstLine="440"/>
-      </w:pPr>
-      <w:r>
-        <w:rPr>
-          <w:rFonts w:ascii="Menlo" w:hAnsi="Menlo" w:cs="Menlo"/>
-          <w:b/>
-          <w:bCs/>
-          <w:color w:val="000000"/>
-          <w:kern w:val="0"/>
-          <w:sz w:val="22"/>
-          <w:szCs w:val="22"/>
-        </w:rPr>
-        <w:t>row5</w:t>
+        <w:t>author_intro</w:t>
       </w:r>
     </w:p>
     <w:p>
       <w:pPr>
         <w:ind w:firstLine="480"/>
         <w:rPr>
-          <w:rFonts w:ascii="Menlo" w:hAnsi="Menlo" w:cs="Menlo"/>
-          <w:b/>
-          <w:bCs/>
-          <w:color w:val="000000"/>
-          <w:kern w:val="0"/>
-          <w:sz w:val="22"/>
-          <w:szCs w:val="22"/>
-        </w:rPr>
-      </w:pPr>
-      <w:r>
-        <w:t>作者简介</w:t>
-      </w:r>
-      <w:r>
-        <w:rPr>
-          <w:rFonts w:ascii="Menlo" w:hAnsi="Menlo" w:cs="Menlo"/>
-          <w:b/>
-          <w:bCs/>
-          <w:color w:val="000000"/>
-          <w:kern w:val="0"/>
-          <w:sz w:val="22"/>
-          <w:szCs w:val="22"/>
-        </w:rPr>
-        <w:t>author_intro</w:t>
-      </w:r>
-    </w:p>
-    <w:p>
-      <w:pPr>
-        <w:ind w:firstLine="480"/>
-      </w:pPr>
-    </w:p>
-    <w:p>
-      <w:pPr>
-        <w:ind w:firstLineChars="83" w:firstLine="199"/>
-      </w:pPr>
-      <w:r>
-        <w:tab/>
-      </w:r>
-    </w:p>
-    <w:p>
-      <w:pPr>
-        <w:ind w:firstLine="480"/>
-      </w:pPr>
-    </w:p>
-    <w:p>
-      <w:pPr>
-        <w:pStyle w:val="a0"/>
-      </w:pPr>
-      <w:r>
-        <w:rPr>
-          <w:rFonts w:hint="eastAsia"/>
-        </w:rPr>
-        <w:t>查看</w:t>
-      </w:r>
-      <w:r>
-        <w:t>书籍目录按钮</w:t>
-      </w:r>
-    </w:p>
-    <w:p>
-      <w:pPr>
-        <w:ind w:firstLine="480"/>
-      </w:pPr>
-      <w:r>
-        <w:t>目录：</w:t>
-      </w:r>
-      <w:r>
-        <w:t>catalog</w:t>
-      </w:r>
-    </w:p>
-    <w:p>
-      <w:pPr>
-        <w:pStyle w:val="a0"/>
-      </w:pPr>
-      <w:r>
-        <w:lastRenderedPageBreak/>
-        <w:t>比价按钮</w:t>
-      </w:r>
-    </w:p>
-    <w:p>
-      <w:pPr>
-        <w:ind w:firstLine="480"/>
-      </w:pPr>
-      <w:r>
-        <w:rPr>
-          <w:rFonts w:hint="eastAsia"/>
-        </w:rPr>
-        <w:t>点击</w:t>
-      </w:r>
-      <w:r>
-        <w:t>之后向服务器发送比价请求</w:t>
+          <w:rFonts w:hint="eastAsia"/>
+        </w:rPr>
+      </w:pPr>
+      <w:r>
+        <w:t>书本目录</w:t>
       </w:r>
     </w:p>
     <w:p>
@@ -1373,6 +1861,7 @@
         <w:rPr>
           <w:rFonts w:hint="eastAsia"/>
         </w:rPr>
+        <w:lastRenderedPageBreak/>
         <w:t>书籍添加</w:t>
       </w:r>
     </w:p>
@@ -1387,6 +1876,17 @@
     <w:p>
       <w:pPr>
         <w:ind w:firstLine="480"/>
+        <w:rPr>
+          <w:rFonts w:hint="eastAsia"/>
+        </w:rPr>
+      </w:pPr>
+    </w:p>
+    <w:p>
+      <w:pPr>
+        <w:ind w:firstLine="480"/>
+        <w:rPr>
+          <w:rFonts w:hint="eastAsia"/>
+        </w:rPr>
       </w:pPr>
     </w:p>
     <w:p>
@@ -1395,8 +1895,647 @@
       </w:pPr>
       <w:r>
         <w:rPr>
-          <w:rFonts w:hint="eastAsia"/>
-        </w:rPr>
+          <w:noProof/>
+        </w:rPr>
+        <w:lastRenderedPageBreak/>
+        <w:drawing>
+          <wp:anchor distT="0" distB="0" distL="114300" distR="114300" simplePos="0" relativeHeight="251659264" behindDoc="0" locked="0" layoutInCell="1" allowOverlap="1" wp14:anchorId="04588DCF" wp14:editId="5E707F18">
+            <wp:simplePos x="0" y="0"/>
+            <wp:positionH relativeFrom="column">
+              <wp:posOffset>280670</wp:posOffset>
+            </wp:positionH>
+            <wp:positionV relativeFrom="paragraph">
+              <wp:posOffset>441960</wp:posOffset>
+            </wp:positionV>
+            <wp:extent cx="3747135" cy="6664960"/>
+            <wp:effectExtent l="0" t="0" r="12065" b="0"/>
+            <wp:wrapTopAndBottom/>
+            <wp:docPr id="1" name="图片 1"/>
+            <wp:cNvGraphicFramePr>
+              <a:graphicFrameLocks xmlns:a="http://schemas.openxmlformats.org/drawingml/2006/main" noChangeAspect="1"/>
+            </wp:cNvGraphicFramePr>
+            <a:graphic xmlns:a="http://schemas.openxmlformats.org/drawingml/2006/main">
+              <a:graphicData uri="http://schemas.openxmlformats.org/drawingml/2006/picture">
+                <pic:pic xmlns:pic="http://schemas.openxmlformats.org/drawingml/2006/picture">
+                  <pic:nvPicPr>
+                    <pic:cNvPr id="1" name=""/>
+                    <pic:cNvPicPr/>
+                  </pic:nvPicPr>
+                  <pic:blipFill>
+                    <a:blip r:embed="rId16">
+                      <a:extLst>
+                        <a:ext uri="{28A0092B-C50C-407E-A947-70E740481C1C}">
+                          <a14:useLocalDpi xmlns:a14="http://schemas.microsoft.com/office/drawing/2010/main" val="0"/>
+                        </a:ext>
+                      </a:extLst>
+                    </a:blip>
+                    <a:stretch>
+                      <a:fillRect/>
+                    </a:stretch>
+                  </pic:blipFill>
+                  <pic:spPr>
+                    <a:xfrm>
+                      <a:off x="0" y="0"/>
+                      <a:ext cx="3747135" cy="6664960"/>
+                    </a:xfrm>
+                    <a:prstGeom prst="rect">
+                      <a:avLst/>
+                    </a:prstGeom>
+                  </pic:spPr>
+                </pic:pic>
+              </a:graphicData>
+            </a:graphic>
+            <wp14:sizeRelH relativeFrom="page">
+              <wp14:pctWidth>0</wp14:pctWidth>
+            </wp14:sizeRelH>
+            <wp14:sizeRelV relativeFrom="page">
+              <wp14:pctHeight>0</wp14:pctHeight>
+            </wp14:sizeRelV>
+          </wp:anchor>
+        </w:drawing>
+      </w:r>
+      <w:r>
+        <w:t>我的</w:t>
+      </w:r>
+    </w:p>
+    <w:p>
+      <w:pPr>
+        <w:ind w:firstLine="480"/>
+      </w:pPr>
+    </w:p>
+    <w:p>
+      <w:pPr>
+        <w:pStyle w:val="a"/>
+      </w:pPr>
+      <w:r>
+        <w:t>section0</w:t>
+      </w:r>
+    </w:p>
+    <w:p>
+      <w:pPr>
+        <w:pStyle w:val="a0"/>
+      </w:pPr>
+      <w:r>
+        <w:t>个人</w:t>
+      </w:r>
+      <w:r>
+        <w:rPr>
+          <w:rFonts w:hint="eastAsia"/>
+        </w:rPr>
+        <w:t>信息</w:t>
+      </w:r>
+    </w:p>
+    <w:p>
+      <w:pPr>
+        <w:ind w:firstLine="480"/>
+      </w:pPr>
+      <w:r>
+        <w:rPr>
+          <w:rFonts w:hint="eastAsia"/>
+        </w:rPr>
+        <w:t>头像</w:t>
+      </w:r>
+    </w:p>
+    <w:p>
+      <w:pPr>
+        <w:ind w:firstLine="480"/>
+      </w:pPr>
+      <w:r>
+        <w:rPr>
+          <w:rFonts w:hint="eastAsia"/>
+        </w:rPr>
+        <w:lastRenderedPageBreak/>
+        <w:t>用户名</w:t>
+      </w:r>
+    </w:p>
+    <w:p>
+      <w:pPr>
+        <w:ind w:firstLine="480"/>
+      </w:pPr>
+      <w:r>
+        <w:t>个性签名</w:t>
+      </w:r>
+    </w:p>
+    <w:p>
+      <w:pPr>
+        <w:ind w:firstLine="480"/>
+        <w:rPr>
+          <w:rFonts w:hint="eastAsia"/>
+        </w:rPr>
+      </w:pPr>
+      <w:r>
+        <w:rPr>
+          <w:rFonts w:hint="eastAsia"/>
+        </w:rPr>
+        <w:t>（点击</w:t>
+      </w:r>
+      <w:r>
+        <w:t>进入后修改个人资料）</w:t>
+      </w:r>
+    </w:p>
+    <w:p>
+      <w:pPr>
+        <w:pStyle w:val="a"/>
+      </w:pPr>
+      <w:r>
+        <w:t>section1</w:t>
+      </w:r>
+    </w:p>
+    <w:p>
+      <w:pPr>
+        <w:pStyle w:val="a0"/>
+      </w:pPr>
+      <w:r>
+        <w:t>我的团</w:t>
+      </w:r>
+    </w:p>
+    <w:p>
+      <w:pPr>
+        <w:ind w:firstLine="480"/>
+      </w:pPr>
+      <w:r>
+        <w:rPr>
+          <w:rFonts w:hint="eastAsia"/>
+          <w:noProof/>
+        </w:rPr>
+        <w:drawing>
+          <wp:anchor distT="0" distB="0" distL="114300" distR="114300" simplePos="0" relativeHeight="251661312" behindDoc="0" locked="0" layoutInCell="1" allowOverlap="1" wp14:anchorId="08E5FC0C" wp14:editId="66B659F5">
+            <wp:simplePos x="0" y="0"/>
+            <wp:positionH relativeFrom="column">
+              <wp:posOffset>51435</wp:posOffset>
+            </wp:positionH>
+            <wp:positionV relativeFrom="paragraph">
+              <wp:posOffset>393065</wp:posOffset>
+            </wp:positionV>
+            <wp:extent cx="3580765" cy="3658235"/>
+            <wp:effectExtent l="0" t="0" r="635" b="0"/>
+            <wp:wrapTopAndBottom/>
+            <wp:docPr id="5" name="图片 5" descr="../../../Library/Containers/com.tencent.qq/Data/Library/Application%20Support/QQ/Users/410692979/QQ/Temp.db/C063AEE0-1335-4A78-832C-D61AF32CF678.png"/>
+            <wp:cNvGraphicFramePr>
+              <a:graphicFrameLocks xmlns:a="http://schemas.openxmlformats.org/drawingml/2006/main" noChangeAspect="1"/>
+            </wp:cNvGraphicFramePr>
+            <a:graphic xmlns:a="http://schemas.openxmlformats.org/drawingml/2006/main">
+              <a:graphicData uri="http://schemas.openxmlformats.org/drawingml/2006/picture">
+                <pic:pic xmlns:pic="http://schemas.openxmlformats.org/drawingml/2006/picture">
+                  <pic:nvPicPr>
+                    <pic:cNvPr id="0" name="Picture 4" descr="../../../Library/Containers/com.tencent.qq/Data/Library/Application%20Support/QQ/Users/410692979/QQ/Temp.db/C063AEE0-1335-4A78-832C-D61AF32CF678.png"/>
+                    <pic:cNvPicPr>
+                      <a:picLocks noChangeAspect="1" noChangeArrowheads="1"/>
+                    </pic:cNvPicPr>
+                  </pic:nvPicPr>
+                  <pic:blipFill>
+                    <a:blip r:embed="rId17">
+                      <a:extLst>
+                        <a:ext uri="{28A0092B-C50C-407E-A947-70E740481C1C}">
+                          <a14:useLocalDpi xmlns:a14="http://schemas.microsoft.com/office/drawing/2010/main" val="0"/>
+                        </a:ext>
+                      </a:extLst>
+                    </a:blip>
+                    <a:srcRect/>
+                    <a:stretch>
+                      <a:fillRect/>
+                    </a:stretch>
+                  </pic:blipFill>
+                  <pic:spPr bwMode="auto">
+                    <a:xfrm>
+                      <a:off x="0" y="0"/>
+                      <a:ext cx="3580765" cy="3658235"/>
+                    </a:xfrm>
+                    <a:prstGeom prst="rect">
+                      <a:avLst/>
+                    </a:prstGeom>
+                    <a:noFill/>
+                    <a:ln>
+                      <a:noFill/>
+                    </a:ln>
+                  </pic:spPr>
+                </pic:pic>
+              </a:graphicData>
+            </a:graphic>
+            <wp14:sizeRelH relativeFrom="page">
+              <wp14:pctWidth>0</wp14:pctWidth>
+            </wp14:sizeRelH>
+            <wp14:sizeRelV relativeFrom="page">
+              <wp14:pctHeight>0</wp14:pctHeight>
+            </wp14:sizeRelV>
+          </wp:anchor>
+        </w:drawing>
+      </w:r>
+      <w:r>
+        <w:t>全部，</w:t>
+      </w:r>
+      <w:r>
+        <w:rPr>
+          <w:rFonts w:hint="eastAsia"/>
+        </w:rPr>
+        <w:t>组团中</w:t>
+      </w:r>
+      <w:r>
+        <w:t>，</w:t>
+      </w:r>
+      <w:r>
+        <w:rPr>
+          <w:rFonts w:hint="eastAsia"/>
+        </w:rPr>
+        <w:t>已成</w:t>
+      </w:r>
+      <w:r>
+        <w:t>团，</w:t>
+      </w:r>
+      <w:r>
+        <w:rPr>
+          <w:rFonts w:hint="eastAsia"/>
+        </w:rPr>
+        <w:t>组团</w:t>
+      </w:r>
+      <w:r>
+        <w:t>失败</w:t>
+      </w:r>
+    </w:p>
+    <w:p>
+      <w:pPr>
+        <w:pStyle w:val="a0"/>
+      </w:pPr>
+      <w:r>
+        <w:t>我的收藏</w:t>
+      </w:r>
+    </w:p>
+    <w:p>
+      <w:pPr>
+        <w:ind w:firstLine="480"/>
+      </w:pPr>
+      <w:r>
+        <w:t>服务器</w:t>
+      </w:r>
+      <w:r>
+        <w:rPr>
+          <w:rFonts w:hint="eastAsia"/>
+        </w:rPr>
+        <w:t>应该存</w:t>
+      </w:r>
+      <w:r>
+        <w:t>的数据：</w:t>
+      </w:r>
+      <w:r>
+        <w:rPr>
+          <w:rFonts w:hint="eastAsia"/>
+        </w:rPr>
+        <w:t>书籍</w:t>
+      </w:r>
+      <w:r>
+        <w:t>Isbn</w:t>
+      </w:r>
+      <w:r>
+        <w:t>，</w:t>
+      </w:r>
+      <w:r>
+        <w:rPr>
+          <w:rFonts w:hint="eastAsia"/>
+        </w:rPr>
+        <w:t>书本</w:t>
+      </w:r>
+      <w:r>
+        <w:t>名字，</w:t>
+      </w:r>
+      <w:r>
+        <w:rPr>
+          <w:rFonts w:hint="eastAsia"/>
+        </w:rPr>
+        <w:t>书本</w:t>
+      </w:r>
+      <w:r>
+        <w:t>图片</w:t>
+      </w:r>
+      <w:r>
+        <w:t>Link</w:t>
+      </w:r>
+      <w:r>
+        <w:t>（</w:t>
+      </w:r>
+      <w:r>
+        <w:rPr>
+          <w:rFonts w:hint="eastAsia"/>
+        </w:rPr>
+        <w:t>客户端</w:t>
+      </w:r>
+      <w:r>
+        <w:t>发送</w:t>
+      </w:r>
+      <w:r>
+        <w:rPr>
+          <w:rFonts w:hint="eastAsia"/>
+        </w:rPr>
+        <w:t>过去</w:t>
+      </w:r>
+      <w:r>
+        <w:t>）</w:t>
+      </w:r>
+      <w:bookmarkStart w:id="0" w:name="_GoBack"/>
+      <w:bookmarkEnd w:id="0"/>
+    </w:p>
+    <w:p>
+      <w:pPr>
+        <w:pStyle w:val="a1"/>
+      </w:pPr>
+      <w:r>
+        <w:rPr>
+          <w:rFonts w:hint="eastAsia"/>
+        </w:rPr>
+        <w:t>section</w:t>
+      </w:r>
+      <w:r>
+        <w:t xml:space="preserve">0shoucang </w:t>
+      </w:r>
+      <w:r>
+        <w:t>书籍列表</w:t>
+      </w:r>
+    </w:p>
+    <w:p>
+      <w:pPr>
+        <w:pStyle w:val="a1"/>
+      </w:pPr>
+      <w:r>
+        <w:t>搜藏书籍的相关活动列表</w:t>
+      </w:r>
+    </w:p>
+    <w:p>
+      <w:pPr>
+        <w:ind w:firstLine="480"/>
+        <w:rPr>
+          <w:rFonts w:hint="eastAsia"/>
+        </w:rPr>
+      </w:pPr>
+    </w:p>
+    <w:p>
+      <w:pPr>
+        <w:pStyle w:val="a"/>
+      </w:pPr>
+      <w:r>
+        <w:lastRenderedPageBreak/>
+        <w:t>section2</w:t>
+      </w:r>
+    </w:p>
+    <w:p>
+      <w:pPr>
+        <w:pStyle w:val="a0"/>
+        <w:rPr>
+          <w:rFonts w:hint="eastAsia"/>
+        </w:rPr>
+      </w:pPr>
+      <w:r>
+        <w:t>书友助手</w:t>
+      </w:r>
+    </w:p>
+    <w:p>
+      <w:pPr>
+        <w:ind w:firstLine="480"/>
+      </w:pPr>
+      <w:r>
+        <w:rPr>
+          <w:rFonts w:hint="eastAsia"/>
+        </w:rPr>
+        <w:t>教室</w:t>
+      </w:r>
+      <w:r>
+        <w:t>查询</w:t>
+      </w:r>
+    </w:p>
+    <w:p>
+      <w:pPr>
+        <w:ind w:firstLine="480"/>
+        <w:rPr>
+          <w:rFonts w:hint="eastAsia"/>
+        </w:rPr>
+      </w:pPr>
+      <w:r>
+        <w:t>wifi</w:t>
+      </w:r>
+      <w:r>
+        <w:rPr>
+          <w:rFonts w:hint="eastAsia"/>
+        </w:rPr>
+        <w:t>传书</w:t>
+      </w:r>
+    </w:p>
+    <w:p>
+      <w:pPr>
+        <w:ind w:firstLine="480"/>
+      </w:pPr>
+    </w:p>
+    <w:p>
+      <w:pPr>
+        <w:ind w:firstLine="480"/>
+      </w:pPr>
+    </w:p>
+    <w:p>
+      <w:pPr>
+        <w:ind w:firstLine="480"/>
+        <w:rPr>
+          <w:rFonts w:hint="eastAsia"/>
+        </w:rPr>
+      </w:pPr>
+    </w:p>
+    <w:p>
+      <w:pPr>
+        <w:ind w:firstLine="480"/>
+        <w:rPr>
+          <w:rFonts w:hint="eastAsia"/>
+        </w:rPr>
+      </w:pPr>
+    </w:p>
+    <w:p>
+      <w:pPr>
+        <w:ind w:firstLine="480"/>
+        <w:rPr>
+          <w:rFonts w:hint="eastAsia"/>
+        </w:rPr>
+      </w:pPr>
+    </w:p>
+    <w:p>
+      <w:pPr>
+        <w:ind w:firstLine="480"/>
+        <w:rPr>
+          <w:rFonts w:hint="eastAsia"/>
+        </w:rPr>
+      </w:pPr>
+    </w:p>
+    <w:p>
+      <w:pPr>
+        <w:ind w:firstLine="480"/>
+        <w:rPr>
+          <w:rFonts w:hint="eastAsia"/>
+        </w:rPr>
+      </w:pPr>
+    </w:p>
+    <w:p>
+      <w:pPr>
+        <w:ind w:firstLine="480"/>
+        <w:rPr>
+          <w:rFonts w:hint="eastAsia"/>
+        </w:rPr>
+      </w:pPr>
+    </w:p>
+    <w:p>
+      <w:pPr>
+        <w:ind w:firstLine="480"/>
+      </w:pPr>
+    </w:p>
+    <w:p>
+      <w:pPr>
+        <w:ind w:firstLine="480"/>
+      </w:pPr>
+    </w:p>
+    <w:p>
+      <w:pPr>
+        <w:pStyle w:val="1"/>
+      </w:pPr>
+      <w:r>
+        <w:t>主页</w:t>
+      </w:r>
+    </w:p>
+    <w:p>
+      <w:pPr>
+        <w:ind w:firstLine="480"/>
+      </w:pPr>
+    </w:p>
+    <w:p>
+      <w:pPr>
+        <w:ind w:firstLine="480"/>
+      </w:pPr>
+    </w:p>
+    <w:p>
+      <w:pPr>
+        <w:pStyle w:val="a"/>
+      </w:pPr>
+      <w:r>
+        <w:rPr>
+          <w:rFonts w:hint="eastAsia"/>
+        </w:rPr>
+        <w:t>活动书籍</w:t>
+      </w:r>
+      <w:r>
+        <w:rPr>
+          <w:rFonts w:hint="eastAsia"/>
+        </w:rPr>
+        <w:t>列表</w:t>
+      </w:r>
+    </w:p>
+    <w:p>
+      <w:pPr>
+        <w:ind w:firstLine="480"/>
+      </w:pPr>
+      <w:r>
+        <w:rPr>
+          <w:rFonts w:hint="eastAsia"/>
+        </w:rPr>
+        <w:t>（</w:t>
+      </w:r>
+      <w:r>
+        <w:t>类似于活动随机看看</w:t>
+      </w:r>
+      <w:r>
+        <w:rPr>
+          <w:rFonts w:hint="eastAsia"/>
+        </w:rPr>
+        <w:t>，</w:t>
+      </w:r>
+      <w:r>
+        <w:t>但是服务器返回的数据和用户关注的类别或书籍相关</w:t>
+      </w:r>
+      <w:r>
+        <w:rPr>
+          <w:rFonts w:hint="eastAsia"/>
+        </w:rPr>
+        <w:t>。</w:t>
+      </w:r>
+      <w:r>
+        <w:rPr>
+          <w:rFonts w:hint="eastAsia"/>
+        </w:rPr>
+        <w:t>）</w:t>
+      </w:r>
+    </w:p>
+    <w:p>
+      <w:pPr>
+        <w:ind w:firstLine="480"/>
+      </w:pPr>
+      <w:r>
+        <w:t>显示内容</w:t>
+      </w:r>
+      <w:r>
+        <w:rPr>
+          <w:rFonts w:hint="eastAsia"/>
+        </w:rPr>
+        <w:t>：</w:t>
+      </w:r>
+    </w:p>
+    <w:p>
+      <w:pPr>
+        <w:ind w:firstLine="480"/>
+      </w:pPr>
+      <w:r>
+        <w:t>图片</w:t>
+      </w:r>
+      <w:r>
+        <w:rPr>
+          <w:rFonts w:hint="eastAsia"/>
+        </w:rPr>
+        <w:t>，书名，</w:t>
+      </w:r>
+      <w:r>
+        <w:t>作者</w:t>
+      </w:r>
+      <w:r>
+        <w:rPr>
+          <w:rFonts w:hint="eastAsia"/>
+        </w:rPr>
+        <w:t>，</w:t>
+      </w:r>
+      <w:r>
+        <w:t>豆瓣评分</w:t>
+      </w:r>
+      <w:r>
+        <w:rPr>
+          <w:rFonts w:hint="eastAsia"/>
+        </w:rPr>
+        <w:t>，</w:t>
+      </w:r>
+      <w:r>
+        <w:t>当前定价</w:t>
+      </w:r>
+    </w:p>
+    <w:p>
+      <w:pPr>
+        <w:ind w:firstLine="480"/>
+      </w:pPr>
+    </w:p>
+    <w:p>
+      <w:pPr>
+        <w:ind w:firstLineChars="83" w:firstLine="199"/>
+      </w:pPr>
+      <w:r>
+        <w:tab/>
+      </w:r>
+    </w:p>
+    <w:p>
+      <w:pPr>
+        <w:ind w:firstLine="480"/>
+      </w:pPr>
+    </w:p>
+    <w:p>
+      <w:pPr>
+        <w:ind w:firstLine="480"/>
+      </w:pPr>
+    </w:p>
+    <w:p>
+      <w:pPr>
+        <w:pStyle w:val="1"/>
+      </w:pPr>
+      <w:r>
+        <w:rPr>
+          <w:rFonts w:hint="eastAsia"/>
+        </w:rPr>
+        <w:lastRenderedPageBreak/>
         <w:t>购买</w:t>
       </w:r>
     </w:p>
@@ -1508,7 +2647,6 @@
         <w:pStyle w:val="a"/>
       </w:pPr>
       <w:r>
-        <w:lastRenderedPageBreak/>
         <w:t>我参加的团</w:t>
       </w:r>
     </w:p>
@@ -1548,20 +2686,6 @@
       </w:r>
       <w:r>
         <w:t>的</w:t>
-      </w:r>
-    </w:p>
-    <w:p>
-      <w:pPr>
-        <w:pStyle w:val="a"/>
-      </w:pPr>
-      <w:r>
-        <w:rPr>
-          <w:rFonts w:hint="eastAsia"/>
-        </w:rPr>
-        <w:t>我</w:t>
-      </w:r>
-      <w:r>
-        <w:t>的收藏</w:t>
       </w:r>
     </w:p>
     <w:p>
@@ -1957,7 +3081,6 @@
         <w:rPr>
           <w:rFonts w:hint="eastAsia"/>
         </w:rPr>
-        <w:lastRenderedPageBreak/>
         <w:t>添加到购物车按钮，</w:t>
       </w:r>
     </w:p>
@@ -2041,12 +3164,12 @@
       </w:pPr>
     </w:p>
     <w:sectPr>
-      <w:headerReference w:type="even" r:id="rId16"/>
-      <w:headerReference w:type="default" r:id="rId17"/>
-      <w:footerReference w:type="even" r:id="rId18"/>
-      <w:footerReference w:type="default" r:id="rId19"/>
-      <w:headerReference w:type="first" r:id="rId20"/>
-      <w:footerReference w:type="first" r:id="rId21"/>
+      <w:headerReference w:type="even" r:id="rId18"/>
+      <w:headerReference w:type="default" r:id="rId19"/>
+      <w:footerReference w:type="even" r:id="rId20"/>
+      <w:footerReference w:type="default" r:id="rId21"/>
+      <w:headerReference w:type="first" r:id="rId22"/>
+      <w:footerReference w:type="first" r:id="rId23"/>
       <w:pgSz w:w="11906" w:h="16838"/>
       <w:pgMar w:top="1440" w:right="1800" w:bottom="1440" w:left="1800" w:header="851" w:footer="992" w:gutter="0"/>
       <w:cols w:space="425"/>
@@ -5152,6 +6275,92 @@
     </w:lvl>
   </w:abstractNum>
   <w:abstractNum w:abstractNumId="32">
+    <w:nsid w:val="64294ED3"/>
+    <w:multiLevelType w:val="hybridMultilevel"/>
+    <w:tmpl w:val="63B47EA4"/>
+    <w:lvl w:ilvl="0" w:tplc="0409000F">
+      <w:start w:val="1"/>
+      <w:numFmt w:val="decimal"/>
+      <w:lvlText w:val="%1."/>
+      <w:lvlJc w:val="left"/>
+      <w:pPr>
+        <w:ind w:left="960" w:hanging="480"/>
+      </w:pPr>
+    </w:lvl>
+    <w:lvl w:ilvl="1" w:tplc="04090019" w:tentative="1">
+      <w:start w:val="1"/>
+      <w:numFmt w:val="lowerLetter"/>
+      <w:lvlText w:val="%2)"/>
+      <w:lvlJc w:val="left"/>
+      <w:pPr>
+        <w:ind w:left="1440" w:hanging="480"/>
+      </w:pPr>
+    </w:lvl>
+    <w:lvl w:ilvl="2" w:tplc="0409001B" w:tentative="1">
+      <w:start w:val="1"/>
+      <w:numFmt w:val="lowerRoman"/>
+      <w:lvlText w:val="%3."/>
+      <w:lvlJc w:val="right"/>
+      <w:pPr>
+        <w:ind w:left="1920" w:hanging="480"/>
+      </w:pPr>
+    </w:lvl>
+    <w:lvl w:ilvl="3" w:tplc="0409000F" w:tentative="1">
+      <w:start w:val="1"/>
+      <w:numFmt w:val="decimal"/>
+      <w:lvlText w:val="%4."/>
+      <w:lvlJc w:val="left"/>
+      <w:pPr>
+        <w:ind w:left="2400" w:hanging="480"/>
+      </w:pPr>
+    </w:lvl>
+    <w:lvl w:ilvl="4" w:tplc="04090019" w:tentative="1">
+      <w:start w:val="1"/>
+      <w:numFmt w:val="lowerLetter"/>
+      <w:lvlText w:val="%5)"/>
+      <w:lvlJc w:val="left"/>
+      <w:pPr>
+        <w:ind w:left="2880" w:hanging="480"/>
+      </w:pPr>
+    </w:lvl>
+    <w:lvl w:ilvl="5" w:tplc="0409001B" w:tentative="1">
+      <w:start w:val="1"/>
+      <w:numFmt w:val="lowerRoman"/>
+      <w:lvlText w:val="%6."/>
+      <w:lvlJc w:val="right"/>
+      <w:pPr>
+        <w:ind w:left="3360" w:hanging="480"/>
+      </w:pPr>
+    </w:lvl>
+    <w:lvl w:ilvl="6" w:tplc="0409000F" w:tentative="1">
+      <w:start w:val="1"/>
+      <w:numFmt w:val="decimal"/>
+      <w:lvlText w:val="%7."/>
+      <w:lvlJc w:val="left"/>
+      <w:pPr>
+        <w:ind w:left="3840" w:hanging="480"/>
+      </w:pPr>
+    </w:lvl>
+    <w:lvl w:ilvl="7" w:tplc="04090019" w:tentative="1">
+      <w:start w:val="1"/>
+      <w:numFmt w:val="lowerLetter"/>
+      <w:lvlText w:val="%8)"/>
+      <w:lvlJc w:val="left"/>
+      <w:pPr>
+        <w:ind w:left="4320" w:hanging="480"/>
+      </w:pPr>
+    </w:lvl>
+    <w:lvl w:ilvl="8" w:tplc="0409001B" w:tentative="1">
+      <w:start w:val="1"/>
+      <w:numFmt w:val="lowerRoman"/>
+      <w:lvlText w:val="%9."/>
+      <w:lvlJc w:val="right"/>
+      <w:pPr>
+        <w:ind w:left="4800" w:hanging="480"/>
+      </w:pPr>
+    </w:lvl>
+  </w:abstractNum>
+  <w:abstractNum w:abstractNumId="33">
     <w:nsid w:val="66AD3CB5"/>
     <w:multiLevelType w:val="hybridMultilevel"/>
     <w:tmpl w:val="D0B441AA"/>
@@ -5265,7 +6474,7 @@
       </w:rPr>
     </w:lvl>
   </w:abstractNum>
-  <w:abstractNum w:abstractNumId="33">
+  <w:abstractNum w:abstractNumId="34">
     <w:nsid w:val="68C46E36"/>
     <w:multiLevelType w:val="hybridMultilevel"/>
     <w:tmpl w:val="7940E82A"/>
@@ -5351,7 +6560,7 @@
       </w:pPr>
     </w:lvl>
   </w:abstractNum>
-  <w:abstractNum w:abstractNumId="34">
+  <w:abstractNum w:abstractNumId="35">
     <w:nsid w:val="778447DA"/>
     <w:multiLevelType w:val="hybridMultilevel"/>
     <w:tmpl w:val="75EA203A"/>
@@ -5437,7 +6646,7 @@
       </w:pPr>
     </w:lvl>
   </w:abstractNum>
-  <w:abstractNum w:abstractNumId="35">
+  <w:abstractNum w:abstractNumId="36">
     <w:nsid w:val="78A367D0"/>
     <w:multiLevelType w:val="hybridMultilevel"/>
     <w:tmpl w:val="C776753A"/>
@@ -5550,7 +6759,7 @@
       </w:rPr>
     </w:lvl>
   </w:abstractNum>
-  <w:abstractNum w:abstractNumId="36">
+  <w:abstractNum w:abstractNumId="37">
     <w:nsid w:val="7CBB705F"/>
     <w:multiLevelType w:val="hybridMultilevel"/>
     <w:tmpl w:val="6C22F3FA"/>
@@ -5663,7 +6872,7 @@
       </w:rPr>
     </w:lvl>
   </w:abstractNum>
-  <w:abstractNum w:abstractNumId="37">
+  <w:abstractNum w:abstractNumId="38">
     <w:nsid w:val="7E6B1A76"/>
     <w:multiLevelType w:val="hybridMultilevel"/>
     <w:tmpl w:val="C202531C"/>
@@ -5756,7 +6965,7 @@
     <w:abstractNumId w:val="15"/>
   </w:num>
   <w:num w:numId="3">
-    <w:abstractNumId w:val="32"/>
+    <w:abstractNumId w:val="33"/>
   </w:num>
   <w:num w:numId="4">
     <w:abstractNumId w:val="31"/>
@@ -5780,13 +6989,13 @@
     <w:abstractNumId w:val="20"/>
   </w:num>
   <w:num w:numId="11">
-    <w:abstractNumId w:val="34"/>
+    <w:abstractNumId w:val="35"/>
   </w:num>
   <w:num w:numId="12">
     <w:abstractNumId w:val="14"/>
   </w:num>
   <w:num w:numId="13">
-    <w:abstractNumId w:val="35"/>
+    <w:abstractNumId w:val="36"/>
   </w:num>
   <w:num w:numId="14">
     <w:abstractNumId w:val="21"/>
@@ -5819,10 +7028,10 @@
     <w:abstractNumId w:val="3"/>
   </w:num>
   <w:num w:numId="24">
-    <w:abstractNumId w:val="33"/>
+    <w:abstractNumId w:val="34"/>
   </w:num>
   <w:num w:numId="25">
-    <w:abstractNumId w:val="37"/>
+    <w:abstractNumId w:val="38"/>
   </w:num>
   <w:num w:numId="26">
     <w:abstractNumId w:val="24"/>
@@ -5852,7 +7061,7 @@
     <w:abstractNumId w:val="8"/>
   </w:num>
   <w:num w:numId="35">
-    <w:abstractNumId w:val="36"/>
+    <w:abstractNumId w:val="37"/>
   </w:num>
   <w:num w:numId="36">
     <w:abstractNumId w:val="2"/>
@@ -5922,6 +7131,9 @@
   </w:num>
   <w:num w:numId="40">
     <w:abstractNumId w:val="4"/>
+  </w:num>
+  <w:num w:numId="41">
+    <w:abstractNumId w:val="32"/>
   </w:num>
   <w:numIdMacAtCleanup w:val="35"/>
 </w:numbering>
@@ -8013,7 +9225,7 @@
 </file>
 
 <file path=customXml/itemProps1.xml><?xml version="1.0" encoding="utf-8"?>
-<ds:datastoreItem xmlns:ds="http://schemas.openxmlformats.org/officeDocument/2006/customXml" ds:itemID="{9CB82BF6-E62E-124A-B7D2-85D3140B278D}">
+<ds:datastoreItem xmlns:ds="http://schemas.openxmlformats.org/officeDocument/2006/customXml" ds:itemID="{30D2AE71-F195-254E-891C-9944A65B5EA4}">
   <ds:schemaRefs>
     <ds:schemaRef ds:uri="http://schemas.openxmlformats.org/officeDocument/2006/bibliography"/>
   </ds:schemaRefs>

</xml_diff>

<commit_message>
Solve error in when booklist is empty in promotionDetail
</commit_message>
<xml_diff>
--- a/doc/优书购客户端设计.docx
+++ b/doc/优书购客户端设计.docx
@@ -12,6 +12,54 @@
         <w:pStyle w:val="1"/>
       </w:pPr>
       <w:r>
+        <w:t>待解决</w:t>
+      </w:r>
+    </w:p>
+    <w:p>
+      <w:pPr>
+        <w:ind w:firstLine="480"/>
+      </w:pPr>
+      <w:r>
+        <w:t>如何实现记住密码（</w:t>
+      </w:r>
+      <w:r>
+        <w:rPr>
+          <w:rFonts w:hint="eastAsia"/>
+        </w:rPr>
+        <w:t>只</w:t>
+      </w:r>
+      <w:r>
+        <w:t>登录一次）</w:t>
+      </w:r>
+    </w:p>
+    <w:p>
+      <w:pPr>
+        <w:ind w:firstLine="480"/>
+      </w:pPr>
+      <w:r>
+        <w:rPr>
+          <w:rFonts w:hint="eastAsia"/>
+        </w:rPr>
+        <w:t>如何</w:t>
+      </w:r>
+      <w:r>
+        <w:t>标记每一次的初始打开（</w:t>
+      </w:r>
+      <w:r>
+        <w:rPr>
+          <w:rFonts w:hint="eastAsia"/>
+        </w:rPr>
+        <w:t>初始</w:t>
+      </w:r>
+      <w:r>
+        <w:t>打开的时候获取拼购的相关内容）</w:t>
+      </w:r>
+    </w:p>
+    <w:p>
+      <w:pPr>
+        <w:pStyle w:val="1"/>
+      </w:pPr>
+      <w:r>
         <w:t>W</w:t>
       </w:r>
       <w:r>
@@ -28,9 +76,11 @@
       <w:pPr>
         <w:ind w:firstLine="480"/>
       </w:pPr>
+      <w:proofErr w:type="spellStart"/>
       <w:r>
         <w:t>WelcomeViewController</w:t>
       </w:r>
+      <w:proofErr w:type="spellEnd"/>
       <w:r>
         <w:t>，打开软件进入的第一个界面</w:t>
       </w:r>
@@ -203,6 +253,7 @@
         <w:rPr>
           <w:rFonts w:hint="eastAsia"/>
         </w:rPr>
+        <w:lastRenderedPageBreak/>
         <w:t>注册</w:t>
       </w:r>
       <w:r>
@@ -249,7 +300,6 @@
         <w:rPr>
           <w:rFonts w:hint="eastAsia"/>
         </w:rPr>
-        <w:lastRenderedPageBreak/>
         <w:t>主页</w:t>
       </w:r>
     </w:p>
@@ -266,9 +316,11 @@
       <w:r>
         <w:t>于</w:t>
       </w:r>
+      <w:proofErr w:type="spellStart"/>
       <w:r>
         <w:t>PromotionList</w:t>
       </w:r>
+      <w:proofErr w:type="spellEnd"/>
     </w:p>
     <w:p>
       <w:pPr>
@@ -319,6 +371,7 @@
           <w:rFonts w:hint="eastAsia"/>
         </w:rPr>
       </w:pPr>
+      <w:proofErr w:type="spellStart"/>
       <w:r>
         <w:rPr>
           <w:rFonts w:hint="eastAsia"/>
@@ -328,6 +381,7 @@
       <w:r>
         <w:t>Bar</w:t>
       </w:r>
+      <w:proofErr w:type="spellEnd"/>
       <w:r>
         <w:t>中有搜索框</w:t>
       </w:r>
@@ -389,9 +443,11 @@
       <w:r>
         <w:t>用户导入某个</w:t>
       </w:r>
+      <w:proofErr w:type="spellStart"/>
       <w:r>
         <w:t>PromotionList</w:t>
       </w:r>
+      <w:proofErr w:type="spellEnd"/>
       <w:r>
         <w:t>，</w:t>
       </w:r>
@@ -413,9 +469,11 @@
       <w:r>
         <w:t>的时候是筛选本地的还是先获取新的</w:t>
       </w:r>
+      <w:proofErr w:type="spellStart"/>
       <w:r>
         <w:t>promotionList</w:t>
       </w:r>
+      <w:proofErr w:type="spellEnd"/>
       <w:r>
         <w:t>再从中更新呢（</w:t>
       </w:r>
@@ -654,6 +712,7 @@
         </w:rPr>
       </w:pPr>
       <w:r>
+        <w:lastRenderedPageBreak/>
         <w:t>客户端根据促销活动名称来判别</w:t>
       </w:r>
       <w:r>
@@ -685,10 +744,11 @@
       <w:pPr>
         <w:pStyle w:val="1"/>
       </w:pPr>
-      <w:r>
-        <w:lastRenderedPageBreak/>
+      <w:proofErr w:type="spellStart"/>
+      <w:r>
         <w:t>promotionDetail</w:t>
       </w:r>
+      <w:proofErr w:type="spellEnd"/>
     </w:p>
     <w:p>
       <w:pPr>
@@ -720,6 +780,7 @@
       <w:r>
         <w:t>，</w:t>
       </w:r>
+      <w:proofErr w:type="spellStart"/>
       <w:r>
         <w:rPr>
           <w:rFonts w:hint="eastAsia"/>
@@ -729,6 +790,7 @@
       <w:r>
         <w:t>Price</w:t>
       </w:r>
+      <w:proofErr w:type="spellEnd"/>
       <w:r>
         <w:t>（</w:t>
       </w:r>
@@ -824,9 +886,11 @@
       <w:r>
         <w:t>话将用户导至该书的</w:t>
       </w:r>
+      <w:proofErr w:type="spellStart"/>
       <w:r>
         <w:t>BookDetail</w:t>
       </w:r>
+      <w:proofErr w:type="spellEnd"/>
       <w:r>
         <w:t>页面（如果可能的话，</w:t>
       </w:r>
@@ -913,6 +977,7 @@
       <w:pPr>
         <w:pStyle w:val="a0"/>
       </w:pPr>
+      <w:proofErr w:type="spellStart"/>
       <w:r>
         <w:rPr>
           <w:rFonts w:hint="eastAsia"/>
@@ -922,6 +987,7 @@
       <w:r>
         <w:t>BaseInfo</w:t>
       </w:r>
+      <w:proofErr w:type="spellEnd"/>
     </w:p>
     <w:p>
       <w:pPr>
@@ -972,6 +1038,7 @@
           <w:szCs w:val="22"/>
         </w:rPr>
       </w:pPr>
+      <w:proofErr w:type="spellStart"/>
       <w:r>
         <w:rPr>
           <w:rFonts w:ascii="Menlo" w:hAnsi="Menlo" w:cs="Menlo"/>
@@ -980,7 +1047,18 @@
           <w:sz w:val="22"/>
           <w:szCs w:val="22"/>
         </w:rPr>
-        <w:t>PromotionBookISBN;</w:t>
+        <w:t>PromotionBookISBN</w:t>
+      </w:r>
+      <w:proofErr w:type="spellEnd"/>
+      <w:r>
+        <w:rPr>
+          <w:rFonts w:ascii="Menlo" w:hAnsi="Menlo" w:cs="Menlo"/>
+          <w:color w:val="000000"/>
+          <w:kern w:val="0"/>
+          <w:sz w:val="22"/>
+          <w:szCs w:val="22"/>
+        </w:rPr>
+        <w:t>;</w:t>
       </w:r>
       <w:r>
         <w:rPr>
@@ -1053,6 +1131,7 @@
           <w:szCs w:val="22"/>
         </w:rPr>
       </w:pPr>
+      <w:proofErr w:type="spellStart"/>
       <w:r>
         <w:rPr>
           <w:rFonts w:ascii="Menlo" w:eastAsia="Heiti SC" w:hAnsi="Menlo" w:cs="Menlo"/>
@@ -1061,7 +1140,18 @@
           <w:sz w:val="22"/>
           <w:szCs w:val="22"/>
         </w:rPr>
-        <w:t>promotionBookName;</w:t>
+        <w:t>promotionBookName</w:t>
+      </w:r>
+      <w:proofErr w:type="spellEnd"/>
+      <w:r>
+        <w:rPr>
+          <w:rFonts w:ascii="Menlo" w:eastAsia="Heiti SC" w:hAnsi="Menlo" w:cs="Menlo"/>
+          <w:color w:val="000000"/>
+          <w:kern w:val="0"/>
+          <w:sz w:val="22"/>
+          <w:szCs w:val="22"/>
+        </w:rPr>
+        <w:t>;</w:t>
       </w:r>
       <w:r>
         <w:rPr>
@@ -1114,6 +1204,7 @@
           <w:szCs w:val="22"/>
         </w:rPr>
       </w:pPr>
+      <w:proofErr w:type="spellStart"/>
       <w:r>
         <w:rPr>
           <w:rFonts w:ascii="Menlo" w:eastAsia="Heiti SC" w:hAnsi="Menlo" w:cs="Menlo"/>
@@ -1122,7 +1213,18 @@
           <w:sz w:val="22"/>
           <w:szCs w:val="22"/>
         </w:rPr>
-        <w:t>PromotionBookCurrentPrice;</w:t>
+        <w:t>PromotionBookCurrentPrice</w:t>
+      </w:r>
+      <w:proofErr w:type="spellEnd"/>
+      <w:r>
+        <w:rPr>
+          <w:rFonts w:ascii="Menlo" w:eastAsia="Heiti SC" w:hAnsi="Menlo" w:cs="Menlo"/>
+          <w:color w:val="000000"/>
+          <w:kern w:val="0"/>
+          <w:sz w:val="22"/>
+          <w:szCs w:val="22"/>
+        </w:rPr>
+        <w:t>;</w:t>
       </w:r>
       <w:r>
         <w:rPr>
@@ -1166,6 +1268,7 @@
           <w:szCs w:val="22"/>
         </w:rPr>
       </w:pPr>
+      <w:proofErr w:type="spellStart"/>
       <w:r>
         <w:rPr>
           <w:rFonts w:ascii="Menlo" w:eastAsia="Heiti SC" w:hAnsi="Menlo" w:cs="Menlo"/>
@@ -1174,7 +1277,18 @@
           <w:sz w:val="22"/>
           <w:szCs w:val="22"/>
         </w:rPr>
-        <w:t>promotionBookImageLink;</w:t>
+        <w:t>promotionBookImageLink</w:t>
+      </w:r>
+      <w:proofErr w:type="spellEnd"/>
+      <w:r>
+        <w:rPr>
+          <w:rFonts w:ascii="Menlo" w:eastAsia="Heiti SC" w:hAnsi="Menlo" w:cs="Menlo"/>
+          <w:color w:val="000000"/>
+          <w:kern w:val="0"/>
+          <w:sz w:val="22"/>
+          <w:szCs w:val="22"/>
+        </w:rPr>
+        <w:t>;</w:t>
       </w:r>
       <w:r>
         <w:rPr>
@@ -1221,10 +1335,12 @@
       <w:pPr>
         <w:pStyle w:val="1"/>
       </w:pPr>
+      <w:proofErr w:type="spellStart"/>
       <w:r>
         <w:lastRenderedPageBreak/>
         <w:t>BookDetail</w:t>
       </w:r>
+      <w:proofErr w:type="spellEnd"/>
     </w:p>
     <w:p>
       <w:pPr>
@@ -1244,9 +1360,11 @@
         </w:rPr>
         <w:t>图片</w:t>
       </w:r>
+      <w:proofErr w:type="spellStart"/>
       <w:r>
         <w:t>imag</w:t>
       </w:r>
+      <w:proofErr w:type="spellEnd"/>
     </w:p>
     <w:p>
       <w:pPr>
@@ -1311,6 +1429,7 @@
         </w:rPr>
         <w:t>出版年</w:t>
       </w:r>
+      <w:proofErr w:type="spellStart"/>
       <w:r>
         <w:rPr>
           <w:rFonts w:ascii="Menlo" w:hAnsi="Menlo" w:cs="Menlo"/>
@@ -1323,6 +1442,7 @@
         </w:rPr>
         <w:t>pubdate</w:t>
       </w:r>
+      <w:proofErr w:type="spellEnd"/>
     </w:p>
     <w:p>
       <w:pPr>
@@ -1613,6 +1733,7 @@
       <w:r>
         <w:t>作者简介</w:t>
       </w:r>
+      <w:proofErr w:type="spellStart"/>
       <w:r>
         <w:rPr>
           <w:rFonts w:ascii="Menlo" w:hAnsi="Menlo" w:cs="Menlo"/>
@@ -1625,6 +1746,7 @@
         </w:rPr>
         <w:t>author_intro</w:t>
       </w:r>
+      <w:proofErr w:type="spellEnd"/>
     </w:p>
     <w:p>
       <w:pPr>
@@ -1644,9 +1766,11 @@
       <w:r>
         <w:t>豆瓣</w:t>
       </w:r>
+      <w:proofErr w:type="spellStart"/>
       <w:r>
         <w:t>ApI</w:t>
       </w:r>
+      <w:proofErr w:type="spellEnd"/>
       <w:r>
         <w:t>返回的</w:t>
       </w:r>
@@ -1699,36 +1823,50 @@
       <w:r>
         <w:t>大话数据结构的标签为：</w:t>
       </w:r>
+      <w:r>
+        <w:fldChar w:fldCharType="begin"/>
+      </w:r>
+      <w:r>
+        <w:instrText xml:space="preserve"> HYPERLINK "https://book.douban.com/tag/%E6%95%B0%E6%8D%AE%E7%BB%93%E6%9E%84" </w:instrText>
+      </w:r>
+      <w:r>
+        <w:fldChar w:fldCharType="separate"/>
+      </w:r>
+      <w:r>
+        <w:rPr>
+          <w:rStyle w:val="af5"/>
+          <w:rFonts w:ascii="MS Mincho" w:eastAsia="MS Mincho" w:hAnsi="MS Mincho" w:cs="MS Mincho"/>
+        </w:rPr>
+        <w:t>数据</w:t>
+      </w:r>
+      <w:r>
+        <w:rPr>
+          <w:rStyle w:val="af5"/>
+          <w:rFonts w:ascii="SimSun" w:eastAsia="SimSun" w:hAnsi="SimSun" w:cs="SimSun"/>
+        </w:rPr>
+        <w:t>结</w:t>
+      </w:r>
+      <w:r>
+        <w:rPr>
+          <w:rStyle w:val="af5"/>
+          <w:rFonts w:ascii="MS Mincho" w:eastAsia="MS Mincho" w:hAnsi="MS Mincho" w:cs="MS Mincho"/>
+        </w:rPr>
+        <w:t>构</w:t>
+      </w:r>
+      <w:r>
+        <w:rPr>
+          <w:rStyle w:val="af5"/>
+          <w:rFonts w:ascii="MS Mincho" w:eastAsia="MS Mincho" w:hAnsi="MS Mincho" w:cs="MS Mincho"/>
+        </w:rPr>
+        <w:fldChar w:fldCharType="end"/>
+      </w:r>
+      <w:r>
+        <w:rPr>
+          <w:rFonts w:eastAsia="Times New Roman"/>
+        </w:rPr>
+        <w:t xml:space="preserve">   </w:t>
+      </w:r>
       <w:hyperlink r:id="rId8" w:history="1">
-        <w:r>
-          <w:rPr>
-            <w:rStyle w:val="af5"/>
-            <w:rFonts w:ascii="MS Mincho" w:eastAsia="MS Mincho" w:hAnsi="MS Mincho" w:cs="MS Mincho"/>
-          </w:rPr>
-          <w:t>数据</w:t>
-        </w:r>
-        <w:r>
-          <w:rPr>
-            <w:rStyle w:val="af5"/>
-            <w:rFonts w:ascii="SimSun" w:eastAsia="SimSun" w:hAnsi="SimSun" w:cs="SimSun"/>
-          </w:rPr>
-          <w:t>结</w:t>
-        </w:r>
-        <w:r>
-          <w:rPr>
-            <w:rStyle w:val="af5"/>
-            <w:rFonts w:ascii="MS Mincho" w:eastAsia="MS Mincho" w:hAnsi="MS Mincho" w:cs="MS Mincho"/>
-          </w:rPr>
-          <w:t>构</w:t>
-        </w:r>
-      </w:hyperlink>
-      <w:r>
-        <w:rPr>
-          <w:rFonts w:eastAsia="Times New Roman"/>
-        </w:rPr>
-        <w:t xml:space="preserve">   </w:t>
-      </w:r>
-      <w:hyperlink r:id="rId9" w:history="1">
         <w:r>
           <w:rPr>
             <w:rStyle w:val="af5"/>
@@ -1743,7 +1881,7 @@
         </w:rPr>
         <w:t xml:space="preserve">   </w:t>
       </w:r>
-      <w:hyperlink r:id="rId10" w:history="1">
+      <w:hyperlink r:id="rId9" w:history="1">
         <w:r>
           <w:rPr>
             <w:rStyle w:val="af5"/>
@@ -1758,7 +1896,7 @@
         </w:rPr>
         <w:t xml:space="preserve">   </w:t>
       </w:r>
-      <w:hyperlink r:id="rId11" w:history="1">
+      <w:hyperlink r:id="rId10" w:history="1">
         <w:r>
           <w:rPr>
             <w:rStyle w:val="af5"/>
@@ -1773,7 +1911,7 @@
         </w:rPr>
         <w:t xml:space="preserve">   </w:t>
       </w:r>
-      <w:hyperlink r:id="rId12" w:history="1">
+      <w:hyperlink r:id="rId11" w:history="1">
         <w:r>
           <w:rPr>
             <w:rStyle w:val="af5"/>
@@ -1795,7 +1933,7 @@
         </w:rPr>
         <w:t xml:space="preserve">   </w:t>
       </w:r>
-      <w:hyperlink r:id="rId13" w:history="1">
+      <w:hyperlink r:id="rId12" w:history="1">
         <w:r>
           <w:rPr>
             <w:rStyle w:val="af5"/>
@@ -1817,7 +1955,7 @@
         </w:rPr>
         <w:t xml:space="preserve">   </w:t>
       </w:r>
-      <w:hyperlink r:id="rId14" w:history="1">
+      <w:hyperlink r:id="rId13" w:history="1">
         <w:r>
           <w:rPr>
             <w:rStyle w:val="af5"/>
@@ -1832,7 +1970,7 @@
         </w:rPr>
         <w:t xml:space="preserve">   </w:t>
       </w:r>
-      <w:hyperlink r:id="rId15" w:history="1">
+      <w:hyperlink r:id="rId14" w:history="1">
         <w:r>
           <w:rPr>
             <w:rStyle w:val="af5"/>
@@ -1852,26 +1990,6 @@
       <w:pPr>
         <w:ind w:firstLine="480"/>
       </w:pPr>
-    </w:p>
-    <w:p>
-      <w:pPr>
-        <w:pStyle w:val="a"/>
-      </w:pPr>
-      <w:r>
-        <w:rPr>
-          <w:rFonts w:hint="eastAsia"/>
-        </w:rPr>
-        <w:lastRenderedPageBreak/>
-        <w:t>书籍添加</w:t>
-      </w:r>
-    </w:p>
-    <w:p>
-      <w:pPr>
-        <w:ind w:firstLine="480"/>
-      </w:pPr>
-      <w:r>
-        <w:t>只有进入某本书的页面后才有添加到购物车按钮</w:t>
-      </w:r>
     </w:p>
     <w:p>
       <w:pPr>
@@ -1922,7 +2040,7 @@
                     <pic:cNvPicPr/>
                   </pic:nvPicPr>
                   <pic:blipFill>
-                    <a:blip r:embed="rId16">
+                    <a:blip r:embed="rId15">
                       <a:extLst>
                         <a:ext uri="{28A0092B-C50C-407E-A947-70E740481C1C}">
                           <a14:useLocalDpi xmlns:a14="http://schemas.microsoft.com/office/drawing/2010/main" val="0"/>
@@ -2084,7 +2202,7 @@
                     </pic:cNvPicPr>
                   </pic:nvPicPr>
                   <pic:blipFill>
-                    <a:blip r:embed="rId17">
+                    <a:blip r:embed="rId16">
                       <a:extLst>
                         <a:ext uri="{28A0092B-C50C-407E-A947-70E740481C1C}">
                           <a14:useLocalDpi xmlns:a14="http://schemas.microsoft.com/office/drawing/2010/main" val="0"/>
@@ -2154,6 +2272,35 @@
     </w:p>
     <w:p>
       <w:pPr>
+        <w:pStyle w:val="a1"/>
+      </w:pPr>
+      <w:r>
+        <w:t>团的信息展示</w:t>
+      </w:r>
+    </w:p>
+    <w:p>
+      <w:pPr>
+        <w:ind w:firstLine="480"/>
+      </w:pPr>
+    </w:p>
+    <w:p>
+      <w:pPr>
+        <w:ind w:firstLine="480"/>
+        <w:rPr>
+          <w:rFonts w:hint="eastAsia"/>
+        </w:rPr>
+      </w:pPr>
+    </w:p>
+    <w:p>
+      <w:pPr>
+        <w:ind w:firstLine="480"/>
+        <w:rPr>
+          <w:rFonts w:hint="eastAsia"/>
+        </w:rPr>
+      </w:pPr>
+    </w:p>
+    <w:p>
+      <w:pPr>
         <w:pStyle w:val="a0"/>
       </w:pPr>
       <w:r>
@@ -2182,9 +2329,11 @@
         </w:rPr>
         <w:t>书籍</w:t>
       </w:r>
+      <w:proofErr w:type="spellStart"/>
       <w:r>
         <w:t>Isbn</w:t>
       </w:r>
+      <w:proofErr w:type="spellEnd"/>
       <w:r>
         <w:t>，</w:t>
       </w:r>
@@ -2229,911 +2378,634 @@
       </w:r>
       <w:r>
         <w:t>）</w:t>
+      </w:r>
+    </w:p>
+    <w:p>
+      <w:pPr>
+        <w:pStyle w:val="a1"/>
+      </w:pPr>
+      <w:r>
+        <w:rPr>
+          <w:rFonts w:hint="eastAsia"/>
+        </w:rPr>
+        <w:lastRenderedPageBreak/>
+        <w:t>section</w:t>
+      </w:r>
+      <w:r>
+        <w:t xml:space="preserve">0shoucang </w:t>
+      </w:r>
+      <w:r>
+        <w:t>书籍列表</w:t>
+      </w:r>
+    </w:p>
+    <w:p>
+      <w:pPr>
+        <w:pStyle w:val="a1"/>
+      </w:pPr>
+      <w:r>
+        <w:t>搜藏书籍的相关活动列表</w:t>
+      </w:r>
+    </w:p>
+    <w:p>
+      <w:pPr>
+        <w:ind w:firstLine="480"/>
+        <w:rPr>
+          <w:rFonts w:hint="eastAsia"/>
+        </w:rPr>
+      </w:pPr>
+    </w:p>
+    <w:p>
+      <w:pPr>
+        <w:pStyle w:val="a"/>
+      </w:pPr>
+      <w:r>
+        <w:t>section2</w:t>
+      </w:r>
+    </w:p>
+    <w:p>
+      <w:pPr>
+        <w:pStyle w:val="a0"/>
+        <w:rPr>
+          <w:rFonts w:hint="eastAsia"/>
+        </w:rPr>
+      </w:pPr>
+      <w:r>
+        <w:t>书友助手</w:t>
+      </w:r>
+    </w:p>
+    <w:p>
+      <w:pPr>
+        <w:ind w:firstLine="480"/>
+      </w:pPr>
+      <w:r>
+        <w:rPr>
+          <w:rFonts w:hint="eastAsia"/>
+        </w:rPr>
+        <w:t>教室</w:t>
+      </w:r>
+      <w:r>
+        <w:t>查询</w:t>
+      </w:r>
+    </w:p>
+    <w:p>
+      <w:pPr>
+        <w:ind w:firstLine="480"/>
+        <w:rPr>
+          <w:rFonts w:hint="eastAsia"/>
+        </w:rPr>
+      </w:pPr>
+      <w:proofErr w:type="spellStart"/>
+      <w:r>
+        <w:t>wifi</w:t>
+      </w:r>
+      <w:proofErr w:type="spellEnd"/>
+      <w:r>
+        <w:rPr>
+          <w:rFonts w:hint="eastAsia"/>
+        </w:rPr>
+        <w:t>传书</w:t>
+      </w:r>
+    </w:p>
+    <w:p>
+      <w:pPr>
+        <w:ind w:firstLine="480"/>
+      </w:pPr>
+    </w:p>
+    <w:p>
+      <w:pPr>
+        <w:ind w:firstLine="480"/>
+      </w:pPr>
+    </w:p>
+    <w:p>
+      <w:pPr>
+        <w:ind w:firstLine="480"/>
+        <w:rPr>
+          <w:rFonts w:hint="eastAsia"/>
+        </w:rPr>
+      </w:pPr>
+    </w:p>
+    <w:p>
+      <w:pPr>
+        <w:ind w:firstLine="480"/>
+        <w:rPr>
+          <w:rFonts w:hint="eastAsia"/>
+        </w:rPr>
+      </w:pPr>
+    </w:p>
+    <w:p>
+      <w:pPr>
+        <w:ind w:firstLine="480"/>
+        <w:rPr>
+          <w:rFonts w:hint="eastAsia"/>
+        </w:rPr>
+      </w:pPr>
+    </w:p>
+    <w:p>
+      <w:pPr>
+        <w:ind w:firstLine="480"/>
+        <w:rPr>
+          <w:rFonts w:hint="eastAsia"/>
+        </w:rPr>
+      </w:pPr>
+    </w:p>
+    <w:p>
+      <w:pPr>
+        <w:ind w:firstLine="480"/>
+        <w:rPr>
+          <w:rFonts w:hint="eastAsia"/>
+        </w:rPr>
+      </w:pPr>
+    </w:p>
+    <w:p>
+      <w:pPr>
+        <w:ind w:firstLine="480"/>
+        <w:rPr>
+          <w:rFonts w:hint="eastAsia"/>
+        </w:rPr>
+      </w:pPr>
+    </w:p>
+    <w:p>
+      <w:pPr>
+        <w:ind w:firstLine="480"/>
+      </w:pPr>
+    </w:p>
+    <w:p>
+      <w:pPr>
+        <w:ind w:firstLine="480"/>
+      </w:pPr>
+    </w:p>
+    <w:p>
+      <w:pPr>
+        <w:pStyle w:val="1"/>
+      </w:pPr>
+      <w:r>
+        <w:t>主页</w:t>
+      </w:r>
+    </w:p>
+    <w:p>
+      <w:pPr>
+        <w:ind w:firstLine="480"/>
+      </w:pPr>
+    </w:p>
+    <w:p>
+      <w:pPr>
+        <w:ind w:firstLine="480"/>
+      </w:pPr>
+    </w:p>
+    <w:p>
+      <w:pPr>
+        <w:pStyle w:val="a"/>
+      </w:pPr>
+      <w:r>
+        <w:rPr>
+          <w:rFonts w:hint="eastAsia"/>
+        </w:rPr>
+        <w:t>活动书籍</w:t>
+      </w:r>
+      <w:r>
+        <w:rPr>
+          <w:rFonts w:hint="eastAsia"/>
+        </w:rPr>
+        <w:t>列表</w:t>
+      </w:r>
+    </w:p>
+    <w:p>
+      <w:pPr>
+        <w:ind w:firstLine="480"/>
+      </w:pPr>
+      <w:r>
+        <w:rPr>
+          <w:rFonts w:hint="eastAsia"/>
+        </w:rPr>
+        <w:t>（</w:t>
+      </w:r>
+      <w:r>
+        <w:t>类似于活动随机看看</w:t>
+      </w:r>
+      <w:r>
+        <w:rPr>
+          <w:rFonts w:hint="eastAsia"/>
+        </w:rPr>
+        <w:t>，</w:t>
+      </w:r>
+      <w:r>
+        <w:t>但是服务器返回的数据和用户关注的类别或书籍相关</w:t>
+      </w:r>
+      <w:r>
+        <w:rPr>
+          <w:rFonts w:hint="eastAsia"/>
+        </w:rPr>
+        <w:t>。</w:t>
+      </w:r>
+      <w:r>
+        <w:rPr>
+          <w:rFonts w:hint="eastAsia"/>
+        </w:rPr>
+        <w:t>）</w:t>
+      </w:r>
+    </w:p>
+    <w:p>
+      <w:pPr>
+        <w:ind w:firstLine="480"/>
+      </w:pPr>
+      <w:r>
+        <w:t>显示内容</w:t>
+      </w:r>
+      <w:r>
+        <w:rPr>
+          <w:rFonts w:hint="eastAsia"/>
+        </w:rPr>
+        <w:t>：</w:t>
+      </w:r>
+    </w:p>
+    <w:p>
+      <w:pPr>
+        <w:ind w:firstLine="480"/>
+      </w:pPr>
+      <w:r>
+        <w:t>图片</w:t>
+      </w:r>
+      <w:r>
+        <w:rPr>
+          <w:rFonts w:hint="eastAsia"/>
+        </w:rPr>
+        <w:t>，书名，</w:t>
+      </w:r>
+      <w:r>
+        <w:t>作者</w:t>
+      </w:r>
+      <w:r>
+        <w:rPr>
+          <w:rFonts w:hint="eastAsia"/>
+        </w:rPr>
+        <w:t>，</w:t>
+      </w:r>
+      <w:r>
+        <w:t>豆瓣评分</w:t>
+      </w:r>
+      <w:r>
+        <w:rPr>
+          <w:rFonts w:hint="eastAsia"/>
+        </w:rPr>
+        <w:t>，</w:t>
+      </w:r>
+      <w:r>
+        <w:t>当前定价</w:t>
+      </w:r>
+    </w:p>
+    <w:p>
+      <w:pPr>
+        <w:ind w:firstLine="480"/>
+      </w:pPr>
+    </w:p>
+    <w:p>
+      <w:pPr>
+        <w:ind w:firstLineChars="83" w:firstLine="199"/>
+      </w:pPr>
+      <w:r>
+        <w:tab/>
+      </w:r>
+    </w:p>
+    <w:p>
+      <w:pPr>
+        <w:ind w:firstLine="480"/>
+      </w:pPr>
+    </w:p>
+    <w:p>
+      <w:pPr>
+        <w:ind w:firstLine="480"/>
+      </w:pPr>
+    </w:p>
+    <w:p>
+      <w:pPr>
+        <w:pStyle w:val="1"/>
+      </w:pPr>
+      <w:r>
+        <w:rPr>
+          <w:rFonts w:hint="eastAsia"/>
+        </w:rPr>
+        <w:t>购买</w:t>
+      </w:r>
+    </w:p>
+    <w:p>
+      <w:pPr>
+        <w:ind w:firstLine="480"/>
+      </w:pPr>
+      <w:r>
+        <w:rPr>
+          <w:rFonts w:hint="eastAsia"/>
+        </w:rPr>
+        <w:t>（我的</w:t>
+      </w:r>
+      <w:r>
+        <w:t>订单）</w:t>
+      </w:r>
+    </w:p>
+    <w:p>
+      <w:pPr>
+        <w:pStyle w:val="a"/>
+      </w:pPr>
+      <w:r>
+        <w:t>我开的团</w:t>
+      </w:r>
+    </w:p>
+    <w:p>
+      <w:pPr>
+        <w:ind w:firstLine="480"/>
+      </w:pPr>
+      <w:r>
+        <w:rPr>
+          <w:rFonts w:hint="eastAsia"/>
+        </w:rPr>
+        <w:t>先</w:t>
+      </w:r>
+      <w:r>
+        <w:t>转账？？</w:t>
+      </w:r>
+    </w:p>
+    <w:p>
+      <w:pPr>
+        <w:ind w:firstLine="480"/>
+      </w:pPr>
+      <w:r>
+        <w:rPr>
+          <w:rFonts w:hint="eastAsia"/>
+        </w:rPr>
+        <w:t>团长</w:t>
+      </w:r>
+      <w:r>
+        <w:t>收到货物以后，</w:t>
+      </w:r>
+      <w:r>
+        <w:rPr>
+          <w:rFonts w:hint="eastAsia"/>
+        </w:rPr>
+        <w:t>应该</w:t>
+      </w:r>
+      <w:r>
+        <w:t>点个确认收货。</w:t>
+      </w:r>
+      <w:r>
+        <w:rPr>
+          <w:rFonts w:hint="eastAsia"/>
+        </w:rPr>
+        <w:t>然后</w:t>
+      </w:r>
+      <w:r>
+        <w:t>服务器提醒该团中其他成员向团长</w:t>
+      </w:r>
+      <w:r>
+        <w:rPr>
+          <w:rFonts w:hint="eastAsia"/>
+        </w:rPr>
+        <w:t>拿书</w:t>
+      </w:r>
+    </w:p>
+    <w:p>
+      <w:pPr>
+        <w:pStyle w:val="a0"/>
+      </w:pPr>
+      <w:r>
+        <w:t>组团中</w:t>
+      </w:r>
+    </w:p>
+    <w:p>
+      <w:pPr>
+        <w:pStyle w:val="a0"/>
+      </w:pPr>
+      <w:r>
+        <w:t>待交易</w:t>
+      </w:r>
+    </w:p>
+    <w:p>
+      <w:pPr>
+        <w:pStyle w:val="a0"/>
+      </w:pPr>
+      <w:r>
+        <w:t>已完成</w:t>
+      </w:r>
+    </w:p>
+    <w:p>
+      <w:pPr>
+        <w:ind w:firstLine="480"/>
+      </w:pPr>
+    </w:p>
+    <w:p>
+      <w:pPr>
+        <w:pStyle w:val="a"/>
+      </w:pPr>
+      <w:r>
+        <w:t>我参加的团</w:t>
+      </w:r>
+    </w:p>
+    <w:p>
+      <w:pPr>
+        <w:pStyle w:val="a0"/>
+      </w:pPr>
+      <w:r>
+        <w:t>组团中</w:t>
+      </w:r>
+    </w:p>
+    <w:p>
+      <w:pPr>
+        <w:pStyle w:val="a0"/>
+      </w:pPr>
+      <w:r>
+        <w:t>待交易</w:t>
+      </w:r>
+    </w:p>
+    <w:p>
+      <w:pPr>
+        <w:pStyle w:val="a0"/>
+      </w:pPr>
+      <w:r>
+        <w:t>已完成</w:t>
+      </w:r>
+    </w:p>
+    <w:p>
+      <w:pPr>
+        <w:pStyle w:val="1"/>
+      </w:pPr>
+      <w:r>
+        <w:rPr>
+          <w:rFonts w:hint="eastAsia"/>
+        </w:rPr>
+        <w:t>我</w:t>
+      </w:r>
+      <w:r>
+        <w:t>的</w:t>
+      </w:r>
+    </w:p>
+    <w:p>
+      <w:pPr>
+        <w:ind w:firstLine="480"/>
+      </w:pPr>
+    </w:p>
+    <w:p>
+      <w:pPr>
+        <w:ind w:firstLine="480"/>
+      </w:pPr>
+    </w:p>
+    <w:p>
+      <w:pPr>
+        <w:pStyle w:val="1"/>
+      </w:pPr>
+      <w:r>
+        <w:lastRenderedPageBreak/>
+        <w:t>购物车</w:t>
+      </w:r>
+    </w:p>
+    <w:p>
+      <w:pPr>
+        <w:ind w:firstLine="480"/>
+      </w:pPr>
+      <w:r>
+        <w:t>按</w:t>
+      </w:r>
+      <w:proofErr w:type="spellStart"/>
+      <w:r>
+        <w:t>promotioon</w:t>
+      </w:r>
+      <w:proofErr w:type="spellEnd"/>
+      <w:r>
+        <w:t>分类</w:t>
+      </w:r>
+    </w:p>
+    <w:p>
+      <w:pPr>
+        <w:ind w:firstLine="480"/>
+      </w:pPr>
+      <w:r>
+        <w:t>书的图片</w:t>
+      </w:r>
+    </w:p>
+    <w:p>
+      <w:pPr>
+        <w:ind w:firstLine="480"/>
+      </w:pPr>
+      <w:r>
+        <w:t>书名</w:t>
+      </w:r>
+    </w:p>
+    <w:p>
+      <w:pPr>
+        <w:ind w:firstLine="480"/>
+      </w:pPr>
+      <w:r>
+        <w:t>ISBN</w:t>
+      </w:r>
+    </w:p>
+    <w:p>
+      <w:pPr>
+        <w:ind w:firstLine="480"/>
+        <w:rPr>
+          <w:rFonts w:hint="eastAsia"/>
+        </w:rPr>
+      </w:pPr>
+      <w:r>
+        <w:rPr>
+          <w:rFonts w:hint="eastAsia"/>
+        </w:rPr>
+        <w:t>数量</w:t>
       </w:r>
       <w:bookmarkStart w:id="0" w:name="_GoBack"/>
       <w:bookmarkEnd w:id="0"/>
     </w:p>
     <w:p>
       <w:pPr>
-        <w:pStyle w:val="a1"/>
-      </w:pPr>
-      <w:r>
-        <w:rPr>
-          <w:rFonts w:hint="eastAsia"/>
-        </w:rPr>
-        <w:t>section</w:t>
-      </w:r>
-      <w:r>
-        <w:t xml:space="preserve">0shoucang </w:t>
-      </w:r>
-      <w:r>
-        <w:t>书籍列表</w:t>
-      </w:r>
-    </w:p>
-    <w:p>
-      <w:pPr>
-        <w:pStyle w:val="a1"/>
-      </w:pPr>
-      <w:r>
-        <w:t>搜藏书籍的相关活动列表</w:t>
-      </w:r>
-    </w:p>
-    <w:p>
-      <w:pPr>
-        <w:ind w:firstLine="480"/>
-        <w:rPr>
-          <w:rFonts w:hint="eastAsia"/>
-        </w:rPr>
-      </w:pPr>
-    </w:p>
-    <w:p>
-      <w:pPr>
-        <w:pStyle w:val="a"/>
-      </w:pPr>
-      <w:r>
-        <w:lastRenderedPageBreak/>
-        <w:t>section2</w:t>
-      </w:r>
-    </w:p>
-    <w:p>
-      <w:pPr>
-        <w:pStyle w:val="a0"/>
-        <w:rPr>
-          <w:rFonts w:hint="eastAsia"/>
-        </w:rPr>
-      </w:pPr>
-      <w:r>
-        <w:t>书友助手</w:t>
-      </w:r>
-    </w:p>
-    <w:p>
-      <w:pPr>
-        <w:ind w:firstLine="480"/>
-      </w:pPr>
-      <w:r>
-        <w:rPr>
-          <w:rFonts w:hint="eastAsia"/>
-        </w:rPr>
-        <w:t>教室</w:t>
-      </w:r>
-      <w:r>
-        <w:t>查询</w:t>
-      </w:r>
-    </w:p>
-    <w:p>
-      <w:pPr>
-        <w:ind w:firstLine="480"/>
-        <w:rPr>
-          <w:rFonts w:hint="eastAsia"/>
-        </w:rPr>
-      </w:pPr>
-      <w:r>
-        <w:t>wifi</w:t>
-      </w:r>
-      <w:r>
-        <w:rPr>
-          <w:rFonts w:hint="eastAsia"/>
-        </w:rPr>
-        <w:t>传书</w:t>
-      </w:r>
-    </w:p>
-    <w:p>
-      <w:pPr>
-        <w:ind w:firstLine="480"/>
-      </w:pPr>
-    </w:p>
-    <w:p>
-      <w:pPr>
-        <w:ind w:firstLine="480"/>
-      </w:pPr>
-    </w:p>
-    <w:p>
-      <w:pPr>
-        <w:ind w:firstLine="480"/>
-        <w:rPr>
-          <w:rFonts w:hint="eastAsia"/>
-        </w:rPr>
-      </w:pPr>
-    </w:p>
-    <w:p>
-      <w:pPr>
-        <w:ind w:firstLine="480"/>
-        <w:rPr>
-          <w:rFonts w:hint="eastAsia"/>
-        </w:rPr>
-      </w:pPr>
-    </w:p>
-    <w:p>
-      <w:pPr>
-        <w:ind w:firstLine="480"/>
-        <w:rPr>
-          <w:rFonts w:hint="eastAsia"/>
-        </w:rPr>
-      </w:pPr>
-    </w:p>
-    <w:p>
-      <w:pPr>
-        <w:ind w:firstLine="480"/>
-        <w:rPr>
-          <w:rFonts w:hint="eastAsia"/>
-        </w:rPr>
-      </w:pPr>
-    </w:p>
-    <w:p>
-      <w:pPr>
-        <w:ind w:firstLine="480"/>
-        <w:rPr>
-          <w:rFonts w:hint="eastAsia"/>
-        </w:rPr>
-      </w:pPr>
-    </w:p>
-    <w:p>
-      <w:pPr>
-        <w:ind w:firstLine="480"/>
-        <w:rPr>
-          <w:rFonts w:hint="eastAsia"/>
-        </w:rPr>
-      </w:pPr>
-    </w:p>
-    <w:p>
-      <w:pPr>
-        <w:ind w:firstLine="480"/>
-      </w:pPr>
-    </w:p>
-    <w:p>
-      <w:pPr>
-        <w:ind w:firstLine="480"/>
-      </w:pPr>
-    </w:p>
-    <w:p>
-      <w:pPr>
         <w:pStyle w:val="1"/>
       </w:pPr>
       <w:r>
-        <w:t>主页</w:t>
-      </w:r>
-    </w:p>
-    <w:p>
-      <w:pPr>
-        <w:ind w:firstLine="480"/>
-      </w:pPr>
-    </w:p>
-    <w:p>
-      <w:pPr>
-        <w:ind w:firstLine="480"/>
-      </w:pPr>
-    </w:p>
-    <w:p>
-      <w:pPr>
-        <w:pStyle w:val="a"/>
-      </w:pPr>
-      <w:r>
-        <w:rPr>
-          <w:rFonts w:hint="eastAsia"/>
-        </w:rPr>
-        <w:t>活动书籍</w:t>
-      </w:r>
-      <w:r>
-        <w:rPr>
-          <w:rFonts w:hint="eastAsia"/>
-        </w:rPr>
-        <w:t>列表</w:t>
-      </w:r>
-    </w:p>
-    <w:p>
-      <w:pPr>
-        <w:ind w:firstLine="480"/>
-      </w:pPr>
-      <w:r>
-        <w:rPr>
-          <w:rFonts w:hint="eastAsia"/>
-        </w:rPr>
-        <w:t>（</w:t>
-      </w:r>
-      <w:r>
-        <w:t>类似于活动随机看看</w:t>
-      </w:r>
-      <w:r>
-        <w:rPr>
-          <w:rFonts w:hint="eastAsia"/>
-        </w:rPr>
+        <w:rPr>
+          <w:rFonts w:hint="eastAsia"/>
+        </w:rPr>
+        <w:t>书友</w:t>
+      </w:r>
+      <w:r>
+        <w:t>助手</w:t>
+      </w:r>
+    </w:p>
+    <w:p>
+      <w:pPr>
+        <w:ind w:firstLine="480"/>
+      </w:pPr>
+      <w:r>
+        <w:rPr>
+          <w:rFonts w:hint="eastAsia"/>
+        </w:rPr>
+        <w:t>添加</w:t>
+      </w:r>
+      <w:r>
+        <w:t>其他附加功能（</w:t>
+      </w:r>
+      <w:r>
+        <w:rPr>
+          <w:rFonts w:hint="eastAsia"/>
+        </w:rPr>
+        <w:t>如</w:t>
+      </w:r>
+      <w:r>
+        <w:t>考试通知，空闲教室查询，</w:t>
+      </w:r>
+      <w:r>
+        <w:rPr>
+          <w:rFonts w:hint="eastAsia"/>
+        </w:rPr>
+        <w:t>拼伞</w:t>
+      </w:r>
+      <w:r>
+        <w:t>等）</w:t>
+      </w:r>
+    </w:p>
+    <w:p>
+      <w:pPr>
+        <w:ind w:firstLine="480"/>
+      </w:pPr>
+    </w:p>
+    <w:p>
+      <w:pPr>
+        <w:ind w:firstLine="480"/>
+      </w:pPr>
+    </w:p>
+    <w:p>
+      <w:pPr>
+        <w:ind w:firstLine="480"/>
+      </w:pPr>
+    </w:p>
+    <w:p>
+      <w:pPr>
+        <w:pStyle w:val="1"/>
+      </w:pPr>
+      <w:r>
+        <w:rPr>
+          <w:rFonts w:hint="eastAsia"/>
+        </w:rPr>
+        <w:t>用户</w:t>
+      </w:r>
+      <w:r>
+        <w:t>设置</w:t>
+      </w:r>
+    </w:p>
+    <w:p>
+      <w:pPr>
+        <w:ind w:firstLine="480"/>
+      </w:pPr>
+      <w:r>
+        <w:rPr>
+          <w:rFonts w:hint="eastAsia"/>
+        </w:rPr>
+        <w:t>初步</w:t>
+      </w:r>
+      <w:r>
+        <w:t>采用</w:t>
+      </w:r>
+      <w:r>
+        <w:t>push</w:t>
+      </w:r>
+      <w:r>
         <w:t>，</w:t>
       </w:r>
       <w:r>
-        <w:t>但是服务器返回的数据和用户关注的类别或书籍相关</w:t>
-      </w:r>
-      <w:r>
-        <w:rPr>
-          <w:rFonts w:hint="eastAsia"/>
-        </w:rPr>
-        <w:t>。</w:t>
-      </w:r>
-      <w:r>
-        <w:rPr>
-          <w:rFonts w:hint="eastAsia"/>
-        </w:rPr>
-        <w:t>）</w:t>
-      </w:r>
-    </w:p>
-    <w:p>
-      <w:pPr>
-        <w:ind w:firstLine="480"/>
-      </w:pPr>
-      <w:r>
-        <w:t>显示内容</w:t>
-      </w:r>
-      <w:r>
-        <w:rPr>
-          <w:rFonts w:hint="eastAsia"/>
-        </w:rPr>
-        <w:t>：</w:t>
-      </w:r>
-    </w:p>
-    <w:p>
-      <w:pPr>
-        <w:ind w:firstLine="480"/>
-      </w:pPr>
-      <w:r>
-        <w:t>图片</w:t>
-      </w:r>
-      <w:r>
-        <w:rPr>
-          <w:rFonts w:hint="eastAsia"/>
-        </w:rPr>
-        <w:t>，书名，</w:t>
-      </w:r>
-      <w:r>
-        <w:t>作者</w:t>
-      </w:r>
-      <w:r>
-        <w:rPr>
-          <w:rFonts w:hint="eastAsia"/>
-        </w:rPr>
-        <w:t>，</w:t>
-      </w:r>
-      <w:r>
-        <w:t>豆瓣评分</w:t>
-      </w:r>
-      <w:r>
-        <w:rPr>
-          <w:rFonts w:hint="eastAsia"/>
-        </w:rPr>
-        <w:t>，</w:t>
-      </w:r>
-      <w:r>
-        <w:t>当前定价</w:t>
-      </w:r>
-    </w:p>
-    <w:p>
-      <w:pPr>
-        <w:ind w:firstLine="480"/>
-      </w:pPr>
-    </w:p>
-    <w:p>
-      <w:pPr>
-        <w:ind w:firstLineChars="83" w:firstLine="199"/>
-      </w:pPr>
-      <w:r>
-        <w:tab/>
-      </w:r>
-    </w:p>
-    <w:p>
-      <w:pPr>
-        <w:ind w:firstLine="480"/>
-      </w:pPr>
-    </w:p>
-    <w:p>
-      <w:pPr>
-        <w:ind w:firstLine="480"/>
-      </w:pPr>
-    </w:p>
-    <w:p>
-      <w:pPr>
-        <w:pStyle w:val="1"/>
-      </w:pPr>
-      <w:r>
-        <w:rPr>
-          <w:rFonts w:hint="eastAsia"/>
-        </w:rPr>
-        <w:lastRenderedPageBreak/>
-        <w:t>购买</w:t>
-      </w:r>
-    </w:p>
-    <w:p>
-      <w:pPr>
-        <w:ind w:firstLine="480"/>
-      </w:pPr>
-      <w:r>
-        <w:rPr>
-          <w:rFonts w:hint="eastAsia"/>
-        </w:rPr>
-        <w:t>（我的</w:t>
-      </w:r>
-      <w:r>
-        <w:t>订单）</w:t>
-      </w:r>
-    </w:p>
-    <w:p>
-      <w:pPr>
-        <w:pStyle w:val="a"/>
-      </w:pPr>
-      <w:r>
-        <w:t>我开的团</w:t>
-      </w:r>
-    </w:p>
-    <w:p>
-      <w:pPr>
-        <w:ind w:firstLine="480"/>
-      </w:pPr>
-      <w:r>
-        <w:rPr>
-          <w:rFonts w:hint="eastAsia"/>
-        </w:rPr>
-        <w:t>先</w:t>
-      </w:r>
-      <w:r>
-        <w:t>转账？？</w:t>
-      </w:r>
-    </w:p>
-    <w:p>
-      <w:pPr>
-        <w:ind w:firstLine="480"/>
-      </w:pPr>
-      <w:r>
-        <w:rPr>
-          <w:rFonts w:hint="eastAsia"/>
-        </w:rPr>
-        <w:t>团长</w:t>
-      </w:r>
-      <w:r>
-        <w:t>收到货物以后，</w:t>
-      </w:r>
-      <w:r>
-        <w:rPr>
-          <w:rFonts w:hint="eastAsia"/>
-        </w:rPr>
-        <w:t>应该</w:t>
-      </w:r>
-      <w:r>
-        <w:t>点个确认收货。</w:t>
-      </w:r>
-      <w:r>
-        <w:rPr>
-          <w:rFonts w:hint="eastAsia"/>
-        </w:rPr>
-        <w:t>然后</w:t>
-      </w:r>
-      <w:r>
-        <w:t>服务器提醒该团中其他成员向团长</w:t>
-      </w:r>
-      <w:r>
-        <w:rPr>
-          <w:rFonts w:hint="eastAsia"/>
-        </w:rPr>
-        <w:t>拿书</w:t>
-      </w:r>
-    </w:p>
-    <w:p>
-      <w:pPr>
-        <w:pStyle w:val="a0"/>
-      </w:pPr>
-      <w:r>
-        <w:t>组团中</w:t>
-      </w:r>
-    </w:p>
-    <w:p>
-      <w:pPr>
-        <w:pStyle w:val="a0"/>
-      </w:pPr>
-      <w:r>
-        <w:t>待交易</w:t>
-      </w:r>
-    </w:p>
-    <w:p>
-      <w:pPr>
-        <w:pStyle w:val="a0"/>
-      </w:pPr>
-      <w:r>
-        <w:t>已完成</w:t>
-      </w:r>
-    </w:p>
-    <w:p>
-      <w:pPr>
-        <w:ind w:firstLine="480"/>
-      </w:pPr>
-    </w:p>
-    <w:p>
-      <w:pPr>
-        <w:pStyle w:val="a"/>
-      </w:pPr>
-      <w:r>
-        <w:t>我参加的团</w:t>
-      </w:r>
-    </w:p>
-    <w:p>
-      <w:pPr>
-        <w:pStyle w:val="a0"/>
-      </w:pPr>
-      <w:r>
-        <w:t>组团中</w:t>
-      </w:r>
-    </w:p>
-    <w:p>
-      <w:pPr>
-        <w:pStyle w:val="a0"/>
-      </w:pPr>
-      <w:r>
-        <w:t>待交易</w:t>
-      </w:r>
-    </w:p>
-    <w:p>
-      <w:pPr>
-        <w:pStyle w:val="a0"/>
-      </w:pPr>
-      <w:r>
-        <w:t>已完成</w:t>
-      </w:r>
-    </w:p>
-    <w:p>
-      <w:pPr>
-        <w:pStyle w:val="1"/>
-      </w:pPr>
-      <w:r>
-        <w:rPr>
-          <w:rFonts w:hint="eastAsia"/>
-        </w:rPr>
-        <w:t>我</w:t>
-      </w:r>
-      <w:r>
-        <w:t>的</w:t>
-      </w:r>
-    </w:p>
-    <w:p>
-      <w:pPr>
-        <w:ind w:firstLine="480"/>
-      </w:pPr>
-    </w:p>
-    <w:p>
-      <w:pPr>
-        <w:ind w:firstLine="480"/>
-      </w:pPr>
-    </w:p>
-    <w:p>
-      <w:pPr>
-        <w:pStyle w:val="1"/>
-      </w:pPr>
-      <w:r>
-        <w:rPr>
-          <w:rFonts w:hint="eastAsia"/>
-        </w:rPr>
-        <w:t>书友</w:t>
-      </w:r>
-      <w:r>
-        <w:t>助手</w:t>
-      </w:r>
-    </w:p>
-    <w:p>
-      <w:pPr>
-        <w:ind w:firstLine="480"/>
-      </w:pPr>
-      <w:r>
-        <w:rPr>
-          <w:rFonts w:hint="eastAsia"/>
-        </w:rPr>
-        <w:t>添加</w:t>
-      </w:r>
-      <w:r>
-        <w:t>其他附加功能（</w:t>
-      </w:r>
-      <w:r>
-        <w:rPr>
-          <w:rFonts w:hint="eastAsia"/>
-        </w:rPr>
-        <w:t>如</w:t>
-      </w:r>
-      <w:r>
-        <w:t>考试通知，空闲教室查询，</w:t>
-      </w:r>
-      <w:r>
-        <w:rPr>
-          <w:rFonts w:hint="eastAsia"/>
-        </w:rPr>
-        <w:t>拼伞</w:t>
-      </w:r>
-      <w:r>
-        <w:t>等）</w:t>
-      </w:r>
-    </w:p>
-    <w:p>
-      <w:pPr>
-        <w:ind w:firstLine="480"/>
-      </w:pPr>
-    </w:p>
-    <w:p>
-      <w:pPr>
-        <w:ind w:firstLine="480"/>
-      </w:pPr>
-    </w:p>
-    <w:p>
-      <w:pPr>
-        <w:ind w:firstLine="480"/>
-      </w:pPr>
-    </w:p>
-    <w:p>
-      <w:pPr>
-        <w:pStyle w:val="a"/>
-      </w:pPr>
-      <w:r>
-        <w:rPr>
-          <w:rFonts w:hint="eastAsia"/>
-        </w:rPr>
-        <w:t>书籍详细内容</w:t>
-      </w:r>
-    </w:p>
-    <w:tbl>
-      <w:tblPr>
-        <w:tblStyle w:val="aff1"/>
-        <w:tblW w:w="0" w:type="auto"/>
-        <w:tblInd w:w="-5" w:type="dxa"/>
-        <w:tblLook w:val="04A0" w:firstRow="1" w:lastRow="0" w:firstColumn="1" w:lastColumn="0" w:noHBand="0" w:noVBand="1"/>
-      </w:tblPr>
-      <w:tblGrid>
-        <w:gridCol w:w="4148"/>
-        <w:gridCol w:w="4148"/>
-      </w:tblGrid>
-      <w:tr>
-        <w:tc>
-          <w:tcPr>
-            <w:tcW w:w="4148" w:type="dxa"/>
-          </w:tcPr>
-          <w:p>
-            <w:pPr>
-              <w:ind w:firstLineChars="0" w:firstLine="0"/>
-            </w:pPr>
-            <w:r>
-              <w:rPr>
-                <w:rFonts w:hint="eastAsia"/>
-              </w:rPr>
-              <w:t>键（</w:t>
-            </w:r>
-            <w:r>
-              <w:rPr>
-                <w:rFonts w:hint="eastAsia"/>
-              </w:rPr>
-              <w:t>key</w:t>
-            </w:r>
-            <w:r>
-              <w:rPr>
-                <w:rFonts w:hint="eastAsia"/>
-              </w:rPr>
-              <w:t>）</w:t>
-            </w:r>
-          </w:p>
-        </w:tc>
-        <w:tc>
-          <w:tcPr>
-            <w:tcW w:w="4148" w:type="dxa"/>
-          </w:tcPr>
-          <w:p>
-            <w:pPr>
-              <w:ind w:firstLineChars="0" w:firstLine="0"/>
-            </w:pPr>
-            <w:r>
-              <w:rPr>
-                <w:rFonts w:hint="eastAsia"/>
-              </w:rPr>
-              <w:t>说明</w:t>
-            </w:r>
-          </w:p>
-        </w:tc>
-      </w:tr>
-      <w:tr>
-        <w:tc>
-          <w:tcPr>
-            <w:tcW w:w="4148" w:type="dxa"/>
-          </w:tcPr>
-          <w:p>
-            <w:pPr>
-              <w:ind w:firstLineChars="0" w:firstLine="0"/>
-            </w:pPr>
-            <w:r>
-              <w:t>bookID</w:t>
-            </w:r>
-          </w:p>
-        </w:tc>
-        <w:tc>
-          <w:tcPr>
-            <w:tcW w:w="4148" w:type="dxa"/>
-          </w:tcPr>
-          <w:p>
-            <w:pPr>
-              <w:ind w:firstLineChars="0" w:firstLine="0"/>
-            </w:pPr>
-            <w:r>
-              <w:rPr>
-                <w:rFonts w:hint="eastAsia"/>
-              </w:rPr>
-              <w:t>暂定为书籍</w:t>
-            </w:r>
-            <w:r>
-              <w:rPr>
-                <w:rFonts w:hint="eastAsia"/>
-              </w:rPr>
-              <w:t>ISBN</w:t>
-            </w:r>
-          </w:p>
-        </w:tc>
-      </w:tr>
-      <w:tr>
-        <w:tc>
-          <w:tcPr>
-            <w:tcW w:w="4148" w:type="dxa"/>
-          </w:tcPr>
-          <w:p>
-            <w:pPr>
-              <w:ind w:firstLineChars="0" w:firstLine="0"/>
-            </w:pPr>
-            <w:r>
-              <w:t>bookN</w:t>
-            </w:r>
-            <w:r>
-              <w:rPr>
-                <w:rFonts w:ascii="Times" w:hAnsi="Times" w:cs="Times"/>
-              </w:rPr>
-              <w:t>ame</w:t>
-            </w:r>
-          </w:p>
-        </w:tc>
-        <w:tc>
-          <w:tcPr>
-            <w:tcW w:w="4148" w:type="dxa"/>
-          </w:tcPr>
-          <w:p>
-            <w:pPr>
-              <w:ind w:firstLineChars="0" w:firstLine="0"/>
-            </w:pPr>
-            <w:r>
-              <w:rPr>
-                <w:rFonts w:hint="eastAsia"/>
-              </w:rPr>
-              <w:t>书名</w:t>
-            </w:r>
-          </w:p>
-        </w:tc>
-      </w:tr>
-      <w:tr>
-        <w:tc>
-          <w:tcPr>
-            <w:tcW w:w="4148" w:type="dxa"/>
-          </w:tcPr>
-          <w:p>
-            <w:pPr>
-              <w:ind w:firstLineChars="0" w:firstLine="0"/>
-              <w:rPr>
-                <w:rFonts w:ascii="Times" w:hAnsi="Times" w:cs="Times"/>
-              </w:rPr>
-            </w:pPr>
-            <w:r>
-              <w:t>A</w:t>
-            </w:r>
-            <w:r>
-              <w:rPr>
-                <w:rFonts w:hint="eastAsia"/>
-              </w:rPr>
-              <w:t>uthor</w:t>
-            </w:r>
-          </w:p>
-        </w:tc>
-        <w:tc>
-          <w:tcPr>
-            <w:tcW w:w="4148" w:type="dxa"/>
-          </w:tcPr>
-          <w:p>
-            <w:pPr>
-              <w:ind w:firstLineChars="0" w:firstLine="0"/>
-            </w:pPr>
-            <w:r>
-              <w:rPr>
-                <w:rFonts w:hint="eastAsia"/>
-              </w:rPr>
-              <w:t>活动在电商网站的链接</w:t>
-            </w:r>
-            <w:r>
-              <w:rPr>
-                <w:rFonts w:hint="eastAsia"/>
-              </w:rPr>
-              <w:t>url</w:t>
-            </w:r>
-          </w:p>
-        </w:tc>
-      </w:tr>
-      <w:tr>
-        <w:tc>
-          <w:tcPr>
-            <w:tcW w:w="4148" w:type="dxa"/>
-          </w:tcPr>
-          <w:p>
-            <w:pPr>
-              <w:ind w:firstLineChars="0" w:firstLine="0"/>
-            </w:pPr>
-            <w:r>
-              <w:t>图片</w:t>
-            </w:r>
-          </w:p>
-        </w:tc>
-        <w:tc>
-          <w:tcPr>
-            <w:tcW w:w="4148" w:type="dxa"/>
-          </w:tcPr>
-          <w:p>
-            <w:pPr>
-              <w:ind w:firstLineChars="0" w:firstLine="0"/>
-            </w:pPr>
-          </w:p>
-        </w:tc>
-      </w:tr>
-      <w:tr>
-        <w:tc>
-          <w:tcPr>
-            <w:tcW w:w="4148" w:type="dxa"/>
-          </w:tcPr>
-          <w:p>
-            <w:pPr>
-              <w:ind w:firstLineChars="0" w:firstLine="0"/>
-            </w:pPr>
-            <w:r>
-              <w:t>豆瓣评分</w:t>
-            </w:r>
-          </w:p>
-        </w:tc>
-        <w:tc>
-          <w:tcPr>
-            <w:tcW w:w="4148" w:type="dxa"/>
-          </w:tcPr>
-          <w:p>
-            <w:pPr>
-              <w:ind w:firstLineChars="0" w:firstLine="0"/>
-            </w:pPr>
-          </w:p>
-        </w:tc>
-      </w:tr>
-      <w:tr>
-        <w:tc>
-          <w:tcPr>
-            <w:tcW w:w="4148" w:type="dxa"/>
-          </w:tcPr>
-          <w:p>
-            <w:pPr>
-              <w:ind w:firstLineChars="0" w:firstLine="0"/>
-            </w:pPr>
-            <w:r>
-              <w:t>豆瓣评价链接</w:t>
-            </w:r>
-          </w:p>
-        </w:tc>
-        <w:tc>
-          <w:tcPr>
-            <w:tcW w:w="4148" w:type="dxa"/>
-          </w:tcPr>
-          <w:p>
-            <w:pPr>
-              <w:ind w:firstLineChars="0" w:firstLine="0"/>
-            </w:pPr>
-          </w:p>
-        </w:tc>
-      </w:tr>
-      <w:tr>
-        <w:tc>
-          <w:tcPr>
-            <w:tcW w:w="4148" w:type="dxa"/>
-          </w:tcPr>
-          <w:p>
-            <w:pPr>
-              <w:ind w:firstLineChars="0" w:firstLine="0"/>
-            </w:pPr>
-            <w:r>
-              <w:t>书籍在电商网站的地址链接</w:t>
-            </w:r>
-          </w:p>
-        </w:tc>
-        <w:tc>
-          <w:tcPr>
-            <w:tcW w:w="4148" w:type="dxa"/>
-          </w:tcPr>
-          <w:p>
-            <w:pPr>
-              <w:ind w:firstLineChars="0" w:firstLine="0"/>
-            </w:pPr>
-          </w:p>
-        </w:tc>
-      </w:tr>
-      <w:tr>
-        <w:tc>
-          <w:tcPr>
-            <w:tcW w:w="4148" w:type="dxa"/>
-          </w:tcPr>
-          <w:p>
-            <w:pPr>
-              <w:ind w:firstLineChars="0" w:firstLine="0"/>
-            </w:pPr>
-            <w:r>
-              <w:t>当前价格</w:t>
-            </w:r>
-          </w:p>
-        </w:tc>
-        <w:tc>
-          <w:tcPr>
-            <w:tcW w:w="4148" w:type="dxa"/>
-          </w:tcPr>
-          <w:p>
-            <w:pPr>
-              <w:ind w:firstLineChars="0" w:firstLine="0"/>
-            </w:pPr>
-          </w:p>
-        </w:tc>
-      </w:tr>
-    </w:tbl>
-    <w:p>
-      <w:pPr>
-        <w:ind w:firstLine="480"/>
-      </w:pPr>
-      <w:r>
-        <w:rPr>
-          <w:rFonts w:hint="eastAsia"/>
-        </w:rPr>
-        <w:t>添加到购物车按钮，</w:t>
-      </w:r>
-    </w:p>
-    <w:p>
-      <w:pPr>
-        <w:ind w:firstLine="480"/>
-      </w:pPr>
-      <w:r>
-        <w:t>比价按钮</w:t>
-      </w:r>
-    </w:p>
-    <w:p>
-      <w:pPr>
-        <w:ind w:firstLine="480"/>
-      </w:pPr>
-      <w:r>
-        <w:t>收藏按钮</w:t>
-      </w:r>
-    </w:p>
-    <w:p>
-      <w:pPr>
-        <w:pStyle w:val="1"/>
-      </w:pPr>
-      <w:r>
-        <w:rPr>
-          <w:rFonts w:hint="eastAsia"/>
-        </w:rPr>
-        <w:t>用户</w:t>
-      </w:r>
-      <w:r>
-        <w:t>设置</w:t>
-      </w:r>
-    </w:p>
-    <w:p>
-      <w:pPr>
-        <w:ind w:firstLine="480"/>
-      </w:pPr>
-      <w:r>
-        <w:rPr>
-          <w:rFonts w:hint="eastAsia"/>
-        </w:rPr>
-        <w:t>初步</w:t>
-      </w:r>
-      <w:r>
-        <w:t>采用</w:t>
-      </w:r>
-      <w:r>
-        <w:t>push</w:t>
-      </w:r>
-      <w:r>
-        <w:t>，</w:t>
-      </w:r>
-      <w:r>
         <w:rPr>
           <w:rFonts w:hint="eastAsia"/>
         </w:rPr>
@@ -3164,12 +3036,12 @@
       </w:pPr>
     </w:p>
     <w:sectPr>
-      <w:headerReference w:type="even" r:id="rId18"/>
-      <w:headerReference w:type="default" r:id="rId19"/>
-      <w:footerReference w:type="even" r:id="rId20"/>
-      <w:footerReference w:type="default" r:id="rId21"/>
-      <w:headerReference w:type="first" r:id="rId22"/>
-      <w:footerReference w:type="first" r:id="rId23"/>
+      <w:headerReference w:type="even" r:id="rId17"/>
+      <w:headerReference w:type="default" r:id="rId18"/>
+      <w:footerReference w:type="even" r:id="rId19"/>
+      <w:footerReference w:type="default" r:id="rId20"/>
+      <w:headerReference w:type="first" r:id="rId21"/>
+      <w:footerReference w:type="first" r:id="rId22"/>
       <w:pgSz w:w="11906" w:h="16838"/>
       <w:pgMar w:top="1440" w:right="1800" w:bottom="1440" w:left="1800" w:header="851" w:footer="992" w:gutter="0"/>
       <w:cols w:space="425"/>
@@ -9225,7 +9097,7 @@
 </file>
 
 <file path=customXml/itemProps1.xml><?xml version="1.0" encoding="utf-8"?>
-<ds:datastoreItem xmlns:ds="http://schemas.openxmlformats.org/officeDocument/2006/customXml" ds:itemID="{30D2AE71-F195-254E-891C-9944A65B5EA4}">
+<ds:datastoreItem xmlns:ds="http://schemas.openxmlformats.org/officeDocument/2006/customXml" ds:itemID="{8EDE21D2-5171-884F-A0AC-F6A3DA31AD81}">
   <ds:schemaRefs>
     <ds:schemaRef ds:uri="http://schemas.openxmlformats.org/officeDocument/2006/bibliography"/>
   </ds:schemaRefs>

</xml_diff>